<commit_message>
cleanup, refactoring. Still bugs
</commit_message>
<xml_diff>
--- a/Evolution_Architecture.docx
+++ b/Evolution_Architecture.docx
@@ -1257,8 +1257,6 @@
           <w:numId w:val="18"/>
         </w:numPr>
       </w:pPr>
-      <w:bookmarkStart w:id="0" w:name="_GoBack"/>
-      <w:bookmarkEnd w:id="0"/>
       <w:r>
         <w:t>[L</w:t>
       </w:r>
@@ -1374,15 +1372,34 @@
     </w:p>
     <w:p>
       <w:pPr>
+        <w:pStyle w:val="Listenabsatz"/>
         <w:keepNext/>
         <w:keepLines/>
-      </w:pPr>
-    </w:p>
-    <w:p>
-      <w:pPr>
+        <w:numPr>
+          <w:ilvl w:val="0"/>
+          <w:numId w:val="18"/>
+        </w:numPr>
+      </w:pPr>
+      <w:r>
+        <w:t>[L7] WorkThread:PostGenerationStep</w:t>
+      </w:r>
+    </w:p>
+    <w:p>
+      <w:pPr>
+        <w:pStyle w:val="Listenabsatz"/>
         <w:keepNext/>
         <w:keepLines/>
-      </w:pPr>
+        <w:numPr>
+          <w:ilvl w:val="0"/>
+          <w:numId w:val="18"/>
+        </w:numPr>
+      </w:pPr>
+      <w:r>
+        <w:t>L7] WorkThread:</w:t>
+      </w:r>
+      <w:r>
+        <w:t>postGotoGeneration</w:t>
+      </w:r>
     </w:p>
     <w:p>
       <w:pPr>
@@ -1395,7 +1412,7 @@
         </w:numPr>
       </w:pPr>
       <w:r>
-        <w:t>[L7] WorkThread:PostDoEdit</w:t>
+        <w:t>[L7] WorkThread:workMessage</w:t>
       </w:r>
     </w:p>
     <w:p>
@@ -1409,7 +1426,7 @@
         </w:numPr>
       </w:pPr>
       <w:r>
-        <w:t>[L7] WorkThread:workMessage</w:t>
+        <w:t>[L7] WorkThread:postMessage</w:t>
       </w:r>
     </w:p>
     <w:p>
@@ -1423,20 +1440,6 @@
         </w:numPr>
       </w:pPr>
       <w:r>
-        <w:t>[L7] WorkThread:postMessage</w:t>
-      </w:r>
-    </w:p>
-    <w:p>
-      <w:pPr>
-        <w:pStyle w:val="Listenabsatz"/>
-        <w:keepNext/>
-        <w:keepLines/>
-        <w:numPr>
-          <w:ilvl w:val="0"/>
-          <w:numId w:val="18"/>
-        </w:numPr>
-      </w:pPr>
-      <w:r>
         <w:t>[L7] PostThreadMessage</w:t>
       </w:r>
     </w:p>
@@ -1475,22 +1478,25 @@
         </w:numPr>
       </w:pPr>
       <w:r>
-        <w:t>[L5] HistWorkThread::DoEdit</w:t>
-      </w:r>
-    </w:p>
-    <w:p>
-      <w:pPr>
-        <w:pStyle w:val="Listenabsatz"/>
-        <w:numPr>
-          <w:ilvl w:val="0"/>
-          <w:numId w:val="18"/>
-        </w:numPr>
-      </w:pPr>
-      <w:r>
-        <w:t>[L4] EvoHistorySys::EvoCreateEditorCommand( tEvoCmd::edit</w:t>
-      </w:r>
-      <w:r>
-        <w:t>DoEdit</w:t>
+        <w:t>[L5] WorkThread::</w:t>
+      </w:r>
+      <w:r>
+        <w:t>GenerationStep</w:t>
+      </w:r>
+    </w:p>
+    <w:p>
+      <w:pPr>
+        <w:pStyle w:val="Listenabsatz"/>
+        <w:numPr>
+          <w:ilvl w:val="0"/>
+          <w:numId w:val="18"/>
+        </w:numPr>
+      </w:pPr>
+      <w:r>
+        <w:t>[L4] EvoHistorySys::EvoCreate</w:t>
+      </w:r>
+      <w:r>
+        <w:t>NextGeneration</w:t>
       </w:r>
     </w:p>
     <w:p>
@@ -1505,83 +1511,91 @@
         <w:t>[L3] HistorySystemImpl::CreateAppCommand(( tEvoCmd::</w:t>
       </w:r>
       <w:r>
+        <w:t>nextGen</w:t>
+      </w:r>
+    </w:p>
+    <w:p>
+      <w:pPr>
+        <w:pStyle w:val="Listenabsatz"/>
+        <w:numPr>
+          <w:ilvl w:val="0"/>
+          <w:numId w:val="18"/>
+        </w:numPr>
+      </w:pPr>
+      <w:r>
+        <w:t>[L3] HistorySystemImpl::step2NextGeneration( tEvoCmd::</w:t>
+      </w:r>
+      <w:r>
+        <w:t>nextGen</w:t>
+      </w:r>
+    </w:p>
+    <w:p>
+      <w:pPr>
+        <w:pStyle w:val="Listenabsatz"/>
+        <w:numPr>
+          <w:ilvl w:val="0"/>
+          <w:numId w:val="18"/>
+        </w:numPr>
+      </w:pPr>
+      <w:r>
+        <w:t>[L2] EvoModelData::OnAppCommand( …</w:t>
+      </w:r>
+    </w:p>
+    <w:p>
+      <w:pPr>
+        <w:pStyle w:val="Listenabsatz"/>
+        <w:numPr>
+          <w:ilvl w:val="0"/>
+          <w:numId w:val="18"/>
+        </w:numPr>
+      </w:pPr>
+      <w:r>
+        <w:t xml:space="preserve">[L1] </w:t>
+      </w:r>
+      <w:r>
+        <w:t>WorkThread::</w:t>
+      </w:r>
+      <w:r>
+        <w:t>ComputeNextGeneration</w:t>
+      </w:r>
+      <w:r>
         <w:t xml:space="preserve"> </w:t>
       </w:r>
       <w:r>
-        <w:t>edit</w:t>
-      </w:r>
-      <w:r>
-        <w:t>DoEdit</w:t>
-      </w:r>
-    </w:p>
-    <w:p>
-      <w:pPr>
-        <w:pStyle w:val="Listenabsatz"/>
-        <w:numPr>
-          <w:ilvl w:val="0"/>
-          <w:numId w:val="18"/>
-        </w:numPr>
-      </w:pPr>
-      <w:r>
-        <w:t>[L3] HistorySystemImpl::step2NextGeneration( tEvoCmd::</w:t>
-      </w:r>
-      <w:r>
-        <w:t xml:space="preserve"> </w:t>
-      </w:r>
-      <w:r>
-        <w:t>edit</w:t>
-      </w:r>
-      <w:r>
-        <w:t>DoEdit</w:t>
-      </w:r>
-    </w:p>
-    <w:p>
-      <w:pPr>
-        <w:pStyle w:val="Listenabsatz"/>
-        <w:numPr>
-          <w:ilvl w:val="0"/>
-          <w:numId w:val="18"/>
-        </w:numPr>
-      </w:pPr>
-      <w:r>
-        <w:t>[L2] EvoModelData::OnAppCommand( …</w:t>
-      </w:r>
-    </w:p>
-    <w:p>
-      <w:pPr>
-        <w:pStyle w:val="Listenabsatz"/>
-        <w:numPr>
-          <w:ilvl w:val="0"/>
-          <w:numId w:val="18"/>
-        </w:numPr>
-      </w:pPr>
-      <w:r>
-        <w:t xml:space="preserve">[L1] </w:t>
-      </w:r>
-      <w:r>
-        <w:t>WorkThread::DoEdit(</w:t>
-      </w:r>
-    </w:p>
-    <w:p>
-      <w:pPr>
-        <w:pStyle w:val="Listenabsatz"/>
-        <w:numPr>
-          <w:ilvl w:val="0"/>
-          <w:numId w:val="18"/>
-        </w:numPr>
-      </w:pPr>
-      <w:r>
-        <w:t>[L0] EvolutionModelDataImpl:: ModelDoEdit</w:t>
-      </w:r>
-    </w:p>
-    <w:p>
-      <w:pPr>
-        <w:pStyle w:val="Listenabsatz"/>
-        <w:numPr>
-          <w:ilvl w:val="0"/>
-          <w:numId w:val="18"/>
-        </w:numPr>
-      </w:pPr>
+        <w:t>(</w:t>
+      </w:r>
+    </w:p>
+    <w:p>
+      <w:pPr>
+        <w:pStyle w:val="Listenabsatz"/>
+        <w:numPr>
+          <w:ilvl w:val="0"/>
+          <w:numId w:val="18"/>
+        </w:numPr>
+      </w:pPr>
+      <w:r>
+        <w:t xml:space="preserve">[L0] </w:t>
+      </w:r>
+      <w:r>
+        <w:t>EvolutionCore</w:t>
+      </w:r>
+      <w:r>
+        <w:t>::</w:t>
+      </w:r>
+      <w:r>
+        <w:t>Compute</w:t>
+      </w:r>
+    </w:p>
+    <w:p>
+      <w:pPr>
+        <w:pStyle w:val="Listenabsatz"/>
+        <w:numPr>
+          <w:ilvl w:val="0"/>
+          <w:numId w:val="18"/>
+        </w:numPr>
+      </w:pPr>
+      <w:bookmarkStart w:id="0" w:name="_GoBack"/>
+      <w:bookmarkEnd w:id="0"/>
     </w:p>
     <w:sectPr>
       <w:pgSz w:w="11906" w:h="16838"/>

</xml_diff>

<commit_message>
Bug in GotoGeneration fixed. Rather stable now.
</commit_message>
<xml_diff>
--- a/Evolution_Architecture.docx
+++ b/Evolution_Architecture.docx
@@ -709,13 +709,7 @@
         </w:numPr>
       </w:pPr>
       <w:r>
-        <w:t>[L</w:t>
-      </w:r>
-      <w:r>
-        <w:t>8</w:t>
-      </w:r>
-      <w:r>
-        <w:t xml:space="preserve">] </w:t>
+        <w:t xml:space="preserve">[L8] </w:t>
       </w:r>
       <w:r>
         <w:t>EditorWindow:Userproc – WM_COMMAND, IDM_xxx</w:t>
@@ -730,13 +724,7 @@
         </w:numPr>
       </w:pPr>
       <w:r>
-        <w:t>[L</w:t>
-      </w:r>
-      <w:r>
-        <w:t>7</w:t>
-      </w:r>
-      <w:r>
-        <w:t xml:space="preserve">] </w:t>
+        <w:t xml:space="preserve">[L7] </w:t>
       </w:r>
       <w:r>
         <w:t>WorkThread:PostSetxxx</w:t>
@@ -751,132 +739,81 @@
         </w:numPr>
       </w:pPr>
       <w:r>
-        <w:t>[L</w:t>
-      </w:r>
-      <w:r>
-        <w:t>7</w:t>
-      </w:r>
-      <w:r>
-        <w:t xml:space="preserve">] </w:t>
+        <w:t xml:space="preserve">[L7] </w:t>
+      </w:r>
+      <w:r>
+        <w:t>WorkThread:workMessage – THREAD_MSG_SET_xxx</w:t>
+      </w:r>
+    </w:p>
+    <w:p>
+      <w:pPr>
+        <w:pStyle w:val="Listenabsatz"/>
+        <w:numPr>
+          <w:ilvl w:val="0"/>
+          <w:numId w:val="18"/>
+        </w:numPr>
+      </w:pPr>
+      <w:r>
+        <w:t xml:space="preserve">[L7] </w:t>
+      </w:r>
+      <w:r>
+        <w:t>WorkThread:postMessage – THREAD_MSG_SET_xxx</w:t>
+      </w:r>
+    </w:p>
+    <w:p>
+      <w:pPr>
+        <w:pStyle w:val="Listenabsatz"/>
+        <w:numPr>
+          <w:ilvl w:val="0"/>
+          <w:numId w:val="18"/>
+        </w:numPr>
+      </w:pPr>
+      <w:r>
+        <w:t xml:space="preserve">[L7] </w:t>
+      </w:r>
+      <w:r>
+        <w:t>PostThreadMessage – THREAD_MSG_SET_xxx</w:t>
+      </w:r>
+    </w:p>
+    <w:p>
+      <w:pPr>
+        <w:ind w:firstLine="360"/>
+      </w:pPr>
+      <w:r>
+        <w:t>Worker Thread</w:t>
+      </w:r>
+    </w:p>
+    <w:p>
+      <w:pPr>
+        <w:pStyle w:val="Listenabsatz"/>
+        <w:numPr>
+          <w:ilvl w:val="0"/>
+          <w:numId w:val="18"/>
+        </w:numPr>
+      </w:pPr>
+      <w:r>
+        <w:t xml:space="preserve">[L6] </w:t>
       </w:r>
       <w:r>
         <w:t>WorkThread:</w:t>
       </w:r>
       <w:r>
-        <w:t>workMessage</w:t>
-      </w:r>
-      <w:r>
-        <w:t xml:space="preserve"> – THREAD_MSG_SET_xxx</w:t>
-      </w:r>
-    </w:p>
-    <w:p>
-      <w:pPr>
-        <w:pStyle w:val="Listenabsatz"/>
-        <w:numPr>
-          <w:ilvl w:val="0"/>
-          <w:numId w:val="18"/>
-        </w:numPr>
-      </w:pPr>
-      <w:r>
-        <w:t>[L</w:t>
-      </w:r>
-      <w:r>
-        <w:t>7</w:t>
-      </w:r>
-      <w:r>
-        <w:t xml:space="preserve">] </w:t>
-      </w:r>
-      <w:r>
-        <w:t>WorkThread:</w:t>
-      </w:r>
-      <w:r>
-        <w:t>postMessage</w:t>
-      </w:r>
-      <w:r>
-        <w:t xml:space="preserve"> – THREAD_MSG_SET_xxx</w:t>
-      </w:r>
-    </w:p>
-    <w:p>
-      <w:pPr>
-        <w:pStyle w:val="Listenabsatz"/>
-        <w:numPr>
-          <w:ilvl w:val="0"/>
-          <w:numId w:val="18"/>
-        </w:numPr>
-      </w:pPr>
-      <w:r>
-        <w:t>[L</w:t>
-      </w:r>
-      <w:r>
-        <w:t>7</w:t>
-      </w:r>
-      <w:r>
-        <w:t xml:space="preserve">] </w:t>
-      </w:r>
-      <w:r>
-        <w:t>PostThreadMessage</w:t>
-      </w:r>
-      <w:r>
-        <w:t xml:space="preserve"> – THREAD_MSG_SET_xxx</w:t>
-      </w:r>
-    </w:p>
-    <w:p>
-      <w:pPr>
-        <w:ind w:firstLine="360"/>
-      </w:pPr>
-      <w:r>
-        <w:t>Worker</w:t>
-      </w:r>
-      <w:r>
-        <w:t xml:space="preserve"> Thread</w:t>
-      </w:r>
-    </w:p>
-    <w:p>
-      <w:pPr>
-        <w:pStyle w:val="Listenabsatz"/>
-        <w:numPr>
-          <w:ilvl w:val="0"/>
-          <w:numId w:val="18"/>
-        </w:numPr>
-      </w:pPr>
-      <w:r>
-        <w:t>[L</w:t>
-      </w:r>
-      <w:r>
-        <w:t>6</w:t>
-      </w:r>
-      <w:r>
-        <w:t xml:space="preserve">] </w:t>
-      </w:r>
-      <w:r>
-        <w:t>WorkThread:</w:t>
-      </w:r>
-      <w:r>
         <w:t>dispatch</w:t>
       </w:r>
       <w:r>
-        <w:t>Message</w:t>
-      </w:r>
-      <w:r>
-        <w:t xml:space="preserve"> – THREAD_MSG_SET_xxx</w:t>
-      </w:r>
-    </w:p>
-    <w:p>
-      <w:pPr>
-        <w:pStyle w:val="Listenabsatz"/>
-        <w:numPr>
-          <w:ilvl w:val="0"/>
-          <w:numId w:val="18"/>
-        </w:numPr>
-      </w:pPr>
-      <w:r>
-        <w:t>[L</w:t>
-      </w:r>
-      <w:r>
-        <w:t>5</w:t>
-      </w:r>
-      <w:r>
-        <w:t xml:space="preserve">] </w:t>
+        <w:t>Message – THREAD_MSG_SET_xxx</w:t>
+      </w:r>
+    </w:p>
+    <w:p>
+      <w:pPr>
+        <w:pStyle w:val="Listenabsatz"/>
+        <w:numPr>
+          <w:ilvl w:val="0"/>
+          <w:numId w:val="18"/>
+        </w:numPr>
+      </w:pPr>
+      <w:r>
+        <w:t xml:space="preserve">[L5] </w:t>
       </w:r>
       <w:r>
         <w:t>WorkThread::</w:t>
@@ -885,100 +822,58 @@
         <w:t>e</w:t>
       </w:r>
       <w:r>
-        <w:t>ditorCommand( tEvoCmd::editSet</w:t>
-      </w:r>
-      <w:r>
-        <w:t>xxx</w:t>
-      </w:r>
-    </w:p>
-    <w:p>
-      <w:pPr>
-        <w:pStyle w:val="Listenabsatz"/>
-        <w:numPr>
-          <w:ilvl w:val="0"/>
-          <w:numId w:val="18"/>
-        </w:numPr>
-      </w:pPr>
-      <w:r>
-        <w:t>[L</w:t>
-      </w:r>
-      <w:r>
-        <w:t>4</w:t>
-      </w:r>
-      <w:r>
-        <w:t xml:space="preserve">] </w:t>
-      </w:r>
-      <w:r>
-        <w:t>EvoHistorySys::EvoCreateEditorCommand</w:t>
-      </w:r>
-      <w:r>
-        <w:t xml:space="preserve">( </w:t>
-      </w:r>
-      <w:r>
-        <w:t>tEvoCmd::editSetxxx</w:t>
-      </w:r>
-    </w:p>
-    <w:p>
-      <w:pPr>
-        <w:pStyle w:val="Listenabsatz"/>
-        <w:numPr>
-          <w:ilvl w:val="0"/>
-          <w:numId w:val="18"/>
-        </w:numPr>
-      </w:pPr>
-      <w:r>
-        <w:t>[L</w:t>
-      </w:r>
-      <w:r>
-        <w:t>3</w:t>
-      </w:r>
-      <w:r>
-        <w:t>] HistorySystemImpl::CreateAppCommand(( tEvoCmd::editSetxxx</w:t>
-      </w:r>
-    </w:p>
-    <w:p>
-      <w:pPr>
-        <w:pStyle w:val="Listenabsatz"/>
-        <w:numPr>
-          <w:ilvl w:val="0"/>
-          <w:numId w:val="18"/>
-        </w:numPr>
-      </w:pPr>
-      <w:r>
-        <w:t>[L</w:t>
-      </w:r>
-      <w:r>
-        <w:t>3</w:t>
-      </w:r>
-      <w:r>
-        <w:t>] HistorySystemImpl::step2NextGeneration(</w:t>
-      </w:r>
-      <w:r>
-        <w:t xml:space="preserve"> </w:t>
-      </w:r>
-      <w:r>
-        <w:t>tEvoCmd::editSetxxx</w:t>
-      </w:r>
-    </w:p>
-    <w:p>
-      <w:pPr>
-        <w:pStyle w:val="Listenabsatz"/>
-        <w:numPr>
-          <w:ilvl w:val="0"/>
-          <w:numId w:val="18"/>
-        </w:numPr>
-      </w:pPr>
-      <w:r>
-        <w:t>[L</w:t>
-      </w:r>
-      <w:r>
-        <w:t>2</w:t>
-      </w:r>
-      <w:r>
-        <w:t>] EvoModelData::OnAppCommand(</w:t>
-      </w:r>
-      <w:r>
-        <w:t xml:space="preserve"> …</w:t>
+        <w:t>ditorCommand( tEvoCmd::editSetxxx</w:t>
+      </w:r>
+    </w:p>
+    <w:p>
+      <w:pPr>
+        <w:pStyle w:val="Listenabsatz"/>
+        <w:numPr>
+          <w:ilvl w:val="0"/>
+          <w:numId w:val="18"/>
+        </w:numPr>
+      </w:pPr>
+      <w:r>
+        <w:t xml:space="preserve">[L4] </w:t>
+      </w:r>
+      <w:r>
+        <w:t>EvoHistorySys::EvoCreateEditorCommand( tEvoCmd::editSetxxx</w:t>
+      </w:r>
+    </w:p>
+    <w:p>
+      <w:pPr>
+        <w:pStyle w:val="Listenabsatz"/>
+        <w:numPr>
+          <w:ilvl w:val="0"/>
+          <w:numId w:val="18"/>
+        </w:numPr>
+      </w:pPr>
+      <w:r>
+        <w:t>[L3] HistorySystemImpl::CreateAppCommand(( tEvoCmd::editSetxxx</w:t>
+      </w:r>
+    </w:p>
+    <w:p>
+      <w:pPr>
+        <w:pStyle w:val="Listenabsatz"/>
+        <w:numPr>
+          <w:ilvl w:val="0"/>
+          <w:numId w:val="18"/>
+        </w:numPr>
+      </w:pPr>
+      <w:r>
+        <w:t>[L3] HistorySystemImpl::step2NextGeneration( tEvoCmd::editSetxxx</w:t>
+      </w:r>
+    </w:p>
+    <w:p>
+      <w:pPr>
+        <w:pStyle w:val="Listenabsatz"/>
+        <w:numPr>
+          <w:ilvl w:val="0"/>
+          <w:numId w:val="18"/>
+        </w:numPr>
+      </w:pPr>
+      <w:r>
+        <w:t>[L2] EvoModelData::OnAppCommand( …</w:t>
       </w:r>
     </w:p>
     <w:p>
@@ -996,16 +891,7 @@
         </w:rPr>
       </w:pPr>
       <w:r>
-        <w:t>[L</w:t>
-      </w:r>
-      <w:r>
-        <w:t>0</w:t>
-      </w:r>
-      <w:r>
-        <w:t>] EvolutionModelDataImpl</w:t>
-      </w:r>
-      <w:r>
-        <w:t>::Setxxx</w:t>
+        <w:t>[L0] EvolutionModelDataImpl::Setxxx</w:t>
       </w:r>
     </w:p>
     <w:p>
@@ -1034,64 +920,162 @@
         </w:numPr>
       </w:pPr>
       <w:r>
+        <w:t xml:space="preserve">[L8] User action: Mouse click in GridWindow </w:t>
+      </w:r>
+    </w:p>
+    <w:p>
+      <w:pPr>
+        <w:pStyle w:val="Listenabsatz"/>
+        <w:numPr>
+          <w:ilvl w:val="0"/>
+          <w:numId w:val="18"/>
+        </w:numPr>
+      </w:pPr>
+      <w:r>
+        <w:t xml:space="preserve">[L8] GridWindow: </w:t>
+      </w:r>
+      <w:r>
+        <w:t>Userproc – WM_LBUTTONDOWN</w:t>
+      </w:r>
+    </w:p>
+    <w:p>
+      <w:pPr>
+        <w:pStyle w:val="Listenabsatz"/>
+        <w:numPr>
+          <w:ilvl w:val="0"/>
+          <w:numId w:val="18"/>
+        </w:numPr>
+      </w:pPr>
+      <w:r>
         <w:t xml:space="preserve">[L8] </w:t>
       </w:r>
       <w:r>
-        <w:t>User action: Mouse click in GridWindow</w:t>
+        <w:t>GridWindow::onMouseMove</w:t>
+      </w:r>
+    </w:p>
+    <w:p>
+      <w:pPr>
+        <w:pStyle w:val="Listenabsatz"/>
+        <w:numPr>
+          <w:ilvl w:val="0"/>
+          <w:numId w:val="18"/>
+        </w:numPr>
+      </w:pPr>
+      <w:r>
+        <w:t>[L7] WorkThread:PostDoEdit</w:t>
+      </w:r>
+    </w:p>
+    <w:p>
+      <w:pPr>
+        <w:pStyle w:val="Listenabsatz"/>
+        <w:numPr>
+          <w:ilvl w:val="0"/>
+          <w:numId w:val="18"/>
+        </w:numPr>
+      </w:pPr>
+      <w:r>
+        <w:t>[L7] WorkThread:workMessage</w:t>
+      </w:r>
+    </w:p>
+    <w:p>
+      <w:pPr>
+        <w:pStyle w:val="Listenabsatz"/>
+        <w:numPr>
+          <w:ilvl w:val="0"/>
+          <w:numId w:val="18"/>
+        </w:numPr>
+      </w:pPr>
+      <w:r>
+        <w:t>[L7] WorkThread:postMessage</w:t>
+      </w:r>
+    </w:p>
+    <w:p>
+      <w:pPr>
+        <w:pStyle w:val="Listenabsatz"/>
+        <w:numPr>
+          <w:ilvl w:val="0"/>
+          <w:numId w:val="18"/>
+        </w:numPr>
+      </w:pPr>
+      <w:r>
+        <w:t>[L7] PostThreadMessage</w:t>
+      </w:r>
+    </w:p>
+    <w:p>
+      <w:pPr>
+        <w:ind w:firstLine="360"/>
+      </w:pPr>
+      <w:r>
+        <w:t>Worker Thread</w:t>
+      </w:r>
+    </w:p>
+    <w:p>
+      <w:pPr>
+        <w:pStyle w:val="Listenabsatz"/>
+        <w:numPr>
+          <w:ilvl w:val="0"/>
+          <w:numId w:val="18"/>
+        </w:numPr>
+      </w:pPr>
+      <w:r>
+        <w:t>[L6] WorkThread:</w:t>
+      </w:r>
+      <w:r>
+        <w:t>dispatch</w:t>
+      </w:r>
+      <w:r>
+        <w:t>Message – THREAD_MSG_DO_EDIT</w:t>
+      </w:r>
+    </w:p>
+    <w:p>
+      <w:pPr>
+        <w:pStyle w:val="Listenabsatz"/>
+        <w:numPr>
+          <w:ilvl w:val="0"/>
+          <w:numId w:val="18"/>
+        </w:numPr>
+      </w:pPr>
+      <w:r>
+        <w:t>[L5] WorkThread::</w:t>
+      </w:r>
+      <w:r>
+        <w:t>e</w:t>
+      </w:r>
+      <w:r>
+        <w:t>ditorCommand( tEvoCmd::editSetxxx</w:t>
+      </w:r>
+    </w:p>
+    <w:p>
+      <w:pPr>
+        <w:pStyle w:val="Listenabsatz"/>
+        <w:numPr>
+          <w:ilvl w:val="0"/>
+          <w:numId w:val="18"/>
+        </w:numPr>
+      </w:pPr>
+      <w:r>
+        <w:t>[L4] EvoHistorySys::EvoCreateEditorCommand( tEvoCmd::edit</w:t>
+      </w:r>
+      <w:r>
+        <w:t>DoEdit</w:t>
+      </w:r>
+    </w:p>
+    <w:p>
+      <w:pPr>
+        <w:pStyle w:val="Listenabsatz"/>
+        <w:numPr>
+          <w:ilvl w:val="0"/>
+          <w:numId w:val="18"/>
+        </w:numPr>
+      </w:pPr>
+      <w:r>
+        <w:t>[L3] HistorySystemImpl::CreateAppCommand(( tEvoCmd::</w:t>
       </w:r>
       <w:r>
         <w:t xml:space="preserve"> </w:t>
       </w:r>
-    </w:p>
-    <w:p>
-      <w:pPr>
-        <w:pStyle w:val="Listenabsatz"/>
-        <w:numPr>
-          <w:ilvl w:val="0"/>
-          <w:numId w:val="18"/>
-        </w:numPr>
-      </w:pPr>
-      <w:r>
-        <w:t>[L8] GridW</w:t>
-      </w:r>
-      <w:r>
-        <w:t>i</w:t>
-      </w:r>
-      <w:r>
-        <w:t xml:space="preserve">ndow: </w:t>
-      </w:r>
-      <w:r>
-        <w:t>Userproc – WM</w:t>
-      </w:r>
-      <w:r>
-        <w:t>_LBUTTONDOWN</w:t>
-      </w:r>
-    </w:p>
-    <w:p>
-      <w:pPr>
-        <w:pStyle w:val="Listenabsatz"/>
-        <w:numPr>
-          <w:ilvl w:val="0"/>
-          <w:numId w:val="18"/>
-        </w:numPr>
-      </w:pPr>
-      <w:r>
-        <w:t xml:space="preserve">[L8] </w:t>
-      </w:r>
-      <w:r>
-        <w:t>GridWindow::onMouseMove</w:t>
-      </w:r>
-    </w:p>
-    <w:p>
-      <w:pPr>
-        <w:pStyle w:val="Listenabsatz"/>
-        <w:numPr>
-          <w:ilvl w:val="0"/>
-          <w:numId w:val="18"/>
-        </w:numPr>
-      </w:pPr>
-      <w:r>
-        <w:t>[L7] WorkThread:Post</w:t>
+      <w:r>
+        <w:t>edit</w:t>
       </w:r>
       <w:r>
         <w:t>DoEdit</w:t>
@@ -1106,90 +1090,13 @@
         </w:numPr>
       </w:pPr>
       <w:r>
-        <w:t>[L7] WorkThread:workMessage</w:t>
-      </w:r>
-    </w:p>
-    <w:p>
-      <w:pPr>
-        <w:pStyle w:val="Listenabsatz"/>
-        <w:numPr>
-          <w:ilvl w:val="0"/>
-          <w:numId w:val="18"/>
-        </w:numPr>
-      </w:pPr>
-      <w:r>
-        <w:t>[L7] WorkThread:postMessage</w:t>
-      </w:r>
-    </w:p>
-    <w:p>
-      <w:pPr>
-        <w:pStyle w:val="Listenabsatz"/>
-        <w:numPr>
-          <w:ilvl w:val="0"/>
-          <w:numId w:val="18"/>
-        </w:numPr>
-      </w:pPr>
-      <w:r>
-        <w:t>[L7] PostThreadMessage</w:t>
-      </w:r>
-    </w:p>
-    <w:p>
-      <w:pPr>
-        <w:ind w:firstLine="360"/>
-      </w:pPr>
-      <w:r>
-        <w:t>Worker Thread</w:t>
-      </w:r>
-    </w:p>
-    <w:p>
-      <w:pPr>
-        <w:pStyle w:val="Listenabsatz"/>
-        <w:numPr>
-          <w:ilvl w:val="0"/>
-          <w:numId w:val="18"/>
-        </w:numPr>
-      </w:pPr>
-      <w:r>
-        <w:t>[L6] WorkThread:</w:t>
-      </w:r>
-      <w:r>
-        <w:t>dispatch</w:t>
-      </w:r>
-      <w:r>
-        <w:t>Message – THREAD_MSG_</w:t>
-      </w:r>
-      <w:r>
-        <w:t>DO_EDIT</w:t>
-      </w:r>
-    </w:p>
-    <w:p>
-      <w:pPr>
-        <w:pStyle w:val="Listenabsatz"/>
-        <w:numPr>
-          <w:ilvl w:val="0"/>
-          <w:numId w:val="18"/>
-        </w:numPr>
-      </w:pPr>
-      <w:r>
-        <w:t>[L5] WorkThread::</w:t>
-      </w:r>
-      <w:r>
-        <w:t>e</w:t>
-      </w:r>
-      <w:r>
-        <w:t>ditorCommand( tEvoCmd::editSetxxx</w:t>
-      </w:r>
-    </w:p>
-    <w:p>
-      <w:pPr>
-        <w:pStyle w:val="Listenabsatz"/>
-        <w:numPr>
-          <w:ilvl w:val="0"/>
-          <w:numId w:val="18"/>
-        </w:numPr>
-      </w:pPr>
-      <w:r>
-        <w:t>[L4] EvoHistorySys::EvoCreateEditorCommand( tEvoCmd::edit</w:t>
+        <w:t>[L3] HistorySystemImpl::step2NextGeneration( tEvoCmd::</w:t>
+      </w:r>
+      <w:r>
+        <w:t xml:space="preserve"> </w:t>
+      </w:r>
+      <w:r>
+        <w:t>edit</w:t>
       </w:r>
       <w:r>
         <w:t>DoEdit</w:t>
@@ -1204,48 +1111,6 @@
         </w:numPr>
       </w:pPr>
       <w:r>
-        <w:t>[L3] HistorySystemImpl::CreateAppCommand(( tEvoCmd::</w:t>
-      </w:r>
-      <w:r>
-        <w:t xml:space="preserve"> </w:t>
-      </w:r>
-      <w:r>
-        <w:t>edit</w:t>
-      </w:r>
-      <w:r>
-        <w:t>DoEdit</w:t>
-      </w:r>
-    </w:p>
-    <w:p>
-      <w:pPr>
-        <w:pStyle w:val="Listenabsatz"/>
-        <w:numPr>
-          <w:ilvl w:val="0"/>
-          <w:numId w:val="18"/>
-        </w:numPr>
-      </w:pPr>
-      <w:r>
-        <w:t>[L3] HistorySystemImpl::step2NextGeneration( tEvoCmd::</w:t>
-      </w:r>
-      <w:r>
-        <w:t xml:space="preserve"> </w:t>
-      </w:r>
-      <w:r>
-        <w:t>edit</w:t>
-      </w:r>
-      <w:r>
-        <w:t>DoEdit</w:t>
-      </w:r>
-    </w:p>
-    <w:p>
-      <w:pPr>
-        <w:pStyle w:val="Listenabsatz"/>
-        <w:numPr>
-          <w:ilvl w:val="0"/>
-          <w:numId w:val="18"/>
-        </w:numPr>
-      </w:pPr>
-      <w:r>
         <w:t>[L2] EvoModelData::OnAppCommand( …</w:t>
       </w:r>
     </w:p>
@@ -1258,19 +1123,7 @@
         </w:numPr>
       </w:pPr>
       <w:r>
-        <w:t>[L</w:t>
-      </w:r>
-      <w:r>
-        <w:t>0</w:t>
-      </w:r>
-      <w:r>
-        <w:t>] EvolutionModelDataImpl</w:t>
-      </w:r>
-      <w:r>
-        <w:t xml:space="preserve">:: </w:t>
-      </w:r>
-      <w:r>
-        <w:t>ModelDoEdit</w:t>
+        <w:t>[L0] EvolutionModelDataImpl:: ModelDoEdit</w:t>
       </w:r>
     </w:p>
     <w:p>
@@ -1304,13 +1157,7 @@
         </w:numPr>
       </w:pPr>
       <w:r>
-        <w:t xml:space="preserve">[L8] User action: </w:t>
-      </w:r>
-      <w:r>
-        <w:t>Click “SingleStep” button in StatusBar</w:t>
-      </w:r>
-      <w:r>
-        <w:t xml:space="preserve"> </w:t>
+        <w:t xml:space="preserve">[L8] User action: Click “SingleStep” button in StatusBar </w:t>
       </w:r>
     </w:p>
     <w:p>
@@ -1324,16 +1171,7 @@
         </w:numPr>
       </w:pPr>
       <w:r>
-        <w:t xml:space="preserve">[L8] </w:t>
-      </w:r>
-      <w:r>
-        <w:t>StatusBar</w:t>
-      </w:r>
-      <w:r>
-        <w:t>: Userproc – WM_</w:t>
-      </w:r>
-      <w:r>
-        <w:t xml:space="preserve">COMMAND, IDM_GENERATION </w:t>
+        <w:t xml:space="preserve">[L8] StatusBar: Userproc – WM_COMMAND, IDM_GENERATION </w:t>
       </w:r>
     </w:p>
     <w:p>
@@ -1347,13 +1185,7 @@
         </w:numPr>
       </w:pPr>
       <w:r>
-        <w:t xml:space="preserve">[L8] </w:t>
-      </w:r>
-      <w:r>
-        <w:t>AppWindow</w:t>
-      </w:r>
-      <w:r>
-        <w:t>: Userproc – WM_COMMAND, IDM_GENERATION</w:t>
+        <w:t>[L8] AppWindow: Userproc – WM_COMMAND, IDM_GENERATION</w:t>
       </w:r>
     </w:p>
     <w:p>
@@ -1395,10 +1227,7 @@
         </w:numPr>
       </w:pPr>
       <w:r>
-        <w:t>L7] WorkThread:</w:t>
-      </w:r>
-      <w:r>
-        <w:t>postGotoGeneration</w:t>
+        <w:t>L7] WorkThread:postGotoGeneration</w:t>
       </w:r>
     </w:p>
     <w:p>
@@ -1558,44 +1387,32 @@
       <w:r>
         <w:t>ComputeNextGeneration</w:t>
       </w:r>
-      <w:r>
-        <w:t xml:space="preserve"> </w:t>
-      </w:r>
-      <w:r>
-        <w:t>(</w:t>
-      </w:r>
-    </w:p>
-    <w:p>
-      <w:pPr>
-        <w:pStyle w:val="Listenabsatz"/>
-        <w:numPr>
-          <w:ilvl w:val="0"/>
-          <w:numId w:val="18"/>
-        </w:numPr>
-      </w:pPr>
-      <w:r>
-        <w:t xml:space="preserve">[L0] </w:t>
-      </w:r>
-      <w:r>
-        <w:t>EvolutionCore</w:t>
-      </w:r>
-      <w:r>
-        <w:t>::</w:t>
-      </w:r>
-      <w:r>
-        <w:t>Compute</w:t>
-      </w:r>
-    </w:p>
-    <w:p>
-      <w:pPr>
-        <w:pStyle w:val="Listenabsatz"/>
-        <w:numPr>
-          <w:ilvl w:val="0"/>
-          <w:numId w:val="18"/>
-        </w:numPr>
-      </w:pPr>
       <w:bookmarkStart w:id="0" w:name="_GoBack"/>
       <w:bookmarkEnd w:id="0"/>
+      <w:r>
+        <w:t>(</w:t>
+      </w:r>
+    </w:p>
+    <w:p>
+      <w:pPr>
+        <w:pStyle w:val="Listenabsatz"/>
+        <w:numPr>
+          <w:ilvl w:val="0"/>
+          <w:numId w:val="18"/>
+        </w:numPr>
+      </w:pPr>
+      <w:r>
+        <w:t xml:space="preserve">[L0] </w:t>
+      </w:r>
+      <w:r>
+        <w:t>EvolutionCore</w:t>
+      </w:r>
+      <w:r>
+        <w:t>::</w:t>
+      </w:r>
+      <w:r>
+        <w:t>Compute</w:t>
+      </w:r>
     </w:p>
     <w:sectPr>
       <w:pgSz w:w="11906" w:h="16838"/>

</xml_diff>

<commit_message>
Refactoring. Small bugs fixed. Stable version.
</commit_message>
<xml_diff>
--- a/Evolution_Architecture.docx
+++ b/Evolution_Architecture.docx
@@ -442,12 +442,7 @@
     </w:p>
     <w:p>
       <w:r>
-        <w:t xml:space="preserve">Sources of </w:t>
-      </w:r>
-      <w:bookmarkStart w:id="0" w:name="_GoBack"/>
-      <w:bookmarkEnd w:id="0"/>
-      <w:r>
-        <w:t>action:</w:t>
+        <w:t>Sources of action:</w:t>
       </w:r>
     </w:p>
     <w:p>
@@ -726,7 +721,13 @@
         <w:t xml:space="preserve">[L7] </w:t>
       </w:r>
       <w:r>
-        <w:t>WorkThread:PostSetxxx</w:t>
+        <w:t>WorkThread</w:t>
+      </w:r>
+      <w:r>
+        <w:t>Interface</w:t>
+      </w:r>
+      <w:r>
+        <w:t>:PostSetxxx</w:t>
       </w:r>
     </w:p>
     <w:p>
@@ -741,7 +742,16 @@
         <w:t xml:space="preserve">[L7] </w:t>
       </w:r>
       <w:r>
-        <w:t>WorkThread:workMessage – THREAD_MSG_SET_xxx</w:t>
+        <w:t>WorkThread</w:t>
+      </w:r>
+      <w:r>
+        <w:t>:</w:t>
+      </w:r>
+      <w:r>
+        <w:t>W</w:t>
+      </w:r>
+      <w:r>
+        <w:t>orkMessage – THREAD_MSG_SET_xxx</w:t>
       </w:r>
     </w:p>
     <w:p>
@@ -756,7 +766,10 @@
         <w:t xml:space="preserve">[L7] </w:t>
       </w:r>
       <w:r>
-        <w:t>WorkThread:postMessage – THREAD_MSG_SET_xxx</w:t>
+        <w:t>WorkThread</w:t>
+      </w:r>
+      <w:r>
+        <w:t>:postMessage – THREAD_MSG_SET_xxx</w:t>
       </w:r>
     </w:p>
     <w:p>
@@ -1027,31 +1040,55 @@
         </w:numPr>
       </w:pPr>
       <w:r>
-        <w:t>[L7] WorkThread:PostDoEdit</w:t>
-      </w:r>
-    </w:p>
-    <w:p>
-      <w:pPr>
-        <w:pStyle w:val="Listenabsatz"/>
-        <w:numPr>
-          <w:ilvl w:val="0"/>
-          <w:numId w:val="18"/>
-        </w:numPr>
-      </w:pPr>
-      <w:r>
-        <w:t>[L7] WorkThread:workMessage</w:t>
-      </w:r>
-    </w:p>
-    <w:p>
-      <w:pPr>
-        <w:pStyle w:val="Listenabsatz"/>
-        <w:numPr>
-          <w:ilvl w:val="0"/>
-          <w:numId w:val="18"/>
-        </w:numPr>
-      </w:pPr>
-      <w:r>
-        <w:t>[L7] WorkThread:postMessage</w:t>
+        <w:t xml:space="preserve">[L7] </w:t>
+      </w:r>
+      <w:r>
+        <w:t>WorkThreadInterface</w:t>
+      </w:r>
+      <w:r>
+        <w:t>:PostDoEdit</w:t>
+      </w:r>
+    </w:p>
+    <w:p>
+      <w:pPr>
+        <w:pStyle w:val="Listenabsatz"/>
+        <w:numPr>
+          <w:ilvl w:val="0"/>
+          <w:numId w:val="18"/>
+        </w:numPr>
+      </w:pPr>
+      <w:r>
+        <w:t xml:space="preserve">[L7] </w:t>
+      </w:r>
+      <w:r>
+        <w:t>WorkThread</w:t>
+      </w:r>
+      <w:r>
+        <w:t>:</w:t>
+      </w:r>
+      <w:r>
+        <w:t>W</w:t>
+      </w:r>
+      <w:r>
+        <w:t>orkMessage</w:t>
+      </w:r>
+    </w:p>
+    <w:p>
+      <w:pPr>
+        <w:pStyle w:val="Listenabsatz"/>
+        <w:numPr>
+          <w:ilvl w:val="0"/>
+          <w:numId w:val="18"/>
+        </w:numPr>
+      </w:pPr>
+      <w:r>
+        <w:t xml:space="preserve">[L7] </w:t>
+      </w:r>
+      <w:r>
+        <w:t>WorkThread</w:t>
+      </w:r>
+      <w:r>
+        <w:t>:postMessage</w:t>
       </w:r>
     </w:p>
     <w:p>
@@ -1314,7 +1351,13 @@
         </w:numPr>
       </w:pPr>
       <w:r>
-        <w:t>[L7] WorkThread:PostGenerationStep</w:t>
+        <w:t xml:space="preserve">[L7] </w:t>
+      </w:r>
+      <w:r>
+        <w:t>WorkThreadInterface</w:t>
+      </w:r>
+      <w:r>
+        <w:t>:PostGenerationStep</w:t>
       </w:r>
     </w:p>
     <w:p>
@@ -1331,7 +1374,13 @@
         <w:t>[</w:t>
       </w:r>
       <w:r>
-        <w:t>L7] WorkThread:postGotoGeneration</w:t>
+        <w:t xml:space="preserve">L7] </w:t>
+      </w:r>
+      <w:r>
+        <w:t>WorkThreadInterface</w:t>
+      </w:r>
+      <w:r>
+        <w:t>:postGotoGeneration</w:t>
       </w:r>
     </w:p>
     <w:p>
@@ -1345,7 +1394,13 @@
         </w:numPr>
       </w:pPr>
       <w:r>
-        <w:t>[L7] WorkThread:workMessage</w:t>
+        <w:t xml:space="preserve">[L7] </w:t>
+      </w:r>
+      <w:r>
+        <w:t>WorkThread</w:t>
+      </w:r>
+      <w:r>
+        <w:t>:workMessage</w:t>
       </w:r>
     </w:p>
     <w:p>
@@ -1359,7 +1414,13 @@
         </w:numPr>
       </w:pPr>
       <w:r>
-        <w:t>[L7] WorkThread:postMessage</w:t>
+        <w:t xml:space="preserve">[L7] </w:t>
+      </w:r>
+      <w:r>
+        <w:t>WorkThread</w:t>
+      </w:r>
+      <w:r>
+        <w:t>:postMessage</w:t>
       </w:r>
     </w:p>
     <w:p>
@@ -1548,6 +1609,238 @@
         </w:numPr>
       </w:pPr>
     </w:p>
+    <w:p>
+      <w:pPr>
+        <w:pStyle w:val="berschrift3"/>
+      </w:pPr>
+      <w:r>
+        <w:t>Goto Generation</w:t>
+      </w:r>
+    </w:p>
+    <w:p>
+      <w:pPr>
+        <w:pStyle w:val="Listenabsatz"/>
+        <w:numPr>
+          <w:ilvl w:val="0"/>
+          <w:numId w:val="18"/>
+        </w:numPr>
+      </w:pPr>
+      <w:r>
+        <w:t>[L8] User action: Mouse click in history window</w:t>
+      </w:r>
+    </w:p>
+    <w:p>
+      <w:pPr>
+        <w:pStyle w:val="Listenabsatz"/>
+        <w:numPr>
+          <w:ilvl w:val="0"/>
+          <w:numId w:val="18"/>
+        </w:numPr>
+      </w:pPr>
+      <w:r>
+        <w:t>[L8] HistWindow  WM_LBUTTONDOWN</w:t>
+      </w:r>
+    </w:p>
+    <w:p>
+      <w:pPr>
+        <w:pStyle w:val="Listenabsatz"/>
+        <w:numPr>
+          <w:ilvl w:val="0"/>
+          <w:numId w:val="18"/>
+        </w:numPr>
+      </w:pPr>
+      <w:r>
+        <w:t xml:space="preserve">[L8] </w:t>
+      </w:r>
+      <w:r>
+        <w:t>Evo</w:t>
+      </w:r>
+      <w:r>
+        <w:t>HistWindow</w:t>
+      </w:r>
+      <w:r>
+        <w:t>:GotoGeneration</w:t>
+      </w:r>
+    </w:p>
+    <w:p>
+      <w:pPr>
+        <w:pStyle w:val="Listenabsatz"/>
+        <w:numPr>
+          <w:ilvl w:val="0"/>
+          <w:numId w:val="18"/>
+        </w:numPr>
+      </w:pPr>
+      <w:r>
+        <w:t>[L7] WorkThreadInterface::PostGotoGeneration</w:t>
+      </w:r>
+    </w:p>
+    <w:p>
+      <w:pPr>
+        <w:pStyle w:val="Listenabsatz"/>
+        <w:numPr>
+          <w:ilvl w:val="0"/>
+          <w:numId w:val="18"/>
+        </w:numPr>
+      </w:pPr>
+      <w:r>
+        <w:t>[L7] WorkThreadInterface::</w:t>
+      </w:r>
+      <w:r>
+        <w:t>p</w:t>
+      </w:r>
+      <w:r>
+        <w:t>ostGotoGeneration</w:t>
+      </w:r>
+    </w:p>
+    <w:p>
+      <w:pPr>
+        <w:pStyle w:val="Listenabsatz"/>
+        <w:keepNext/>
+        <w:keepLines/>
+        <w:numPr>
+          <w:ilvl w:val="0"/>
+          <w:numId w:val="18"/>
+        </w:numPr>
+      </w:pPr>
+      <w:r>
+        <w:t xml:space="preserve">[L7] </w:t>
+      </w:r>
+      <w:r>
+        <w:t>WorkThread</w:t>
+      </w:r>
+      <w:r>
+        <w:t>:workMessage</w:t>
+      </w:r>
+    </w:p>
+    <w:p>
+      <w:pPr>
+        <w:pStyle w:val="Listenabsatz"/>
+        <w:keepNext/>
+        <w:keepLines/>
+        <w:numPr>
+          <w:ilvl w:val="0"/>
+          <w:numId w:val="18"/>
+        </w:numPr>
+      </w:pPr>
+      <w:r>
+        <w:t xml:space="preserve">[L7] </w:t>
+      </w:r>
+      <w:r>
+        <w:t>WorkThread</w:t>
+      </w:r>
+      <w:r>
+        <w:t>:postMessage</w:t>
+      </w:r>
+    </w:p>
+    <w:p>
+      <w:pPr>
+        <w:pStyle w:val="Listenabsatz"/>
+        <w:keepNext/>
+        <w:keepLines/>
+        <w:numPr>
+          <w:ilvl w:val="0"/>
+          <w:numId w:val="18"/>
+        </w:numPr>
+      </w:pPr>
+      <w:r>
+        <w:t>[L7] PostThreadMessage</w:t>
+      </w:r>
+    </w:p>
+    <w:p>
+      <w:pPr>
+        <w:ind w:firstLine="360"/>
+      </w:pPr>
+      <w:r>
+        <w:t>Worker Thread</w:t>
+      </w:r>
+    </w:p>
+    <w:p>
+      <w:pPr>
+        <w:pStyle w:val="Listenabsatz"/>
+        <w:numPr>
+          <w:ilvl w:val="0"/>
+          <w:numId w:val="18"/>
+        </w:numPr>
+      </w:pPr>
+      <w:r>
+        <w:t>[L6] WorkThread:</w:t>
+      </w:r>
+      <w:r>
+        <w:t>dispatch</w:t>
+      </w:r>
+      <w:r>
+        <w:t>Message – THREAD_MSG_</w:t>
+      </w:r>
+      <w:r>
+        <w:t>GOTO_GENERATION</w:t>
+      </w:r>
+    </w:p>
+    <w:p>
+      <w:pPr>
+        <w:pStyle w:val="Listenabsatz"/>
+        <w:numPr>
+          <w:ilvl w:val="0"/>
+          <w:numId w:val="18"/>
+        </w:numPr>
+      </w:pPr>
+      <w:r>
+        <w:t>[L</w:t>
+      </w:r>
+      <w:r>
+        <w:t>6</w:t>
+      </w:r>
+      <w:r>
+        <w:t>] WorkThread::</w:t>
+      </w:r>
+      <w:r>
+        <w:t>GenerationStep</w:t>
+      </w:r>
+    </w:p>
+    <w:p>
+      <w:pPr>
+        <w:pStyle w:val="Listenabsatz"/>
+        <w:numPr>
+          <w:ilvl w:val="0"/>
+          <w:numId w:val="18"/>
+        </w:numPr>
+      </w:pPr>
+      <w:r>
+        <w:t>[L</w:t>
+      </w:r>
+      <w:r>
+        <w:t>5</w:t>
+      </w:r>
+      <w:r>
+        <w:t xml:space="preserve">] </w:t>
+      </w:r>
+      <w:r>
+        <w:t>EvoHistorySys::EvoApproachHistGen</w:t>
+      </w:r>
+    </w:p>
+    <w:p>
+      <w:pPr>
+        <w:pStyle w:val="Listenabsatz"/>
+        <w:numPr>
+          <w:ilvl w:val="0"/>
+          <w:numId w:val="18"/>
+        </w:numPr>
+      </w:pPr>
+      <w:r>
+        <w:t>[L</w:t>
+      </w:r>
+      <w:r>
+        <w:t>4</w:t>
+      </w:r>
+      <w:bookmarkStart w:id="0" w:name="_GoBack"/>
+      <w:bookmarkEnd w:id="0"/>
+      <w:r>
+        <w:t xml:space="preserve">] </w:t>
+      </w:r>
+      <w:r>
+        <w:t>HistorySystemImpl::ApproachHistGen</w:t>
+      </w:r>
+    </w:p>
+    <w:p/>
     <w:p>
       <w:pPr>
         <w:pStyle w:val="berschrift3"/>

</xml_diff>

<commit_message>
Fixed bug in editor trackbars. Now running smoothly again.
</commit_message>
<xml_diff>
--- a/Evolution_Architecture.docx
+++ b/Evolution_Architecture.docx
@@ -503,10 +503,7 @@
         <w:pStyle w:val="berschrift2"/>
       </w:pPr>
       <w:r>
-        <w:t>Simulation/Edit</w:t>
-      </w:r>
-      <w:r>
-        <w:t xml:space="preserve"> mode</w:t>
+        <w:t>Simulation/Edit mode</w:t>
       </w:r>
     </w:p>
     <w:p>
@@ -567,12 +564,7 @@
         </w:numPr>
       </w:pPr>
       <w:r>
-        <w:t>Butto</w:t>
-      </w:r>
-      <w:bookmarkStart w:id="0" w:name="_GoBack"/>
-      <w:bookmarkEnd w:id="0"/>
-      <w:r>
-        <w:t>n in StatusBar</w:t>
+        <w:t>Button in StatusBar</w:t>
       </w:r>
     </w:p>
     <w:p>
@@ -1690,6 +1682,8 @@
       <w:r>
         <w:t>Compute</w:t>
       </w:r>
+      <w:bookmarkStart w:id="0" w:name="_GoBack"/>
+      <w:bookmarkEnd w:id="0"/>
     </w:p>
     <w:p>
       <w:pPr>
@@ -1701,99 +1695,13 @@
     </w:p>
     <w:p>
       <w:pPr>
-        <w:pStyle w:val="Listenabsatz"/>
-        <w:numPr>
-          <w:ilvl w:val="0"/>
-          <w:numId w:val="18"/>
-        </w:numPr>
-      </w:pPr>
-    </w:p>
-    <w:p>
-      <w:pPr>
-        <w:pStyle w:val="berschrift3"/>
-      </w:pPr>
-      <w:r>
-        <w:t>Goto Generation</w:t>
-      </w:r>
-    </w:p>
-    <w:p>
-      <w:pPr>
-        <w:pStyle w:val="Listenabsatz"/>
-        <w:numPr>
-          <w:ilvl w:val="0"/>
-          <w:numId w:val="18"/>
-        </w:numPr>
-      </w:pPr>
-      <w:r>
-        <w:t>[L8] User action: Mouse click in history window</w:t>
-      </w:r>
-    </w:p>
-    <w:p>
-      <w:pPr>
-        <w:pStyle w:val="Listenabsatz"/>
-        <w:numPr>
-          <w:ilvl w:val="0"/>
-          <w:numId w:val="18"/>
-        </w:numPr>
-      </w:pPr>
-      <w:r>
-        <w:t>[L8] HistWindow  WM_LBUTTONDOWN</w:t>
-      </w:r>
-    </w:p>
-    <w:p>
-      <w:pPr>
-        <w:pStyle w:val="Listenabsatz"/>
-        <w:numPr>
-          <w:ilvl w:val="0"/>
-          <w:numId w:val="18"/>
-        </w:numPr>
-      </w:pPr>
-      <w:r>
-        <w:t>[L8] EvoHistWindow:GotoGeneration</w:t>
-      </w:r>
-    </w:p>
-    <w:p>
-      <w:pPr>
-        <w:pStyle w:val="Listenabsatz"/>
-        <w:numPr>
-          <w:ilvl w:val="0"/>
-          <w:numId w:val="18"/>
-        </w:numPr>
-      </w:pPr>
-      <w:r>
-        <w:t>[L7] WorkThreadInterface::PostGotoGeneration</w:t>
-      </w:r>
-    </w:p>
-    <w:p>
-      <w:pPr>
-        <w:pStyle w:val="Listenabsatz"/>
-        <w:numPr>
-          <w:ilvl w:val="0"/>
-          <w:numId w:val="18"/>
-        </w:numPr>
-      </w:pPr>
-      <w:r>
-        <w:t>[L7] WorkThreadInterface::postGotoGeneration</w:t>
-      </w:r>
-    </w:p>
-    <w:p>
-      <w:pPr>
-        <w:pStyle w:val="Listenabsatz"/>
         <w:keepNext/>
         <w:keepLines/>
-        <w:numPr>
-          <w:ilvl w:val="0"/>
-          <w:numId w:val="18"/>
-        </w:numPr>
-      </w:pPr>
-      <w:r>
-        <w:t xml:space="preserve">[L7] </w:t>
-      </w:r>
-      <w:r>
-        <w:t>WorkThread</w:t>
-      </w:r>
-      <w:r>
-        <w:t>:workMessage</w:t>
+        <w:spacing w:before="120" w:after="120"/>
+        <w:ind w:firstLine="357"/>
+      </w:pPr>
+      <w:r>
+        <w:t>Main Thread</w:t>
       </w:r>
     </w:p>
     <w:p>
@@ -1807,13 +1715,10 @@
         </w:numPr>
       </w:pPr>
       <w:r>
-        <w:t xml:space="preserve">[L7] </w:t>
-      </w:r>
-      <w:r>
-        <w:t>WorkThread</w:t>
-      </w:r>
-      <w:r>
-        <w:t>:postMessage</w:t>
+        <w:t xml:space="preserve">[L8] </w:t>
+      </w:r>
+      <w:r>
+        <w:t>… different ways …</w:t>
       </w:r>
     </w:p>
     <w:p>
@@ -1827,6 +1732,159 @@
         </w:numPr>
       </w:pPr>
       <w:r>
+        <w:t>[L8] EvoController::ProcessCommand( IDM_</w:t>
+      </w:r>
+      <w:r>
+        <w:t>RUN</w:t>
+      </w:r>
+    </w:p>
+    <w:p>
+      <w:pPr>
+        <w:pStyle w:val="Listenabsatz"/>
+        <w:keepNext/>
+        <w:keepLines/>
+        <w:numPr>
+          <w:ilvl w:val="0"/>
+          <w:numId w:val="18"/>
+        </w:numPr>
+      </w:pPr>
+      <w:r>
+        <w:rPr>
+          <w:noProof/>
+        </w:rPr>
+        <mc:AlternateContent>
+          <mc:Choice Requires="wps">
+            <w:drawing>
+              <wp:anchor distT="0" distB="0" distL="114300" distR="114300" simplePos="0" relativeHeight="251659264" behindDoc="0" locked="0" layoutInCell="1" allowOverlap="1" wp14:anchorId="467E0197" wp14:editId="0DA28F87">
+                <wp:simplePos x="0" y="0"/>
+                <wp:positionH relativeFrom="column">
+                  <wp:posOffset>3291204</wp:posOffset>
+                </wp:positionH>
+                <wp:positionV relativeFrom="paragraph">
+                  <wp:posOffset>86994</wp:posOffset>
+                </wp:positionV>
+                <wp:extent cx="2028825" cy="1952625"/>
+                <wp:effectExtent l="38100" t="76200" r="466725" b="28575"/>
+                <wp:wrapNone/>
+                <wp:docPr id="1" name="Verbinder: gewinkelt 1"/>
+                <wp:cNvGraphicFramePr/>
+                <a:graphic xmlns:a="http://schemas.openxmlformats.org/drawingml/2006/main">
+                  <a:graphicData uri="http://schemas.microsoft.com/office/word/2010/wordprocessingShape">
+                    <wps:wsp>
+                      <wps:cNvCnPr/>
+                      <wps:spPr>
+                        <a:xfrm flipH="1" flipV="1">
+                          <a:off x="0" y="0"/>
+                          <a:ext cx="2028825" cy="1952625"/>
+                        </a:xfrm>
+                        <a:prstGeom prst="bentConnector3">
+                          <a:avLst>
+                            <a:gd name="adj1" fmla="val -21287"/>
+                          </a:avLst>
+                        </a:prstGeom>
+                        <a:ln>
+                          <a:tailEnd type="triangle"/>
+                        </a:ln>
+                      </wps:spPr>
+                      <wps:style>
+                        <a:lnRef idx="1">
+                          <a:schemeClr val="accent1"/>
+                        </a:lnRef>
+                        <a:fillRef idx="0">
+                          <a:schemeClr val="accent1"/>
+                        </a:fillRef>
+                        <a:effectRef idx="0">
+                          <a:schemeClr val="accent1"/>
+                        </a:effectRef>
+                        <a:fontRef idx="minor">
+                          <a:schemeClr val="tx1"/>
+                        </a:fontRef>
+                      </wps:style>
+                      <wps:bodyPr/>
+                    </wps:wsp>
+                  </a:graphicData>
+                </a:graphic>
+                <wp14:sizeRelH relativeFrom="margin">
+                  <wp14:pctWidth>0</wp14:pctWidth>
+                </wp14:sizeRelH>
+                <wp14:sizeRelV relativeFrom="margin">
+                  <wp14:pctHeight>0</wp14:pctHeight>
+                </wp14:sizeRelV>
+              </wp:anchor>
+            </w:drawing>
+          </mc:Choice>
+          <mc:Fallback>
+            <w:pict>
+              <v:shapetype w14:anchorId="3AD9CD86" id="_x0000_t34" coordsize="21600,21600" o:spt="34" o:oned="t" adj="10800" path="m,l@0,0@0,21600,21600,21600e" filled="f">
+                <v:stroke joinstyle="miter"/>
+                <v:formulas>
+                  <v:f eqn="val #0"/>
+                </v:formulas>
+                <v:path arrowok="t" fillok="f" o:connecttype="none"/>
+                <v:handles>
+                  <v:h position="#0,center"/>
+                </v:handles>
+                <o:lock v:ext="edit" shapetype="t"/>
+              </v:shapetype>
+              <v:shape id="Verbinder: gewinkelt 1" o:spid="_x0000_s1026" type="#_x0000_t34" style="position:absolute;margin-left:259.15pt;margin-top:6.85pt;width:159.75pt;height:153.75pt;flip:x y;z-index:251659264;visibility:visible;mso-wrap-style:square;mso-width-percent:0;mso-height-percent:0;mso-wrap-distance-left:9pt;mso-wrap-distance-top:0;mso-wrap-distance-right:9pt;mso-wrap-distance-bottom:0;mso-position-horizontal:absolute;mso-position-horizontal-relative:text;mso-position-vertical:absolute;mso-position-vertical-relative:text;mso-width-percent:0;mso-height-percent:0;mso-width-relative:margin;mso-height-relative:margin" o:gfxdata="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" adj="-4598" strokecolor="#4579b8 [3044]">
+                <v:stroke endarrow="block"/>
+              </v:shape>
+            </w:pict>
+          </mc:Fallback>
+        </mc:AlternateContent>
+      </w:r>
+      <w:r>
+        <w:t>[L7] WorkThreadInterface:Post</w:t>
+      </w:r>
+      <w:r>
+        <w:t>RunGenerations</w:t>
+      </w:r>
+    </w:p>
+    <w:p>
+      <w:pPr>
+        <w:pStyle w:val="Listenabsatz"/>
+        <w:keepNext/>
+        <w:keepLines/>
+        <w:numPr>
+          <w:ilvl w:val="0"/>
+          <w:numId w:val="18"/>
+        </w:numPr>
+      </w:pPr>
+      <w:r>
+        <w:t>[L7] WorkThread:workMessage</w:t>
+      </w:r>
+      <w:r>
+        <w:t xml:space="preserve">( </w:t>
+      </w:r>
+      <w:r>
+        <w:t>THREAD_MSG_GENERATION_RUN</w:t>
+      </w:r>
+    </w:p>
+    <w:p>
+      <w:pPr>
+        <w:pStyle w:val="Listenabsatz"/>
+        <w:keepNext/>
+        <w:keepLines/>
+        <w:numPr>
+          <w:ilvl w:val="0"/>
+          <w:numId w:val="18"/>
+        </w:numPr>
+      </w:pPr>
+      <w:r>
+        <w:t>[L7] WorkThread:postMessage</w:t>
+      </w:r>
+    </w:p>
+    <w:p>
+      <w:pPr>
+        <w:pStyle w:val="Listenabsatz"/>
+        <w:keepNext/>
+        <w:keepLines/>
+        <w:numPr>
+          <w:ilvl w:val="0"/>
+          <w:numId w:val="18"/>
+        </w:numPr>
+      </w:pPr>
+      <w:r>
         <w:t>[L7] PostThreadMessage</w:t>
       </w:r>
     </w:p>
@@ -1841,6 +1899,76 @@
     <w:p>
       <w:pPr>
         <w:pStyle w:val="Listenabsatz"/>
+        <w:keepNext/>
+        <w:keepLines/>
+        <w:numPr>
+          <w:ilvl w:val="0"/>
+          <w:numId w:val="18"/>
+        </w:numPr>
+      </w:pPr>
+      <w:r>
+        <w:t>[L6] WorkThread:dispatchMessage – THREAD_MSG_GENERATION_RUN</w:t>
+      </w:r>
+    </w:p>
+    <w:p>
+      <w:pPr>
+        <w:pStyle w:val="Listenabsatz"/>
+        <w:keepNext/>
+        <w:keepLines/>
+        <w:numPr>
+          <w:ilvl w:val="0"/>
+          <w:numId w:val="18"/>
+        </w:numPr>
+      </w:pPr>
+      <w:r>
+        <w:t xml:space="preserve">[L6] </w:t>
+      </w:r>
+      <w:r>
+        <w:t>WorkThread:</w:t>
+      </w:r>
+      <w:r>
+        <w:t>generationRun</w:t>
+      </w:r>
+    </w:p>
+    <w:p>
+      <w:pPr>
+        <w:pStyle w:val="Listenabsatz"/>
+        <w:keepNext/>
+        <w:keepLines/>
+        <w:numPr>
+          <w:ilvl w:val="0"/>
+          <w:numId w:val="18"/>
+        </w:numPr>
+      </w:pPr>
+      <w:r>
+        <w:t xml:space="preserve">[L6] </w:t>
+      </w:r>
+      <w:r>
+        <w:t>WorkThread::GenerationStep</w:t>
+      </w:r>
+    </w:p>
+    <w:p>
+      <w:pPr>
+        <w:pStyle w:val="Listenabsatz"/>
+        <w:keepNext/>
+        <w:keepLines/>
+        <w:numPr>
+          <w:ilvl w:val="0"/>
+          <w:numId w:val="18"/>
+        </w:numPr>
+      </w:pPr>
+      <w:r>
+        <w:t xml:space="preserve">    …</w:t>
+      </w:r>
+      <w:r>
+        <w:t xml:space="preserve"> down to EvolotionCore::Compute</w:t>
+      </w:r>
+    </w:p>
+    <w:p>
+      <w:pPr>
+        <w:pStyle w:val="Listenabsatz"/>
+        <w:keepNext/>
+        <w:keepLines/>
         <w:numPr>
           <w:ilvl w:val="0"/>
           <w:numId w:val="18"/>
@@ -1850,6 +1978,155 @@
         <w:t>[L6] WorkThread:</w:t>
       </w:r>
       <w:r>
+        <w:t xml:space="preserve">generationRun, loop to </w:t>
+      </w:r>
+      <w:r>
+        <w:t>WorkThreadInterface:PostRunGenerations</w:t>
+      </w:r>
+    </w:p>
+    <w:p>
+      <w:pPr>
+        <w:pStyle w:val="berschrift3"/>
+      </w:pPr>
+      <w:r>
+        <w:t>Goto Generation</w:t>
+      </w:r>
+    </w:p>
+    <w:p>
+      <w:pPr>
+        <w:pStyle w:val="Listenabsatz"/>
+        <w:numPr>
+          <w:ilvl w:val="0"/>
+          <w:numId w:val="18"/>
+        </w:numPr>
+      </w:pPr>
+      <w:r>
+        <w:t>[L8] User action: Mouse click in history window</w:t>
+      </w:r>
+    </w:p>
+    <w:p>
+      <w:pPr>
+        <w:pStyle w:val="Listenabsatz"/>
+        <w:numPr>
+          <w:ilvl w:val="0"/>
+          <w:numId w:val="18"/>
+        </w:numPr>
+      </w:pPr>
+      <w:r>
+        <w:t>[L8] HistWindow  WM_LBUTTONDOWN</w:t>
+      </w:r>
+    </w:p>
+    <w:p>
+      <w:pPr>
+        <w:pStyle w:val="Listenabsatz"/>
+        <w:numPr>
+          <w:ilvl w:val="0"/>
+          <w:numId w:val="18"/>
+        </w:numPr>
+      </w:pPr>
+      <w:r>
+        <w:t>[L8] EvoHistWindow:GotoGeneration</w:t>
+      </w:r>
+    </w:p>
+    <w:p>
+      <w:pPr>
+        <w:pStyle w:val="Listenabsatz"/>
+        <w:numPr>
+          <w:ilvl w:val="0"/>
+          <w:numId w:val="18"/>
+        </w:numPr>
+      </w:pPr>
+      <w:r>
+        <w:lastRenderedPageBreak/>
+        <w:t>[L7] WorkThreadInterface::PostGotoGeneration</w:t>
+      </w:r>
+    </w:p>
+    <w:p>
+      <w:pPr>
+        <w:pStyle w:val="Listenabsatz"/>
+        <w:numPr>
+          <w:ilvl w:val="0"/>
+          <w:numId w:val="18"/>
+        </w:numPr>
+      </w:pPr>
+      <w:r>
+        <w:t>[L7] WorkThreadInterface::postGotoGeneration</w:t>
+      </w:r>
+    </w:p>
+    <w:p>
+      <w:pPr>
+        <w:pStyle w:val="Listenabsatz"/>
+        <w:keepNext/>
+        <w:keepLines/>
+        <w:numPr>
+          <w:ilvl w:val="0"/>
+          <w:numId w:val="18"/>
+        </w:numPr>
+      </w:pPr>
+      <w:r>
+        <w:t xml:space="preserve">[L7] </w:t>
+      </w:r>
+      <w:r>
+        <w:t>WorkThread</w:t>
+      </w:r>
+      <w:r>
+        <w:t>:workMessage</w:t>
+      </w:r>
+    </w:p>
+    <w:p>
+      <w:pPr>
+        <w:pStyle w:val="Listenabsatz"/>
+        <w:keepNext/>
+        <w:keepLines/>
+        <w:numPr>
+          <w:ilvl w:val="0"/>
+          <w:numId w:val="18"/>
+        </w:numPr>
+      </w:pPr>
+      <w:r>
+        <w:t xml:space="preserve">[L7] </w:t>
+      </w:r>
+      <w:r>
+        <w:t>WorkThread</w:t>
+      </w:r>
+      <w:r>
+        <w:t>:postMessage</w:t>
+      </w:r>
+    </w:p>
+    <w:p>
+      <w:pPr>
+        <w:pStyle w:val="Listenabsatz"/>
+        <w:keepNext/>
+        <w:keepLines/>
+        <w:numPr>
+          <w:ilvl w:val="0"/>
+          <w:numId w:val="18"/>
+        </w:numPr>
+      </w:pPr>
+      <w:r>
+        <w:t>[L7] PostThreadMessage</w:t>
+      </w:r>
+    </w:p>
+    <w:p>
+      <w:pPr>
+        <w:ind w:firstLine="360"/>
+      </w:pPr>
+      <w:r>
+        <w:t>Worker Thread</w:t>
+      </w:r>
+    </w:p>
+    <w:p>
+      <w:pPr>
+        <w:pStyle w:val="Listenabsatz"/>
+        <w:numPr>
+          <w:ilvl w:val="0"/>
+          <w:numId w:val="18"/>
+        </w:numPr>
+      </w:pPr>
+      <w:r>
+        <w:t>[L6] WorkThread:</w:t>
+      </w:r>
+      <w:r>
         <w:t>dispatch</w:t>
       </w:r>
       <w:r>
@@ -1973,7 +2250,6 @@
         </w:numPr>
       </w:pPr>
       <w:r>
-        <w:lastRenderedPageBreak/>
         <w:t>[L</w:t>
       </w:r>
       <w:r>

</xml_diff>

<commit_message>
Big refactoring. Coordinate systems made more consistent, now all origin bottom/left. Running.
</commit_message>
<xml_diff>
--- a/Evolution_Architecture.docx
+++ b/Evolution_Architecture.docx
@@ -7,6 +7,136 @@
         <w:pStyle w:val="berschrift1"/>
       </w:pPr>
       <w:r>
+        <w:t>Coordinate systems</w:t>
+      </w:r>
+    </w:p>
+    <w:p>
+      <w:r>
+        <w:t xml:space="preserve">Windows coordinate system has origin at </w:t>
+      </w:r>
+      <w:r>
+        <w:rPr>
+          <w:b/>
+        </w:rPr>
+        <w:t>top</w:t>
+      </w:r>
+      <w:r>
+        <w:t xml:space="preserve"> left</w:t>
+      </w:r>
+      <w:r>
+        <w:t xml:space="preserve">. See POINT, RECT </w:t>
+      </w:r>
+      <w:bookmarkStart w:id="0" w:name="_GoBack"/>
+      <w:bookmarkEnd w:id="0"/>
+    </w:p>
+    <w:p>
+      <w:r>
+        <w:t xml:space="preserve">Direct3D has origin </w:t>
+      </w:r>
+      <w:r>
+        <w:rPr>
+          <w:b/>
+        </w:rPr>
+        <w:t>bottom</w:t>
+      </w:r>
+      <w:r>
+        <w:t xml:space="preserve"> left.</w:t>
+      </w:r>
+    </w:p>
+    <w:p>
+      <w:r>
+        <w:t>Evolution follows Direct3D philisophy wherever possible.</w:t>
+      </w:r>
+    </w:p>
+    <w:p>
+      <w:r>
+        <w:t xml:space="preserve">Grid coordinate system </w:t>
+      </w:r>
+      <w:r>
+        <w:t xml:space="preserve">has origin </w:t>
+      </w:r>
+      <w:r>
+        <w:rPr>
+          <w:b/>
+        </w:rPr>
+        <w:t>bottom</w:t>
+      </w:r>
+      <w:r>
+        <w:t xml:space="preserve"> left.</w:t>
+      </w:r>
+      <w:r>
+        <w:t xml:space="preserve"> See GridPoint, GridRect</w:t>
+      </w:r>
+    </w:p>
+    <w:p>
+      <w:r>
+        <w:t xml:space="preserve">Pixel </w:t>
+      </w:r>
+      <w:r>
+        <w:t>coordinate system</w:t>
+      </w:r>
+      <w:r>
+        <w:t xml:space="preserve"> </w:t>
+      </w:r>
+      <w:r>
+        <w:t xml:space="preserve">has origin </w:t>
+      </w:r>
+      <w:r>
+        <w:rPr>
+          <w:b/>
+        </w:rPr>
+        <w:t>bottom</w:t>
+      </w:r>
+      <w:r>
+        <w:t xml:space="preserve"> left.</w:t>
+      </w:r>
+      <w:r>
+        <w:t xml:space="preserve"> See PixelPoint, PixelRect</w:t>
+      </w:r>
+    </w:p>
+    <w:p>
+      <w:r>
+        <w:t xml:space="preserve">Transformation between </w:t>
+      </w:r>
+      <w:r>
+        <w:t>top-left and bottem-left coordinate systems happens at a low level close to the windows api.</w:t>
+      </w:r>
+    </w:p>
+    <w:p>
+      <w:pPr>
+        <w:pStyle w:val="Listenabsatz"/>
+        <w:numPr>
+          <w:ilvl w:val="0"/>
+          <w:numId w:val="20"/>
+        </w:numPr>
+      </w:pPr>
+      <w:r>
+        <w:t>Incoming pixel coordinates  ( y = clientAreaHeight – y )</w:t>
+      </w:r>
+    </w:p>
+    <w:p>
+      <w:pPr>
+        <w:pStyle w:val="Listenabsatz"/>
+        <w:numPr>
+          <w:ilvl w:val="0"/>
+          <w:numId w:val="20"/>
+        </w:numPr>
+      </w:pPr>
+      <w:r>
+        <w:t xml:space="preserve">Client area rectangle ( </w:t>
+      </w:r>
+      <w:r>
+        <w:t xml:space="preserve">swap </w:t>
+      </w:r>
+      <w:r>
+        <w:t>top/bottom )</w:t>
+      </w:r>
+    </w:p>
+    <w:p>
+      <w:pPr>
+        <w:pStyle w:val="berschrift1"/>
+      </w:pPr>
+      <w:r>
         <w:t>Control flow of user interactions</w:t>
       </w:r>
     </w:p>
@@ -245,6 +375,7 @@
         </w:numPr>
       </w:pPr>
       <w:r>
+        <w:lastRenderedPageBreak/>
         <w:t>Trackbar in status bar</w:t>
       </w:r>
     </w:p>
@@ -336,30 +467,211 @@
         <w:pStyle w:val="berschrift2"/>
       </w:pPr>
       <w:r>
+        <w:t>Brush intensity</w:t>
+      </w:r>
+    </w:p>
+    <w:p>
+      <w:r>
+        <w:t>Model:</w:t>
+      </w:r>
+    </w:p>
+    <w:p>
+      <w:pPr>
+        <w:pStyle w:val="Listenabsatz"/>
+        <w:numPr>
+          <w:ilvl w:val="0"/>
+          <w:numId w:val="5"/>
+        </w:numPr>
+      </w:pPr>
+      <w:r>
+        <w:t>Editorstate.m_usBrushIntensity</w:t>
+      </w:r>
+    </w:p>
+    <w:p>
+      <w:r>
+        <w:t>Sources of action:</w:t>
+      </w:r>
+    </w:p>
+    <w:p>
+      <w:pPr>
+        <w:pStyle w:val="Listenabsatz"/>
+        <w:numPr>
+          <w:ilvl w:val="0"/>
+          <w:numId w:val="2"/>
+        </w:numPr>
+      </w:pPr>
+      <w:r>
+        <w:t>History replay</w:t>
+      </w:r>
+    </w:p>
+    <w:p>
+      <w:pPr>
+        <w:pStyle w:val="Listenabsatz"/>
+        <w:numPr>
+          <w:ilvl w:val="0"/>
+          <w:numId w:val="2"/>
+        </w:numPr>
+      </w:pPr>
+      <w:r>
+        <w:t>Script</w:t>
+      </w:r>
+    </w:p>
+    <w:p>
+      <w:pPr>
+        <w:pStyle w:val="Listenabsatz"/>
+        <w:numPr>
+          <w:ilvl w:val="0"/>
+          <w:numId w:val="2"/>
+        </w:numPr>
+      </w:pPr>
+      <w:r>
+        <w:t>Trackbar in editor window</w:t>
+      </w:r>
+    </w:p>
+    <w:p>
+      <w:r>
+        <w:t>Views:</w:t>
+      </w:r>
+    </w:p>
+    <w:p>
+      <w:pPr>
+        <w:pStyle w:val="Listenabsatz"/>
+        <w:numPr>
+          <w:ilvl w:val="0"/>
+          <w:numId w:val="2"/>
+        </w:numPr>
+      </w:pPr>
+      <w:r>
+        <w:t>Trackbar in editor window</w:t>
+      </w:r>
+    </w:p>
+    <w:p>
+      <w:pPr>
+        <w:pStyle w:val="berschrift2"/>
+      </w:pPr>
+      <w:r>
+        <w:t>Brush mode</w:t>
+      </w:r>
+    </w:p>
+    <w:p>
+      <w:r>
+        <w:t>Model:</w:t>
+      </w:r>
+    </w:p>
+    <w:p>
+      <w:pPr>
+        <w:pStyle w:val="Listenabsatz"/>
+        <w:numPr>
+          <w:ilvl w:val="0"/>
+          <w:numId w:val="5"/>
+        </w:numPr>
+      </w:pPr>
+      <w:r>
+        <w:t>Editorstate.m_brushMode</w:t>
+      </w:r>
+    </w:p>
+    <w:p>
+      <w:r>
+        <w:t>Sources of action:</w:t>
+      </w:r>
+    </w:p>
+    <w:p>
+      <w:pPr>
+        <w:pStyle w:val="Listenabsatz"/>
+        <w:numPr>
+          <w:ilvl w:val="0"/>
+          <w:numId w:val="2"/>
+        </w:numPr>
+      </w:pPr>
+      <w:r>
+        <w:t>History replay</w:t>
+      </w:r>
+    </w:p>
+    <w:p>
+      <w:pPr>
+        <w:pStyle w:val="Listenabsatz"/>
+        <w:numPr>
+          <w:ilvl w:val="0"/>
+          <w:numId w:val="2"/>
+        </w:numPr>
+      </w:pPr>
+      <w:r>
+        <w:t>Script</w:t>
+      </w:r>
+    </w:p>
+    <w:p>
+      <w:pPr>
+        <w:pStyle w:val="Listenabsatz"/>
+        <w:numPr>
+          <w:ilvl w:val="0"/>
+          <w:numId w:val="2"/>
+        </w:numPr>
+      </w:pPr>
+      <w:r>
+        <w:t>Radio button group in editor window</w:t>
+      </w:r>
+    </w:p>
+    <w:p>
+      <w:r>
+        <w:t>Views:</w:t>
+      </w:r>
+    </w:p>
+    <w:p>
+      <w:pPr>
+        <w:pStyle w:val="Listenabsatz"/>
+        <w:numPr>
+          <w:ilvl w:val="0"/>
+          <w:numId w:val="1"/>
+        </w:numPr>
+      </w:pPr>
+      <w:r>
+        <w:t>Radio button group in editor window</w:t>
+      </w:r>
+    </w:p>
+    <w:p>
+      <w:pPr>
+        <w:pStyle w:val="berschrift2"/>
+      </w:pPr>
+      <w:r>
+        <w:t>Simulation/Edit mode</w:t>
+      </w:r>
+    </w:p>
+    <w:p>
+      <w:r>
+        <w:t>Model:</w:t>
+      </w:r>
+    </w:p>
+    <w:p>
+      <w:pPr>
+        <w:pStyle w:val="Listenabsatz"/>
+        <w:numPr>
+          <w:ilvl w:val="0"/>
+          <w:numId w:val="5"/>
+        </w:numPr>
+      </w:pPr>
+      <w:r>
+        <w:t>Editorstate.</w:t>
+      </w:r>
+      <w:r>
+        <w:t>m_bSimulationMode</w:t>
+      </w:r>
+    </w:p>
+    <w:p>
+      <w:r>
+        <w:t>Sources of action:</w:t>
+      </w:r>
+    </w:p>
+    <w:p>
+      <w:pPr>
+        <w:pStyle w:val="Listenabsatz"/>
+        <w:numPr>
+          <w:ilvl w:val="0"/>
+          <w:numId w:val="2"/>
+        </w:numPr>
+      </w:pPr>
+      <w:r>
         <w:lastRenderedPageBreak/>
-        <w:t>Brush intensity</w:t>
-      </w:r>
-    </w:p>
-    <w:p>
-      <w:r>
-        <w:t>Model:</w:t>
-      </w:r>
-    </w:p>
-    <w:p>
-      <w:pPr>
-        <w:pStyle w:val="Listenabsatz"/>
-        <w:numPr>
-          <w:ilvl w:val="0"/>
-          <w:numId w:val="5"/>
-        </w:numPr>
-      </w:pPr>
-      <w:r>
-        <w:t>Editorstate.m_usBrushIntensity</w:t>
-      </w:r>
-    </w:p>
-    <w:p>
-      <w:r>
-        <w:t>Sources of action:</w:t>
+        <w:t>History replay</w:t>
       </w:r>
     </w:p>
     <w:p>
@@ -371,7 +683,7 @@
         </w:numPr>
       </w:pPr>
       <w:r>
-        <w:t>History replay</w:t>
+        <w:t>Script</w:t>
       </w:r>
     </w:p>
     <w:p>
@@ -383,19 +695,7 @@
         </w:numPr>
       </w:pPr>
       <w:r>
-        <w:t>Script</w:t>
-      </w:r>
-    </w:p>
-    <w:p>
-      <w:pPr>
-        <w:pStyle w:val="Listenabsatz"/>
-        <w:numPr>
-          <w:ilvl w:val="0"/>
-          <w:numId w:val="2"/>
-        </w:numPr>
-      </w:pPr>
-      <w:r>
-        <w:t>Trackbar in editor window</w:t>
+        <w:t>Button in StatusBar</w:t>
       </w:r>
     </w:p>
     <w:p>
@@ -408,11 +708,11 @@
         <w:pStyle w:val="Listenabsatz"/>
         <w:numPr>
           <w:ilvl w:val="0"/>
-          <w:numId w:val="2"/>
-        </w:numPr>
-      </w:pPr>
-      <w:r>
-        <w:t>Trackbar in editor window</w:t>
+          <w:numId w:val="1"/>
+        </w:numPr>
+      </w:pPr>
+      <w:r>
+        <w:t>Window visibilty (Performance/Editor)</w:t>
       </w:r>
     </w:p>
     <w:p>
@@ -420,70 +720,31 @@
         <w:pStyle w:val="berschrift2"/>
       </w:pPr>
       <w:r>
-        <w:t>Brush mode</w:t>
-      </w:r>
-    </w:p>
-    <w:p>
-      <w:r>
-        <w:t>Model:</w:t>
-      </w:r>
-    </w:p>
-    <w:p>
-      <w:pPr>
-        <w:pStyle w:val="Listenabsatz"/>
-        <w:numPr>
-          <w:ilvl w:val="0"/>
-          <w:numId w:val="5"/>
-        </w:numPr>
-      </w:pPr>
-      <w:r>
-        <w:t>Editorstate.m_brushMode</w:t>
-      </w:r>
-    </w:p>
-    <w:p>
-      <w:r>
-        <w:t>Sources of action:</w:t>
-      </w:r>
-    </w:p>
-    <w:p>
-      <w:pPr>
-        <w:pStyle w:val="Listenabsatz"/>
-        <w:numPr>
-          <w:ilvl w:val="0"/>
-          <w:numId w:val="2"/>
-        </w:numPr>
-      </w:pPr>
-      <w:r>
-        <w:t>History replay</w:t>
-      </w:r>
-    </w:p>
-    <w:p>
-      <w:pPr>
-        <w:pStyle w:val="Listenabsatz"/>
-        <w:numPr>
-          <w:ilvl w:val="0"/>
-          <w:numId w:val="2"/>
-        </w:numPr>
-      </w:pPr>
-      <w:r>
-        <w:t>Script</w:t>
-      </w:r>
-    </w:p>
-    <w:p>
-      <w:pPr>
-        <w:pStyle w:val="Listenabsatz"/>
-        <w:numPr>
-          <w:ilvl w:val="0"/>
-          <w:numId w:val="2"/>
-        </w:numPr>
-      </w:pPr>
-      <w:r>
-        <w:t>Radio button group in editor window</w:t>
-      </w:r>
-    </w:p>
-    <w:p>
-      <w:r>
-        <w:t>Views:</w:t>
+        <w:t>General strategy</w:t>
+      </w:r>
+    </w:p>
+    <w:p>
+      <w:r>
+        <w:t>Chan</w:t>
+      </w:r>
+      <w:r>
+        <w:t>n</w:t>
+      </w:r>
+      <w:r>
+        <w:t>el action events from all sources to central class which knows views and controllers and routes events to views, not to controllers.</w:t>
+      </w:r>
+    </w:p>
+    <w:p>
+      <w:r>
+        <w:t>Best candidate: EvoController</w:t>
+      </w:r>
+    </w:p>
+    <w:p>
+      <w:pPr>
+        <w:pStyle w:val="berschrift2"/>
+      </w:pPr>
+      <w:r>
+        <w:t>Affected classes</w:t>
       </w:r>
     </w:p>
     <w:p>
@@ -495,81 +756,7 @@
         </w:numPr>
       </w:pPr>
       <w:r>
-        <w:t>Radio button group in editor window</w:t>
-      </w:r>
-    </w:p>
-    <w:p>
-      <w:pPr>
-        <w:pStyle w:val="berschrift2"/>
-      </w:pPr>
-      <w:r>
-        <w:t>Simulation/Edit mode</w:t>
-      </w:r>
-    </w:p>
-    <w:p>
-      <w:r>
-        <w:t>Model:</w:t>
-      </w:r>
-    </w:p>
-    <w:p>
-      <w:pPr>
-        <w:pStyle w:val="Listenabsatz"/>
-        <w:numPr>
-          <w:ilvl w:val="0"/>
-          <w:numId w:val="5"/>
-        </w:numPr>
-      </w:pPr>
-      <w:r>
-        <w:t>Editorstate.</w:t>
-      </w:r>
-      <w:r>
-        <w:t>m_bSimulationMode</w:t>
-      </w:r>
-    </w:p>
-    <w:p>
-      <w:r>
-        <w:t>Sources of action:</w:t>
-      </w:r>
-    </w:p>
-    <w:p>
-      <w:pPr>
-        <w:pStyle w:val="Listenabsatz"/>
-        <w:numPr>
-          <w:ilvl w:val="0"/>
-          <w:numId w:val="2"/>
-        </w:numPr>
-      </w:pPr>
-      <w:r>
-        <w:t>History replay</w:t>
-      </w:r>
-    </w:p>
-    <w:p>
-      <w:pPr>
-        <w:pStyle w:val="Listenabsatz"/>
-        <w:numPr>
-          <w:ilvl w:val="0"/>
-          <w:numId w:val="2"/>
-        </w:numPr>
-      </w:pPr>
-      <w:r>
-        <w:t>Script</w:t>
-      </w:r>
-    </w:p>
-    <w:p>
-      <w:pPr>
-        <w:pStyle w:val="Listenabsatz"/>
-        <w:numPr>
-          <w:ilvl w:val="0"/>
-          <w:numId w:val="2"/>
-        </w:numPr>
-      </w:pPr>
-      <w:r>
-        <w:t>Button in StatusBar</w:t>
-      </w:r>
-    </w:p>
-    <w:p>
-      <w:r>
-        <w:t>Views:</w:t>
+        <w:t>History Replay ???? (Source)</w:t>
       </w:r>
     </w:p>
     <w:p>
@@ -581,63 +768,6 @@
         </w:numPr>
       </w:pPr>
       <w:r>
-        <w:t>Window visibilty (Performance/Editor)</w:t>
-      </w:r>
-    </w:p>
-    <w:p>
-      <w:pPr>
-        <w:pStyle w:val="berschrift2"/>
-      </w:pPr>
-      <w:r>
-        <w:t>General strategy</w:t>
-      </w:r>
-    </w:p>
-    <w:p>
-      <w:r>
-        <w:t>Chan</w:t>
-      </w:r>
-      <w:r>
-        <w:t>n</w:t>
-      </w:r>
-      <w:r>
-        <w:t>el action events from all sources to central class which knows views and controllers and routes events to views, not to controllers.</w:t>
-      </w:r>
-    </w:p>
-    <w:p>
-      <w:r>
-        <w:t>Best candidate: EvoController</w:t>
-      </w:r>
-    </w:p>
-    <w:p>
-      <w:pPr>
-        <w:pStyle w:val="berschrift2"/>
-      </w:pPr>
-      <w:r>
-        <w:t>Affected classes</w:t>
-      </w:r>
-    </w:p>
-    <w:p>
-      <w:pPr>
-        <w:pStyle w:val="Listenabsatz"/>
-        <w:numPr>
-          <w:ilvl w:val="0"/>
-          <w:numId w:val="1"/>
-        </w:numPr>
-      </w:pPr>
-      <w:r>
-        <w:t>History Replay ???? (Source)</w:t>
-      </w:r>
-    </w:p>
-    <w:p>
-      <w:pPr>
-        <w:pStyle w:val="Listenabsatz"/>
-        <w:numPr>
-          <w:ilvl w:val="0"/>
-          <w:numId w:val="1"/>
-        </w:numPr>
-      </w:pPr>
-      <w:r>
-        <w:lastRenderedPageBreak/>
         <w:t>Scripting ??? (Source)</w:t>
       </w:r>
     </w:p>
@@ -1048,6 +1178,7 @@
         </w:rPr>
       </w:pPr>
       <w:r>
+        <w:lastRenderedPageBreak/>
         <w:t>[L</w:t>
       </w:r>
       <w:r>
@@ -1253,7 +1384,6 @@
         </w:numPr>
       </w:pPr>
       <w:r>
-        <w:lastRenderedPageBreak/>
         <w:t>[L</w:t>
       </w:r>
       <w:r>
@@ -1682,14 +1812,13 @@
       <w:r>
         <w:t>Compute</w:t>
       </w:r>
-      <w:bookmarkStart w:id="0" w:name="_GoBack"/>
-      <w:bookmarkEnd w:id="0"/>
     </w:p>
     <w:p>
       <w:pPr>
         <w:pStyle w:val="berschrift3"/>
       </w:pPr>
       <w:r>
+        <w:lastRenderedPageBreak/>
         <w:t>Run mode</w:t>
       </w:r>
     </w:p>
@@ -1715,10 +1844,7 @@
         </w:numPr>
       </w:pPr>
       <w:r>
-        <w:t xml:space="preserve">[L8] </w:t>
-      </w:r>
-      <w:r>
-        <w:t>… different ways …</w:t>
+        <w:t>[L8] … different ways …</w:t>
       </w:r>
     </w:p>
     <w:p>
@@ -1732,10 +1858,7 @@
         </w:numPr>
       </w:pPr>
       <w:r>
-        <w:t>[L8] EvoController::ProcessCommand( IDM_</w:t>
-      </w:r>
-      <w:r>
-        <w:t>RUN</w:t>
+        <w:t>[L8] EvoController::ProcessCommand( IDM_RUN</w:t>
       </w:r>
     </w:p>
     <w:p>
@@ -1815,7 +1938,7 @@
           </mc:Choice>
           <mc:Fallback>
             <w:pict>
-              <v:shapetype w14:anchorId="3AD9CD86" id="_x0000_t34" coordsize="21600,21600" o:spt="34" o:oned="t" adj="10800" path="m,l@0,0@0,21600,21600,21600e" filled="f">
+              <v:shapetype w14:anchorId="63476165" id="_x0000_t34" coordsize="21600,21600" o:spt="34" o:oned="t" adj="10800" path="m,l@0,0@0,21600,21600,21600e" filled="f">
                 <v:stroke joinstyle="miter"/>
                 <v:formulas>
                   <v:f eqn="val #0"/>
@@ -1834,10 +1957,7 @@
         </mc:AlternateContent>
       </w:r>
       <w:r>
-        <w:t>[L7] WorkThreadInterface:Post</w:t>
-      </w:r>
-      <w:r>
-        <w:t>RunGenerations</w:t>
+        <w:t>[L7] WorkThreadInterface:PostRunGenerations</w:t>
       </w:r>
     </w:p>
     <w:p>
@@ -1851,13 +1971,7 @@
         </w:numPr>
       </w:pPr>
       <w:r>
-        <w:t>[L7] WorkThread:workMessage</w:t>
-      </w:r>
-      <w:r>
-        <w:t xml:space="preserve">( </w:t>
-      </w:r>
-      <w:r>
-        <w:t>THREAD_MSG_GENERATION_RUN</w:t>
+        <w:t>[L7] WorkThread:workMessage( THREAD_MSG_GENERATION_RUN</w:t>
       </w:r>
     </w:p>
     <w:p>
@@ -1941,10 +2055,7 @@
         </w:numPr>
       </w:pPr>
       <w:r>
-        <w:t xml:space="preserve">[L6] </w:t>
-      </w:r>
-      <w:r>
-        <w:t>WorkThread::GenerationStep</w:t>
+        <w:t>[L6] WorkThread::GenerationStep</w:t>
       </w:r>
     </w:p>
     <w:p>
@@ -2037,7 +2148,6 @@
         </w:numPr>
       </w:pPr>
       <w:r>
-        <w:lastRenderedPageBreak/>
         <w:t>[L7] WorkThreadInterface::PostGotoGeneration</w:t>
       </w:r>
     </w:p>
@@ -2542,6 +2652,118 @@
     </w:lvl>
   </w:abstractNum>
   <w:abstractNum w:abstractNumId="2" w15:restartNumberingAfterBreak="0">
+    <w:nsid w:val="0FBF4D0E"/>
+    <w:multiLevelType w:val="hybridMultilevel"/>
+    <w:tmpl w:val="927C2CC6"/>
+    <w:lvl w:ilvl="0" w:tplc="E2B015F8">
+      <w:numFmt w:val="bullet"/>
+      <w:lvlText w:val="-"/>
+      <w:lvlJc w:val="left"/>
+      <w:pPr>
+        <w:ind w:left="720" w:hanging="360"/>
+      </w:pPr>
+      <w:rPr>
+        <w:rFonts w:ascii="Calibri" w:eastAsiaTheme="minorEastAsia" w:hAnsi="Calibri" w:cs="Calibri" w:hint="default"/>
+      </w:rPr>
+    </w:lvl>
+    <w:lvl w:ilvl="1" w:tplc="04070003" w:tentative="1">
+      <w:start w:val="1"/>
+      <w:numFmt w:val="bullet"/>
+      <w:lvlText w:val="o"/>
+      <w:lvlJc w:val="left"/>
+      <w:pPr>
+        <w:ind w:left="1440" w:hanging="360"/>
+      </w:pPr>
+      <w:rPr>
+        <w:rFonts w:ascii="Courier New" w:hAnsi="Courier New" w:cs="Courier New" w:hint="default"/>
+      </w:rPr>
+    </w:lvl>
+    <w:lvl w:ilvl="2" w:tplc="04070005" w:tentative="1">
+      <w:start w:val="1"/>
+      <w:numFmt w:val="bullet"/>
+      <w:lvlText w:val=""/>
+      <w:lvlJc w:val="left"/>
+      <w:pPr>
+        <w:ind w:left="2160" w:hanging="360"/>
+      </w:pPr>
+      <w:rPr>
+        <w:rFonts w:ascii="Wingdings" w:hAnsi="Wingdings" w:hint="default"/>
+      </w:rPr>
+    </w:lvl>
+    <w:lvl w:ilvl="3" w:tplc="04070001" w:tentative="1">
+      <w:start w:val="1"/>
+      <w:numFmt w:val="bullet"/>
+      <w:lvlText w:val=""/>
+      <w:lvlJc w:val="left"/>
+      <w:pPr>
+        <w:ind w:left="2880" w:hanging="360"/>
+      </w:pPr>
+      <w:rPr>
+        <w:rFonts w:ascii="Symbol" w:hAnsi="Symbol" w:hint="default"/>
+      </w:rPr>
+    </w:lvl>
+    <w:lvl w:ilvl="4" w:tplc="04070003" w:tentative="1">
+      <w:start w:val="1"/>
+      <w:numFmt w:val="bullet"/>
+      <w:lvlText w:val="o"/>
+      <w:lvlJc w:val="left"/>
+      <w:pPr>
+        <w:ind w:left="3600" w:hanging="360"/>
+      </w:pPr>
+      <w:rPr>
+        <w:rFonts w:ascii="Courier New" w:hAnsi="Courier New" w:cs="Courier New" w:hint="default"/>
+      </w:rPr>
+    </w:lvl>
+    <w:lvl w:ilvl="5" w:tplc="04070005" w:tentative="1">
+      <w:start w:val="1"/>
+      <w:numFmt w:val="bullet"/>
+      <w:lvlText w:val=""/>
+      <w:lvlJc w:val="left"/>
+      <w:pPr>
+        <w:ind w:left="4320" w:hanging="360"/>
+      </w:pPr>
+      <w:rPr>
+        <w:rFonts w:ascii="Wingdings" w:hAnsi="Wingdings" w:hint="default"/>
+      </w:rPr>
+    </w:lvl>
+    <w:lvl w:ilvl="6" w:tplc="04070001" w:tentative="1">
+      <w:start w:val="1"/>
+      <w:numFmt w:val="bullet"/>
+      <w:lvlText w:val=""/>
+      <w:lvlJc w:val="left"/>
+      <w:pPr>
+        <w:ind w:left="5040" w:hanging="360"/>
+      </w:pPr>
+      <w:rPr>
+        <w:rFonts w:ascii="Symbol" w:hAnsi="Symbol" w:hint="default"/>
+      </w:rPr>
+    </w:lvl>
+    <w:lvl w:ilvl="7" w:tplc="04070003" w:tentative="1">
+      <w:start w:val="1"/>
+      <w:numFmt w:val="bullet"/>
+      <w:lvlText w:val="o"/>
+      <w:lvlJc w:val="left"/>
+      <w:pPr>
+        <w:ind w:left="5760" w:hanging="360"/>
+      </w:pPr>
+      <w:rPr>
+        <w:rFonts w:ascii="Courier New" w:hAnsi="Courier New" w:cs="Courier New" w:hint="default"/>
+      </w:rPr>
+    </w:lvl>
+    <w:lvl w:ilvl="8" w:tplc="04070005" w:tentative="1">
+      <w:start w:val="1"/>
+      <w:numFmt w:val="bullet"/>
+      <w:lvlText w:val=""/>
+      <w:lvlJc w:val="left"/>
+      <w:pPr>
+        <w:ind w:left="6480" w:hanging="360"/>
+      </w:pPr>
+      <w:rPr>
+        <w:rFonts w:ascii="Wingdings" w:hAnsi="Wingdings" w:hint="default"/>
+      </w:rPr>
+    </w:lvl>
+  </w:abstractNum>
+  <w:abstractNum w:abstractNumId="3" w15:restartNumberingAfterBreak="0">
     <w:nsid w:val="1482775B"/>
     <w:multiLevelType w:val="multilevel"/>
     <w:tmpl w:val="14F0ABBA"/>
@@ -2636,7 +2858,7 @@
       </w:pPr>
     </w:lvl>
   </w:abstractNum>
-  <w:abstractNum w:abstractNumId="3" w15:restartNumberingAfterBreak="0">
+  <w:abstractNum w:abstractNumId="4" w15:restartNumberingAfterBreak="0">
     <w:nsid w:val="18E00A41"/>
     <w:multiLevelType w:val="hybridMultilevel"/>
     <w:tmpl w:val="E5EE7124"/>
@@ -2749,7 +2971,7 @@
       </w:rPr>
     </w:lvl>
   </w:abstractNum>
-  <w:abstractNum w:abstractNumId="4" w15:restartNumberingAfterBreak="0">
+  <w:abstractNum w:abstractNumId="5" w15:restartNumberingAfterBreak="0">
     <w:nsid w:val="26900E36"/>
     <w:multiLevelType w:val="hybridMultilevel"/>
     <w:tmpl w:val="CF56BF6E"/>
@@ -2835,7 +3057,7 @@
       </w:pPr>
     </w:lvl>
   </w:abstractNum>
-  <w:abstractNum w:abstractNumId="5" w15:restartNumberingAfterBreak="0">
+  <w:abstractNum w:abstractNumId="6" w15:restartNumberingAfterBreak="0">
     <w:nsid w:val="2D8E5D49"/>
     <w:multiLevelType w:val="hybridMultilevel"/>
     <w:tmpl w:val="1D6C2EB6"/>
@@ -2948,7 +3170,7 @@
       </w:rPr>
     </w:lvl>
   </w:abstractNum>
-  <w:abstractNum w:abstractNumId="6" w15:restartNumberingAfterBreak="0">
+  <w:abstractNum w:abstractNumId="7" w15:restartNumberingAfterBreak="0">
     <w:nsid w:val="3D7D1608"/>
     <w:multiLevelType w:val="hybridMultilevel"/>
     <w:tmpl w:val="AAA85FD6"/>
@@ -3061,7 +3283,7 @@
       </w:rPr>
     </w:lvl>
   </w:abstractNum>
-  <w:abstractNum w:abstractNumId="7" w15:restartNumberingAfterBreak="0">
+  <w:abstractNum w:abstractNumId="8" w15:restartNumberingAfterBreak="0">
     <w:nsid w:val="47EB4173"/>
     <w:multiLevelType w:val="hybridMultilevel"/>
     <w:tmpl w:val="45D43D2E"/>
@@ -3174,8 +3396,120 @@
       </w:rPr>
     </w:lvl>
   </w:abstractNum>
+  <w:abstractNum w:abstractNumId="9" w15:restartNumberingAfterBreak="0">
+    <w:nsid w:val="77EE3555"/>
+    <w:multiLevelType w:val="hybridMultilevel"/>
+    <w:tmpl w:val="4E5457B0"/>
+    <w:lvl w:ilvl="0" w:tplc="E2B015F8">
+      <w:numFmt w:val="bullet"/>
+      <w:lvlText w:val="-"/>
+      <w:lvlJc w:val="left"/>
+      <w:pPr>
+        <w:ind w:left="720" w:hanging="360"/>
+      </w:pPr>
+      <w:rPr>
+        <w:rFonts w:ascii="Calibri" w:eastAsiaTheme="minorEastAsia" w:hAnsi="Calibri" w:cs="Calibri" w:hint="default"/>
+      </w:rPr>
+    </w:lvl>
+    <w:lvl w:ilvl="1" w:tplc="04070003" w:tentative="1">
+      <w:start w:val="1"/>
+      <w:numFmt w:val="bullet"/>
+      <w:lvlText w:val="o"/>
+      <w:lvlJc w:val="left"/>
+      <w:pPr>
+        <w:ind w:left="1440" w:hanging="360"/>
+      </w:pPr>
+      <w:rPr>
+        <w:rFonts w:ascii="Courier New" w:hAnsi="Courier New" w:cs="Courier New" w:hint="default"/>
+      </w:rPr>
+    </w:lvl>
+    <w:lvl w:ilvl="2" w:tplc="04070005" w:tentative="1">
+      <w:start w:val="1"/>
+      <w:numFmt w:val="bullet"/>
+      <w:lvlText w:val=""/>
+      <w:lvlJc w:val="left"/>
+      <w:pPr>
+        <w:ind w:left="2160" w:hanging="360"/>
+      </w:pPr>
+      <w:rPr>
+        <w:rFonts w:ascii="Wingdings" w:hAnsi="Wingdings" w:hint="default"/>
+      </w:rPr>
+    </w:lvl>
+    <w:lvl w:ilvl="3" w:tplc="04070001" w:tentative="1">
+      <w:start w:val="1"/>
+      <w:numFmt w:val="bullet"/>
+      <w:lvlText w:val=""/>
+      <w:lvlJc w:val="left"/>
+      <w:pPr>
+        <w:ind w:left="2880" w:hanging="360"/>
+      </w:pPr>
+      <w:rPr>
+        <w:rFonts w:ascii="Symbol" w:hAnsi="Symbol" w:hint="default"/>
+      </w:rPr>
+    </w:lvl>
+    <w:lvl w:ilvl="4" w:tplc="04070003" w:tentative="1">
+      <w:start w:val="1"/>
+      <w:numFmt w:val="bullet"/>
+      <w:lvlText w:val="o"/>
+      <w:lvlJc w:val="left"/>
+      <w:pPr>
+        <w:ind w:left="3600" w:hanging="360"/>
+      </w:pPr>
+      <w:rPr>
+        <w:rFonts w:ascii="Courier New" w:hAnsi="Courier New" w:cs="Courier New" w:hint="default"/>
+      </w:rPr>
+    </w:lvl>
+    <w:lvl w:ilvl="5" w:tplc="04070005" w:tentative="1">
+      <w:start w:val="1"/>
+      <w:numFmt w:val="bullet"/>
+      <w:lvlText w:val=""/>
+      <w:lvlJc w:val="left"/>
+      <w:pPr>
+        <w:ind w:left="4320" w:hanging="360"/>
+      </w:pPr>
+      <w:rPr>
+        <w:rFonts w:ascii="Wingdings" w:hAnsi="Wingdings" w:hint="default"/>
+      </w:rPr>
+    </w:lvl>
+    <w:lvl w:ilvl="6" w:tplc="04070001" w:tentative="1">
+      <w:start w:val="1"/>
+      <w:numFmt w:val="bullet"/>
+      <w:lvlText w:val=""/>
+      <w:lvlJc w:val="left"/>
+      <w:pPr>
+        <w:ind w:left="5040" w:hanging="360"/>
+      </w:pPr>
+      <w:rPr>
+        <w:rFonts w:ascii="Symbol" w:hAnsi="Symbol" w:hint="default"/>
+      </w:rPr>
+    </w:lvl>
+    <w:lvl w:ilvl="7" w:tplc="04070003" w:tentative="1">
+      <w:start w:val="1"/>
+      <w:numFmt w:val="bullet"/>
+      <w:lvlText w:val="o"/>
+      <w:lvlJc w:val="left"/>
+      <w:pPr>
+        <w:ind w:left="5760" w:hanging="360"/>
+      </w:pPr>
+      <w:rPr>
+        <w:rFonts w:ascii="Courier New" w:hAnsi="Courier New" w:cs="Courier New" w:hint="default"/>
+      </w:rPr>
+    </w:lvl>
+    <w:lvl w:ilvl="8" w:tplc="04070005" w:tentative="1">
+      <w:start w:val="1"/>
+      <w:numFmt w:val="bullet"/>
+      <w:lvlText w:val=""/>
+      <w:lvlJc w:val="left"/>
+      <w:pPr>
+        <w:ind w:left="6480" w:hanging="360"/>
+      </w:pPr>
+      <w:rPr>
+        <w:rFonts w:ascii="Wingdings" w:hAnsi="Wingdings" w:hint="default"/>
+      </w:rPr>
+    </w:lvl>
+  </w:abstractNum>
   <w:num w:numId="1">
-    <w:abstractNumId w:val="5"/>
+    <w:abstractNumId w:val="6"/>
   </w:num>
   <w:num w:numId="2">
     <w:abstractNumId w:val="1"/>
@@ -3184,49 +3518,55 @@
     <w:abstractNumId w:val="0"/>
   </w:num>
   <w:num w:numId="4">
-    <w:abstractNumId w:val="6"/>
+    <w:abstractNumId w:val="7"/>
   </w:num>
   <w:num w:numId="5">
+    <w:abstractNumId w:val="4"/>
+  </w:num>
+  <w:num w:numId="6">
+    <w:abstractNumId w:val="5"/>
+  </w:num>
+  <w:num w:numId="7">
     <w:abstractNumId w:val="3"/>
   </w:num>
-  <w:num w:numId="6">
-    <w:abstractNumId w:val="4"/>
-  </w:num>
-  <w:num w:numId="7">
-    <w:abstractNumId w:val="2"/>
-  </w:num>
   <w:num w:numId="8">
-    <w:abstractNumId w:val="2"/>
+    <w:abstractNumId w:val="3"/>
   </w:num>
   <w:num w:numId="9">
-    <w:abstractNumId w:val="2"/>
+    <w:abstractNumId w:val="3"/>
   </w:num>
   <w:num w:numId="10">
-    <w:abstractNumId w:val="2"/>
+    <w:abstractNumId w:val="3"/>
   </w:num>
   <w:num w:numId="11">
-    <w:abstractNumId w:val="2"/>
+    <w:abstractNumId w:val="3"/>
   </w:num>
   <w:num w:numId="12">
-    <w:abstractNumId w:val="2"/>
+    <w:abstractNumId w:val="3"/>
   </w:num>
   <w:num w:numId="13">
-    <w:abstractNumId w:val="2"/>
+    <w:abstractNumId w:val="3"/>
   </w:num>
   <w:num w:numId="14">
-    <w:abstractNumId w:val="2"/>
+    <w:abstractNumId w:val="3"/>
   </w:num>
   <w:num w:numId="15">
-    <w:abstractNumId w:val="2"/>
+    <w:abstractNumId w:val="3"/>
   </w:num>
   <w:num w:numId="16">
-    <w:abstractNumId w:val="2"/>
+    <w:abstractNumId w:val="3"/>
   </w:num>
   <w:num w:numId="17">
-    <w:abstractNumId w:val="2"/>
+    <w:abstractNumId w:val="3"/>
   </w:num>
   <w:num w:numId="18">
-    <w:abstractNumId w:val="7"/>
+    <w:abstractNumId w:val="8"/>
+  </w:num>
+  <w:num w:numId="19">
+    <w:abstractNumId w:val="9"/>
+  </w:num>
+  <w:num w:numId="20">
+    <w:abstractNumId w:val="2"/>
   </w:num>
 </w:numbering>
 </file>

</xml_diff>

<commit_message>
Coordinate system problems finally resolved. All systems have origin left/top. D3DMatrix does the job. Running.
</commit_message>
<xml_diff>
--- a/Evolution_Architecture.docx
+++ b/Evolution_Architecture.docx
@@ -26,8 +26,6 @@
       <w:r>
         <w:t xml:space="preserve">. See POINT, RECT </w:t>
       </w:r>
-      <w:bookmarkStart w:id="0" w:name="_GoBack"/>
-      <w:bookmarkEnd w:id="0"/>
     </w:p>
     <w:p>
       <w:r>
@@ -111,7 +109,12 @@
         </w:numPr>
       </w:pPr>
       <w:r>
-        <w:t>Incoming pixel coordinates  ( y = clientAreaHeight – y )</w:t>
+        <w:t>P</w:t>
+      </w:r>
+      <w:bookmarkStart w:id="0" w:name="_GoBack"/>
+      <w:bookmarkEnd w:id="0"/>
+      <w:r>
+        <w:t>ixel coordinates  ( y = clientAreaHeight – y )</w:t>
       </w:r>
     </w:p>
     <w:p>
@@ -1938,7 +1941,7 @@
           </mc:Choice>
           <mc:Fallback>
             <w:pict>
-              <v:shapetype w14:anchorId="63476165" id="_x0000_t34" coordsize="21600,21600" o:spt="34" o:oned="t" adj="10800" path="m,l@0,0@0,21600,21600,21600e" filled="f">
+              <v:shapetype w14:anchorId="3877E526" id="_x0000_t34" coordsize="21600,21600" o:spt="34" o:oned="t" adj="10800" path="m,l@0,0@0,21600,21600,21600e" filled="f">
                 <v:stroke joinstyle="miter"/>
                 <v:formulas>
                   <v:f eqn="val #0"/>

</xml_diff>

<commit_message>
GridPoint interface stronger. Members x, y are private. Running.
</commit_message>
<xml_diff>
--- a/Evolution_Architecture.docx
+++ b/Evolution_Architecture.docx
@@ -7,6 +7,61 @@
         <w:pStyle w:val="berschrift1"/>
       </w:pPr>
       <w:r>
+        <w:t>Strong Types</w:t>
+      </w:r>
+    </w:p>
+    <w:p>
+      <w:r>
+        <w:t xml:space="preserve">Following Jonathan Boccara’s concept on </w:t>
+      </w:r>
+      <w:hyperlink r:id="rId5" w:history="1">
+        <w:r>
+          <w:rPr>
+            <w:rStyle w:val="Hyperlink"/>
+          </w:rPr>
+          <w:t>https://www.fluentcpp.com/2016/12/08/strong-types-for-strong-interfaces/</w:t>
+        </w:r>
+      </w:hyperlink>
+      <w:r>
+        <w:t xml:space="preserve"> I used strong types for GRID_COORD and PIXEL.</w:t>
+      </w:r>
+    </w:p>
+    <w:p>
+      <w:r>
+        <w:t>It works in principle, but two problems remain so far:</w:t>
+      </w:r>
+    </w:p>
+    <w:p>
+      <w:pPr>
+        <w:pStyle w:val="Listenabsatz"/>
+        <w:numPr>
+          <w:ilvl w:val="0"/>
+          <w:numId w:val="21"/>
+        </w:numPr>
+      </w:pPr>
+      <w:r>
+        <w:t>User defined literals could not be used in array definitions</w:t>
+      </w:r>
+    </w:p>
+    <w:p>
+      <w:pPr>
+        <w:pStyle w:val="Listenabsatz"/>
+        <w:numPr>
+          <w:ilvl w:val="0"/>
+          <w:numId w:val="21"/>
+        </w:numPr>
+      </w:pPr>
+      <w:r>
+        <w:t>The stream output operator “&lt;&lt;” could not be used in a skill template</w:t>
+      </w:r>
+    </w:p>
+    <w:p>
+      <w:pPr>
+        <w:pStyle w:val="berschrift1"/>
+      </w:pPr>
+      <w:bookmarkStart w:id="0" w:name="_GoBack"/>
+      <w:bookmarkEnd w:id="0"/>
+      <w:r>
         <w:t>Coordinate systems</w:t>
       </w:r>
     </w:p>
@@ -21,10 +76,7 @@
         <w:t>top</w:t>
       </w:r>
       <w:r>
-        <w:t xml:space="preserve"> left</w:t>
-      </w:r>
-      <w:r>
-        <w:t xml:space="preserve">. See POINT, RECT </w:t>
+        <w:t xml:space="preserve"> left. See POINT, RECT </w:t>
       </w:r>
     </w:p>
     <w:p>
@@ -48,10 +100,7 @@
     </w:p>
     <w:p>
       <w:r>
-        <w:t xml:space="preserve">Grid coordinate system </w:t>
-      </w:r>
-      <w:r>
-        <w:t xml:space="preserve">has origin </w:t>
+        <w:t xml:space="preserve">Grid coordinate system has origin </w:t>
       </w:r>
       <w:r>
         <w:rPr>
@@ -60,24 +109,12 @@
         <w:t>bottom</w:t>
       </w:r>
       <w:r>
-        <w:t xml:space="preserve"> left.</w:t>
-      </w:r>
-      <w:r>
-        <w:t xml:space="preserve"> See GridPoint, GridRect</w:t>
-      </w:r>
-    </w:p>
-    <w:p>
-      <w:r>
-        <w:t xml:space="preserve">Pixel </w:t>
-      </w:r>
-      <w:r>
-        <w:t>coordinate system</w:t>
-      </w:r>
-      <w:r>
-        <w:t xml:space="preserve"> </w:t>
-      </w:r>
-      <w:r>
-        <w:t xml:space="preserve">has origin </w:t>
+        <w:t xml:space="preserve"> left. See GridPoint, GridRect</w:t>
+      </w:r>
+    </w:p>
+    <w:p>
+      <w:r>
+        <w:t xml:space="preserve">Pixel coordinate system has origin </w:t>
       </w:r>
       <w:r>
         <w:rPr>
@@ -86,10 +123,7 @@
         <w:t>bottom</w:t>
       </w:r>
       <w:r>
-        <w:t xml:space="preserve"> left.</w:t>
-      </w:r>
-      <w:r>
-        <w:t xml:space="preserve"> See PixelPoint, PixelRect</w:t>
+        <w:t xml:space="preserve"> left. See PixelPoint, PixelRect</w:t>
       </w:r>
     </w:p>
     <w:p>
@@ -111,8 +145,6 @@
       <w:r>
         <w:t>P</w:t>
       </w:r>
-      <w:bookmarkStart w:id="0" w:name="_GoBack"/>
-      <w:bookmarkEnd w:id="0"/>
       <w:r>
         <w:t>ixel coordinates  ( y = clientAreaHeight – y )</w:t>
       </w:r>
@@ -311,6 +343,7 @@
         </w:numPr>
       </w:pPr>
       <w:r>
+        <w:lastRenderedPageBreak/>
         <w:t>PerformanceWindow.m_dwGeneraitionDelay</w:t>
       </w:r>
     </w:p>
@@ -378,8 +411,257 @@
         </w:numPr>
       </w:pPr>
       <w:r>
+        <w:t>Trackbar in status bar</w:t>
+      </w:r>
+    </w:p>
+    <w:p>
+      <w:pPr>
+        <w:pStyle w:val="berschrift2"/>
+      </w:pPr>
+      <w:r>
+        <w:t>Brush size</w:t>
+      </w:r>
+    </w:p>
+    <w:p>
+      <w:r>
+        <w:t>Model:</w:t>
+      </w:r>
+    </w:p>
+    <w:p>
+      <w:pPr>
+        <w:pStyle w:val="Listenabsatz"/>
+        <w:numPr>
+          <w:ilvl w:val="0"/>
+          <w:numId w:val="5"/>
+        </w:numPr>
+      </w:pPr>
+      <w:r>
+        <w:t>Editorstate.m_brushSize</w:t>
+      </w:r>
+    </w:p>
+    <w:p>
+      <w:r>
+        <w:t>Sources of action:</w:t>
+      </w:r>
+    </w:p>
+    <w:p>
+      <w:pPr>
+        <w:pStyle w:val="Listenabsatz"/>
+        <w:numPr>
+          <w:ilvl w:val="0"/>
+          <w:numId w:val="2"/>
+        </w:numPr>
+      </w:pPr>
+      <w:r>
+        <w:t>History replay</w:t>
+      </w:r>
+    </w:p>
+    <w:p>
+      <w:pPr>
+        <w:pStyle w:val="Listenabsatz"/>
+        <w:numPr>
+          <w:ilvl w:val="0"/>
+          <w:numId w:val="2"/>
+        </w:numPr>
+      </w:pPr>
+      <w:r>
+        <w:t>Script</w:t>
+      </w:r>
+    </w:p>
+    <w:p>
+      <w:pPr>
+        <w:pStyle w:val="Listenabsatz"/>
+        <w:numPr>
+          <w:ilvl w:val="0"/>
+          <w:numId w:val="2"/>
+        </w:numPr>
+      </w:pPr>
+      <w:r>
+        <w:t>Trackbar in editor window</w:t>
+      </w:r>
+    </w:p>
+    <w:p>
+      <w:r>
+        <w:t>Views:</w:t>
+      </w:r>
+    </w:p>
+    <w:p>
+      <w:pPr>
+        <w:pStyle w:val="Listenabsatz"/>
+        <w:numPr>
+          <w:ilvl w:val="0"/>
+          <w:numId w:val="5"/>
+        </w:numPr>
+      </w:pPr>
+      <w:r>
+        <w:t>Trackbar in editor window</w:t>
+      </w:r>
+    </w:p>
+    <w:p>
+      <w:pPr>
+        <w:pStyle w:val="berschrift2"/>
+      </w:pPr>
+      <w:r>
+        <w:t>Brush intensity</w:t>
+      </w:r>
+    </w:p>
+    <w:p>
+      <w:r>
+        <w:t>Model:</w:t>
+      </w:r>
+    </w:p>
+    <w:p>
+      <w:pPr>
+        <w:pStyle w:val="Listenabsatz"/>
+        <w:numPr>
+          <w:ilvl w:val="0"/>
+          <w:numId w:val="5"/>
+        </w:numPr>
+      </w:pPr>
+      <w:r>
+        <w:t>Editorstate.m_usBrushIntensity</w:t>
+      </w:r>
+    </w:p>
+    <w:p>
+      <w:r>
+        <w:t>Sources of action:</w:t>
+      </w:r>
+    </w:p>
+    <w:p>
+      <w:pPr>
+        <w:pStyle w:val="Listenabsatz"/>
+        <w:numPr>
+          <w:ilvl w:val="0"/>
+          <w:numId w:val="2"/>
+        </w:numPr>
+      </w:pPr>
+      <w:r>
+        <w:t>History replay</w:t>
+      </w:r>
+    </w:p>
+    <w:p>
+      <w:pPr>
+        <w:pStyle w:val="Listenabsatz"/>
+        <w:numPr>
+          <w:ilvl w:val="0"/>
+          <w:numId w:val="2"/>
+        </w:numPr>
+      </w:pPr>
+      <w:r>
+        <w:t>Script</w:t>
+      </w:r>
+    </w:p>
+    <w:p>
+      <w:pPr>
+        <w:pStyle w:val="Listenabsatz"/>
+        <w:numPr>
+          <w:ilvl w:val="0"/>
+          <w:numId w:val="2"/>
+        </w:numPr>
+      </w:pPr>
+      <w:r>
+        <w:t>Trackbar in editor window</w:t>
+      </w:r>
+    </w:p>
+    <w:p>
+      <w:r>
+        <w:t>Views:</w:t>
+      </w:r>
+    </w:p>
+    <w:p>
+      <w:pPr>
+        <w:pStyle w:val="Listenabsatz"/>
+        <w:numPr>
+          <w:ilvl w:val="0"/>
+          <w:numId w:val="2"/>
+        </w:numPr>
+      </w:pPr>
+      <w:r>
+        <w:t>Trackbar in editor window</w:t>
+      </w:r>
+    </w:p>
+    <w:p>
+      <w:pPr>
+        <w:pStyle w:val="berschrift2"/>
+      </w:pPr>
+      <w:r>
+        <w:t>Brush mode</w:t>
+      </w:r>
+    </w:p>
+    <w:p>
+      <w:r>
+        <w:t>Model:</w:t>
+      </w:r>
+    </w:p>
+    <w:p>
+      <w:pPr>
+        <w:pStyle w:val="Listenabsatz"/>
+        <w:numPr>
+          <w:ilvl w:val="0"/>
+          <w:numId w:val="5"/>
+        </w:numPr>
+      </w:pPr>
+      <w:r>
+        <w:t>Editorstate.m_brushMode</w:t>
+      </w:r>
+    </w:p>
+    <w:p>
+      <w:r>
+        <w:t>Sources of action:</w:t>
+      </w:r>
+    </w:p>
+    <w:p>
+      <w:pPr>
+        <w:pStyle w:val="Listenabsatz"/>
+        <w:numPr>
+          <w:ilvl w:val="0"/>
+          <w:numId w:val="2"/>
+        </w:numPr>
+      </w:pPr>
+      <w:r>
+        <w:t>History replay</w:t>
+      </w:r>
+    </w:p>
+    <w:p>
+      <w:pPr>
+        <w:pStyle w:val="Listenabsatz"/>
+        <w:numPr>
+          <w:ilvl w:val="0"/>
+          <w:numId w:val="2"/>
+        </w:numPr>
+      </w:pPr>
+      <w:r>
+        <w:t>Script</w:t>
+      </w:r>
+    </w:p>
+    <w:p>
+      <w:pPr>
+        <w:pStyle w:val="Listenabsatz"/>
+        <w:numPr>
+          <w:ilvl w:val="0"/>
+          <w:numId w:val="2"/>
+        </w:numPr>
+      </w:pPr>
+      <w:r>
+        <w:t>Radio button group in editor window</w:t>
+      </w:r>
+    </w:p>
+    <w:p>
+      <w:r>
+        <w:t>Views:</w:t>
+      </w:r>
+    </w:p>
+    <w:p>
+      <w:pPr>
+        <w:pStyle w:val="Listenabsatz"/>
+        <w:numPr>
+          <w:ilvl w:val="0"/>
+          <w:numId w:val="1"/>
+        </w:numPr>
+      </w:pPr>
+      <w:r>
         <w:lastRenderedPageBreak/>
-        <w:t>Trackbar in status bar</w:t>
+        <w:t>Radio button group in editor window</w:t>
       </w:r>
     </w:p>
     <w:p>
@@ -387,7 +669,7 @@
         <w:pStyle w:val="berschrift2"/>
       </w:pPr>
       <w:r>
-        <w:t>Brush size</w:t>
+        <w:t>Simulation/Edit mode</w:t>
       </w:r>
     </w:p>
     <w:p>
@@ -404,7 +686,10 @@
         </w:numPr>
       </w:pPr>
       <w:r>
-        <w:t>Editorstate.m_brushSize</w:t>
+        <w:t>Editorstate.</w:t>
+      </w:r>
+      <w:r>
+        <w:t>m_bSimulationMode</w:t>
       </w:r>
     </w:p>
     <w:p>
@@ -421,259 +706,6 @@
         </w:numPr>
       </w:pPr>
       <w:r>
-        <w:t>History replay</w:t>
-      </w:r>
-    </w:p>
-    <w:p>
-      <w:pPr>
-        <w:pStyle w:val="Listenabsatz"/>
-        <w:numPr>
-          <w:ilvl w:val="0"/>
-          <w:numId w:val="2"/>
-        </w:numPr>
-      </w:pPr>
-      <w:r>
-        <w:t>Script</w:t>
-      </w:r>
-    </w:p>
-    <w:p>
-      <w:pPr>
-        <w:pStyle w:val="Listenabsatz"/>
-        <w:numPr>
-          <w:ilvl w:val="0"/>
-          <w:numId w:val="2"/>
-        </w:numPr>
-      </w:pPr>
-      <w:r>
-        <w:t>Trackbar in editor window</w:t>
-      </w:r>
-    </w:p>
-    <w:p>
-      <w:r>
-        <w:t>Views:</w:t>
-      </w:r>
-    </w:p>
-    <w:p>
-      <w:pPr>
-        <w:pStyle w:val="Listenabsatz"/>
-        <w:numPr>
-          <w:ilvl w:val="0"/>
-          <w:numId w:val="5"/>
-        </w:numPr>
-      </w:pPr>
-      <w:r>
-        <w:t>Trackbar in editor window</w:t>
-      </w:r>
-    </w:p>
-    <w:p>
-      <w:pPr>
-        <w:pStyle w:val="berschrift2"/>
-      </w:pPr>
-      <w:r>
-        <w:t>Brush intensity</w:t>
-      </w:r>
-    </w:p>
-    <w:p>
-      <w:r>
-        <w:t>Model:</w:t>
-      </w:r>
-    </w:p>
-    <w:p>
-      <w:pPr>
-        <w:pStyle w:val="Listenabsatz"/>
-        <w:numPr>
-          <w:ilvl w:val="0"/>
-          <w:numId w:val="5"/>
-        </w:numPr>
-      </w:pPr>
-      <w:r>
-        <w:t>Editorstate.m_usBrushIntensity</w:t>
-      </w:r>
-    </w:p>
-    <w:p>
-      <w:r>
-        <w:t>Sources of action:</w:t>
-      </w:r>
-    </w:p>
-    <w:p>
-      <w:pPr>
-        <w:pStyle w:val="Listenabsatz"/>
-        <w:numPr>
-          <w:ilvl w:val="0"/>
-          <w:numId w:val="2"/>
-        </w:numPr>
-      </w:pPr>
-      <w:r>
-        <w:t>History replay</w:t>
-      </w:r>
-    </w:p>
-    <w:p>
-      <w:pPr>
-        <w:pStyle w:val="Listenabsatz"/>
-        <w:numPr>
-          <w:ilvl w:val="0"/>
-          <w:numId w:val="2"/>
-        </w:numPr>
-      </w:pPr>
-      <w:r>
-        <w:t>Script</w:t>
-      </w:r>
-    </w:p>
-    <w:p>
-      <w:pPr>
-        <w:pStyle w:val="Listenabsatz"/>
-        <w:numPr>
-          <w:ilvl w:val="0"/>
-          <w:numId w:val="2"/>
-        </w:numPr>
-      </w:pPr>
-      <w:r>
-        <w:t>Trackbar in editor window</w:t>
-      </w:r>
-    </w:p>
-    <w:p>
-      <w:r>
-        <w:t>Views:</w:t>
-      </w:r>
-    </w:p>
-    <w:p>
-      <w:pPr>
-        <w:pStyle w:val="Listenabsatz"/>
-        <w:numPr>
-          <w:ilvl w:val="0"/>
-          <w:numId w:val="2"/>
-        </w:numPr>
-      </w:pPr>
-      <w:r>
-        <w:t>Trackbar in editor window</w:t>
-      </w:r>
-    </w:p>
-    <w:p>
-      <w:pPr>
-        <w:pStyle w:val="berschrift2"/>
-      </w:pPr>
-      <w:r>
-        <w:t>Brush mode</w:t>
-      </w:r>
-    </w:p>
-    <w:p>
-      <w:r>
-        <w:t>Model:</w:t>
-      </w:r>
-    </w:p>
-    <w:p>
-      <w:pPr>
-        <w:pStyle w:val="Listenabsatz"/>
-        <w:numPr>
-          <w:ilvl w:val="0"/>
-          <w:numId w:val="5"/>
-        </w:numPr>
-      </w:pPr>
-      <w:r>
-        <w:t>Editorstate.m_brushMode</w:t>
-      </w:r>
-    </w:p>
-    <w:p>
-      <w:r>
-        <w:t>Sources of action:</w:t>
-      </w:r>
-    </w:p>
-    <w:p>
-      <w:pPr>
-        <w:pStyle w:val="Listenabsatz"/>
-        <w:numPr>
-          <w:ilvl w:val="0"/>
-          <w:numId w:val="2"/>
-        </w:numPr>
-      </w:pPr>
-      <w:r>
-        <w:t>History replay</w:t>
-      </w:r>
-    </w:p>
-    <w:p>
-      <w:pPr>
-        <w:pStyle w:val="Listenabsatz"/>
-        <w:numPr>
-          <w:ilvl w:val="0"/>
-          <w:numId w:val="2"/>
-        </w:numPr>
-      </w:pPr>
-      <w:r>
-        <w:t>Script</w:t>
-      </w:r>
-    </w:p>
-    <w:p>
-      <w:pPr>
-        <w:pStyle w:val="Listenabsatz"/>
-        <w:numPr>
-          <w:ilvl w:val="0"/>
-          <w:numId w:val="2"/>
-        </w:numPr>
-      </w:pPr>
-      <w:r>
-        <w:t>Radio button group in editor window</w:t>
-      </w:r>
-    </w:p>
-    <w:p>
-      <w:r>
-        <w:t>Views:</w:t>
-      </w:r>
-    </w:p>
-    <w:p>
-      <w:pPr>
-        <w:pStyle w:val="Listenabsatz"/>
-        <w:numPr>
-          <w:ilvl w:val="0"/>
-          <w:numId w:val="1"/>
-        </w:numPr>
-      </w:pPr>
-      <w:r>
-        <w:t>Radio button group in editor window</w:t>
-      </w:r>
-    </w:p>
-    <w:p>
-      <w:pPr>
-        <w:pStyle w:val="berschrift2"/>
-      </w:pPr>
-      <w:r>
-        <w:t>Simulation/Edit mode</w:t>
-      </w:r>
-    </w:p>
-    <w:p>
-      <w:r>
-        <w:t>Model:</w:t>
-      </w:r>
-    </w:p>
-    <w:p>
-      <w:pPr>
-        <w:pStyle w:val="Listenabsatz"/>
-        <w:numPr>
-          <w:ilvl w:val="0"/>
-          <w:numId w:val="5"/>
-        </w:numPr>
-      </w:pPr>
-      <w:r>
-        <w:t>Editorstate.</w:t>
-      </w:r>
-      <w:r>
-        <w:t>m_bSimulationMode</w:t>
-      </w:r>
-    </w:p>
-    <w:p>
-      <w:r>
-        <w:t>Sources of action:</w:t>
-      </w:r>
-    </w:p>
-    <w:p>
-      <w:pPr>
-        <w:pStyle w:val="Listenabsatz"/>
-        <w:numPr>
-          <w:ilvl w:val="0"/>
-          <w:numId w:val="2"/>
-        </w:numPr>
-      </w:pPr>
-      <w:r>
-        <w:lastRenderedPageBreak/>
         <w:t>History replay</w:t>
       </w:r>
     </w:p>
@@ -1028,6 +1060,7 @@
         </w:numPr>
       </w:pPr>
       <w:r>
+        <w:lastRenderedPageBreak/>
         <w:t xml:space="preserve">[L6] </w:t>
       </w:r>
       <w:r>
@@ -1181,7 +1214,6 @@
         </w:rPr>
       </w:pPr>
       <w:r>
-        <w:lastRenderedPageBreak/>
         <w:t>[L</w:t>
       </w:r>
       <w:r>
@@ -1780,6 +1812,7 @@
         </w:numPr>
       </w:pPr>
       <w:r>
+        <w:lastRenderedPageBreak/>
         <w:t>[L</w:t>
       </w:r>
       <w:r>
@@ -1821,7 +1854,6 @@
         <w:pStyle w:val="berschrift3"/>
       </w:pPr>
       <w:r>
-        <w:lastRenderedPageBreak/>
         <w:t>Run mode</w:t>
       </w:r>
     </w:p>
@@ -1941,7 +1973,7 @@
           </mc:Choice>
           <mc:Fallback>
             <w:pict>
-              <v:shapetype w14:anchorId="3877E526" id="_x0000_t34" coordsize="21600,21600" o:spt="34" o:oned="t" adj="10800" path="m,l@0,0@0,21600,21600,21600e" filled="f">
+              <v:shapetype w14:anchorId="4DCB57DF" id="_x0000_t34" coordsize="21600,21600" o:spt="34" o:oned="t" adj="10800" path="m,l@0,0@0,21600,21600,21600e" filled="f">
                 <v:stroke joinstyle="miter"/>
                 <v:formulas>
                   <v:f eqn="val #0"/>
@@ -3509,6 +3541,92 @@
       <w:rPr>
         <w:rFonts w:ascii="Wingdings" w:hAnsi="Wingdings" w:hint="default"/>
       </w:rPr>
+    </w:lvl>
+  </w:abstractNum>
+  <w:abstractNum w:abstractNumId="10" w15:restartNumberingAfterBreak="0">
+    <w:nsid w:val="7ED5040F"/>
+    <w:multiLevelType w:val="hybridMultilevel"/>
+    <w:tmpl w:val="B768800A"/>
+    <w:lvl w:ilvl="0" w:tplc="0407000F">
+      <w:start w:val="1"/>
+      <w:numFmt w:val="decimal"/>
+      <w:lvlText w:val="%1."/>
+      <w:lvlJc w:val="left"/>
+      <w:pPr>
+        <w:ind w:left="720" w:hanging="360"/>
+      </w:pPr>
+    </w:lvl>
+    <w:lvl w:ilvl="1" w:tplc="04070019" w:tentative="1">
+      <w:start w:val="1"/>
+      <w:numFmt w:val="lowerLetter"/>
+      <w:lvlText w:val="%2."/>
+      <w:lvlJc w:val="left"/>
+      <w:pPr>
+        <w:ind w:left="1440" w:hanging="360"/>
+      </w:pPr>
+    </w:lvl>
+    <w:lvl w:ilvl="2" w:tplc="0407001B" w:tentative="1">
+      <w:start w:val="1"/>
+      <w:numFmt w:val="lowerRoman"/>
+      <w:lvlText w:val="%3."/>
+      <w:lvlJc w:val="right"/>
+      <w:pPr>
+        <w:ind w:left="2160" w:hanging="180"/>
+      </w:pPr>
+    </w:lvl>
+    <w:lvl w:ilvl="3" w:tplc="0407000F" w:tentative="1">
+      <w:start w:val="1"/>
+      <w:numFmt w:val="decimal"/>
+      <w:lvlText w:val="%4."/>
+      <w:lvlJc w:val="left"/>
+      <w:pPr>
+        <w:ind w:left="2880" w:hanging="360"/>
+      </w:pPr>
+    </w:lvl>
+    <w:lvl w:ilvl="4" w:tplc="04070019" w:tentative="1">
+      <w:start w:val="1"/>
+      <w:numFmt w:val="lowerLetter"/>
+      <w:lvlText w:val="%5."/>
+      <w:lvlJc w:val="left"/>
+      <w:pPr>
+        <w:ind w:left="3600" w:hanging="360"/>
+      </w:pPr>
+    </w:lvl>
+    <w:lvl w:ilvl="5" w:tplc="0407001B" w:tentative="1">
+      <w:start w:val="1"/>
+      <w:numFmt w:val="lowerRoman"/>
+      <w:lvlText w:val="%6."/>
+      <w:lvlJc w:val="right"/>
+      <w:pPr>
+        <w:ind w:left="4320" w:hanging="180"/>
+      </w:pPr>
+    </w:lvl>
+    <w:lvl w:ilvl="6" w:tplc="0407000F" w:tentative="1">
+      <w:start w:val="1"/>
+      <w:numFmt w:val="decimal"/>
+      <w:lvlText w:val="%7."/>
+      <w:lvlJc w:val="left"/>
+      <w:pPr>
+        <w:ind w:left="5040" w:hanging="360"/>
+      </w:pPr>
+    </w:lvl>
+    <w:lvl w:ilvl="7" w:tplc="04070019" w:tentative="1">
+      <w:start w:val="1"/>
+      <w:numFmt w:val="lowerLetter"/>
+      <w:lvlText w:val="%8."/>
+      <w:lvlJc w:val="left"/>
+      <w:pPr>
+        <w:ind w:left="5760" w:hanging="360"/>
+      </w:pPr>
+    </w:lvl>
+    <w:lvl w:ilvl="8" w:tplc="0407001B" w:tentative="1">
+      <w:start w:val="1"/>
+      <w:numFmt w:val="lowerRoman"/>
+      <w:lvlText w:val="%9."/>
+      <w:lvlJc w:val="right"/>
+      <w:pPr>
+        <w:ind w:left="6480" w:hanging="180"/>
+      </w:pPr>
     </w:lvl>
   </w:abstractNum>
   <w:num w:numId="1">
@@ -3570,6 +3688,9 @@
   </w:num>
   <w:num w:numId="20">
     <w:abstractNumId w:val="2"/>
+  </w:num>
+  <w:num w:numId="21">
+    <w:abstractNumId w:val="10"/>
   </w:num>
 </w:numbering>
 </file>
@@ -4648,6 +4769,29 @@
       <w:outlineLvl w:val="9"/>
     </w:pPr>
   </w:style>
+  <w:style w:type="character" w:styleId="Hyperlink">
+    <w:name w:val="Hyperlink"/>
+    <w:basedOn w:val="Absatz-Standardschriftart"/>
+    <w:uiPriority w:val="99"/>
+    <w:unhideWhenUsed/>
+    <w:rsid w:val="00F51428"/>
+    <w:rPr>
+      <w:color w:val="0000FF" w:themeColor="hyperlink"/>
+      <w:u w:val="single"/>
+    </w:rPr>
+  </w:style>
+  <w:style w:type="character" w:styleId="NichtaufgelsteErwhnung">
+    <w:name w:val="Unresolved Mention"/>
+    <w:basedOn w:val="Absatz-Standardschriftart"/>
+    <w:uiPriority w:val="99"/>
+    <w:semiHidden/>
+    <w:unhideWhenUsed/>
+    <w:rsid w:val="00F51428"/>
+    <w:rPr>
+      <w:color w:val="605E5C"/>
+      <w:shd w:val="clear" w:color="auto" w:fill="E1DFDD"/>
+    </w:rPr>
+  </w:style>
 </w:styles>
 </file>
 

</xml_diff>

<commit_message>
GRID_WIDTH/GRID_HEIGHT can now be used directly as array dimensions!
</commit_message>
<xml_diff>
--- a/Evolution_Architecture.docx
+++ b/Evolution_Architecture.docx
@@ -27,43 +27,11 @@
       </w:r>
     </w:p>
     <w:p>
-      <w:r>
-        <w:t xml:space="preserve">It works in principle, but </w:t>
-      </w:r>
-      <w:r>
-        <w:t>one</w:t>
-      </w:r>
-      <w:r>
-        <w:t xml:space="preserve"> problem remain</w:t>
-      </w:r>
-      <w:r>
-        <w:t>s</w:t>
-      </w:r>
-      <w:r>
-        <w:t xml:space="preserve"> so far:</w:t>
-      </w:r>
-    </w:p>
-    <w:p>
-      <w:pPr>
-        <w:pStyle w:val="Listenabsatz"/>
-        <w:numPr>
-          <w:ilvl w:val="0"/>
-          <w:numId w:val="21"/>
-        </w:numPr>
-      </w:pPr>
-      <w:r>
-        <w:t>User defined literals could not be used in</w:t>
-      </w:r>
+      <w:pPr>
+        <w:pStyle w:val="berschrift1"/>
+      </w:pPr>
       <w:bookmarkStart w:id="0" w:name="_GoBack"/>
       <w:bookmarkEnd w:id="0"/>
-      <w:r>
-        <w:t xml:space="preserve"> array definitions</w:t>
-      </w:r>
-    </w:p>
-    <w:p>
-      <w:pPr>
-        <w:pStyle w:val="berschrift1"/>
-      </w:pPr>
       <w:r>
         <w:t>Coordinate systems</w:t>
       </w:r>
@@ -346,8 +314,100 @@
         </w:numPr>
       </w:pPr>
       <w:r>
+        <w:t>PerformanceWindow.m_dwGeneraitionDelay</w:t>
+      </w:r>
+    </w:p>
+    <w:p>
+      <w:r>
+        <w:t>Sources of action:</w:t>
+      </w:r>
+    </w:p>
+    <w:p>
+      <w:pPr>
+        <w:pStyle w:val="Listenabsatz"/>
+        <w:numPr>
+          <w:ilvl w:val="0"/>
+          <w:numId w:val="2"/>
+        </w:numPr>
+      </w:pPr>
+      <w:r>
         <w:lastRenderedPageBreak/>
-        <w:t>PerformanceWindow.m_dwGeneraitionDelay</w:t>
+        <w:t>Max</w:t>
+      </w:r>
+      <w:r>
+        <w:t>S</w:t>
+      </w:r>
+      <w:r>
+        <w:t>peed button</w:t>
+      </w:r>
+      <w:r>
+        <w:t xml:space="preserve"> in status bar</w:t>
+      </w:r>
+    </w:p>
+    <w:p>
+      <w:pPr>
+        <w:pStyle w:val="Listenabsatz"/>
+        <w:numPr>
+          <w:ilvl w:val="0"/>
+          <w:numId w:val="2"/>
+        </w:numPr>
+      </w:pPr>
+      <w:r>
+        <w:t>Trackbar in status bar</w:t>
+      </w:r>
+    </w:p>
+    <w:p>
+      <w:r>
+        <w:t>Views:</w:t>
+      </w:r>
+    </w:p>
+    <w:p>
+      <w:pPr>
+        <w:pStyle w:val="Listenabsatz"/>
+        <w:numPr>
+          <w:ilvl w:val="0"/>
+          <w:numId w:val="4"/>
+        </w:numPr>
+      </w:pPr>
+      <w:r>
+        <w:t xml:space="preserve">PerformanceWindow </w:t>
+      </w:r>
+    </w:p>
+    <w:p>
+      <w:pPr>
+        <w:pStyle w:val="Listenabsatz"/>
+        <w:numPr>
+          <w:ilvl w:val="0"/>
+          <w:numId w:val="4"/>
+        </w:numPr>
+      </w:pPr>
+      <w:r>
+        <w:t>Trackbar in status bar</w:t>
+      </w:r>
+    </w:p>
+    <w:p>
+      <w:pPr>
+        <w:pStyle w:val="berschrift2"/>
+      </w:pPr>
+      <w:r>
+        <w:t>Brush size</w:t>
+      </w:r>
+    </w:p>
+    <w:p>
+      <w:r>
+        <w:t>Model:</w:t>
+      </w:r>
+    </w:p>
+    <w:p>
+      <w:pPr>
+        <w:pStyle w:val="Listenabsatz"/>
+        <w:numPr>
+          <w:ilvl w:val="0"/>
+          <w:numId w:val="5"/>
+        </w:numPr>
+      </w:pPr>
+      <w:r>
+        <w:t>Editorstate.m_brushSize</w:t>
       </w:r>
     </w:p>
     <w:p>
@@ -364,16 +424,7 @@
         </w:numPr>
       </w:pPr>
       <w:r>
-        <w:t>Max</w:t>
-      </w:r>
-      <w:r>
-        <w:t>S</w:t>
-      </w:r>
-      <w:r>
-        <w:t>peed button</w:t>
-      </w:r>
-      <w:r>
-        <w:t xml:space="preserve"> in status bar</w:t>
+        <w:t>History replay</w:t>
       </w:r>
     </w:p>
     <w:p>
@@ -385,7 +436,19 @@
         </w:numPr>
       </w:pPr>
       <w:r>
-        <w:t>Trackbar in status bar</w:t>
+        <w:t>Script</w:t>
+      </w:r>
+    </w:p>
+    <w:p>
+      <w:pPr>
+        <w:pStyle w:val="Listenabsatz"/>
+        <w:numPr>
+          <w:ilvl w:val="0"/>
+          <w:numId w:val="2"/>
+        </w:numPr>
+      </w:pPr>
+      <w:r>
+        <w:t>Trackbar in editor window</w:t>
       </w:r>
     </w:p>
     <w:p>
@@ -398,23 +461,11 @@
         <w:pStyle w:val="Listenabsatz"/>
         <w:numPr>
           <w:ilvl w:val="0"/>
-          <w:numId w:val="4"/>
-        </w:numPr>
-      </w:pPr>
-      <w:r>
-        <w:t xml:space="preserve">PerformanceWindow </w:t>
-      </w:r>
-    </w:p>
-    <w:p>
-      <w:pPr>
-        <w:pStyle w:val="Listenabsatz"/>
-        <w:numPr>
-          <w:ilvl w:val="0"/>
-          <w:numId w:val="4"/>
-        </w:numPr>
-      </w:pPr>
-      <w:r>
-        <w:t>Trackbar in status bar</w:t>
+          <w:numId w:val="5"/>
+        </w:numPr>
+      </w:pPr>
+      <w:r>
+        <w:t>Trackbar in editor window</w:t>
       </w:r>
     </w:p>
     <w:p>
@@ -422,7 +473,7 @@
         <w:pStyle w:val="berschrift2"/>
       </w:pPr>
       <w:r>
-        <w:t>Brush size</w:t>
+        <w:t>Brush intensity</w:t>
       </w:r>
     </w:p>
     <w:p>
@@ -439,7 +490,7 @@
         </w:numPr>
       </w:pPr>
       <w:r>
-        <w:t>Editorstate.m_brushSize</w:t>
+        <w:t>Editorstate.m_usBrushIntensity</w:t>
       </w:r>
     </w:p>
     <w:p>
@@ -493,11 +544,94 @@
         <w:pStyle w:val="Listenabsatz"/>
         <w:numPr>
           <w:ilvl w:val="0"/>
+          <w:numId w:val="2"/>
+        </w:numPr>
+      </w:pPr>
+      <w:r>
+        <w:t>Trackbar in editor window</w:t>
+      </w:r>
+    </w:p>
+    <w:p>
+      <w:pPr>
+        <w:pStyle w:val="berschrift2"/>
+      </w:pPr>
+      <w:r>
+        <w:t>Brush mode</w:t>
+      </w:r>
+    </w:p>
+    <w:p>
+      <w:r>
+        <w:t>Model:</w:t>
+      </w:r>
+    </w:p>
+    <w:p>
+      <w:pPr>
+        <w:pStyle w:val="Listenabsatz"/>
+        <w:numPr>
+          <w:ilvl w:val="0"/>
           <w:numId w:val="5"/>
         </w:numPr>
       </w:pPr>
       <w:r>
-        <w:t>Trackbar in editor window</w:t>
+        <w:t>Editorstate.m_brushMode</w:t>
+      </w:r>
+    </w:p>
+    <w:p>
+      <w:r>
+        <w:t>Sources of action:</w:t>
+      </w:r>
+    </w:p>
+    <w:p>
+      <w:pPr>
+        <w:pStyle w:val="Listenabsatz"/>
+        <w:numPr>
+          <w:ilvl w:val="0"/>
+          <w:numId w:val="2"/>
+        </w:numPr>
+      </w:pPr>
+      <w:r>
+        <w:t>History replay</w:t>
+      </w:r>
+    </w:p>
+    <w:p>
+      <w:pPr>
+        <w:pStyle w:val="Listenabsatz"/>
+        <w:numPr>
+          <w:ilvl w:val="0"/>
+          <w:numId w:val="2"/>
+        </w:numPr>
+      </w:pPr>
+      <w:r>
+        <w:t>Script</w:t>
+      </w:r>
+    </w:p>
+    <w:p>
+      <w:pPr>
+        <w:pStyle w:val="Listenabsatz"/>
+        <w:numPr>
+          <w:ilvl w:val="0"/>
+          <w:numId w:val="2"/>
+        </w:numPr>
+      </w:pPr>
+      <w:r>
+        <w:t>Radio button group in editor window</w:t>
+      </w:r>
+    </w:p>
+    <w:p>
+      <w:r>
+        <w:t>Views:</w:t>
+      </w:r>
+    </w:p>
+    <w:p>
+      <w:pPr>
+        <w:pStyle w:val="Listenabsatz"/>
+        <w:numPr>
+          <w:ilvl w:val="0"/>
+          <w:numId w:val="1"/>
+        </w:numPr>
+      </w:pPr>
+      <w:r>
+        <w:t>Radio button group in editor window</w:t>
       </w:r>
     </w:p>
     <w:p>
@@ -505,173 +639,7 @@
         <w:pStyle w:val="berschrift2"/>
       </w:pPr>
       <w:r>
-        <w:t>Brush intensity</w:t>
-      </w:r>
-    </w:p>
-    <w:p>
-      <w:r>
-        <w:t>Model:</w:t>
-      </w:r>
-    </w:p>
-    <w:p>
-      <w:pPr>
-        <w:pStyle w:val="Listenabsatz"/>
-        <w:numPr>
-          <w:ilvl w:val="0"/>
-          <w:numId w:val="5"/>
-        </w:numPr>
-      </w:pPr>
-      <w:r>
-        <w:t>Editorstate.m_usBrushIntensity</w:t>
-      </w:r>
-    </w:p>
-    <w:p>
-      <w:r>
-        <w:t>Sources of action:</w:t>
-      </w:r>
-    </w:p>
-    <w:p>
-      <w:pPr>
-        <w:pStyle w:val="Listenabsatz"/>
-        <w:numPr>
-          <w:ilvl w:val="0"/>
-          <w:numId w:val="2"/>
-        </w:numPr>
-      </w:pPr>
-      <w:r>
-        <w:t>History replay</w:t>
-      </w:r>
-    </w:p>
-    <w:p>
-      <w:pPr>
-        <w:pStyle w:val="Listenabsatz"/>
-        <w:numPr>
-          <w:ilvl w:val="0"/>
-          <w:numId w:val="2"/>
-        </w:numPr>
-      </w:pPr>
-      <w:r>
-        <w:t>Script</w:t>
-      </w:r>
-    </w:p>
-    <w:p>
-      <w:pPr>
-        <w:pStyle w:val="Listenabsatz"/>
-        <w:numPr>
-          <w:ilvl w:val="0"/>
-          <w:numId w:val="2"/>
-        </w:numPr>
-      </w:pPr>
-      <w:r>
-        <w:t>Trackbar in editor window</w:t>
-      </w:r>
-    </w:p>
-    <w:p>
-      <w:r>
-        <w:t>Views:</w:t>
-      </w:r>
-    </w:p>
-    <w:p>
-      <w:pPr>
-        <w:pStyle w:val="Listenabsatz"/>
-        <w:numPr>
-          <w:ilvl w:val="0"/>
-          <w:numId w:val="2"/>
-        </w:numPr>
-      </w:pPr>
-      <w:r>
-        <w:t>Trackbar in editor window</w:t>
-      </w:r>
-    </w:p>
-    <w:p>
-      <w:pPr>
-        <w:pStyle w:val="berschrift2"/>
-      </w:pPr>
-      <w:r>
-        <w:t>Brush mode</w:t>
-      </w:r>
-    </w:p>
-    <w:p>
-      <w:r>
-        <w:t>Model:</w:t>
-      </w:r>
-    </w:p>
-    <w:p>
-      <w:pPr>
-        <w:pStyle w:val="Listenabsatz"/>
-        <w:numPr>
-          <w:ilvl w:val="0"/>
-          <w:numId w:val="5"/>
-        </w:numPr>
-      </w:pPr>
-      <w:r>
-        <w:t>Editorstate.m_brushMode</w:t>
-      </w:r>
-    </w:p>
-    <w:p>
-      <w:r>
-        <w:t>Sources of action:</w:t>
-      </w:r>
-    </w:p>
-    <w:p>
-      <w:pPr>
-        <w:pStyle w:val="Listenabsatz"/>
-        <w:numPr>
-          <w:ilvl w:val="0"/>
-          <w:numId w:val="2"/>
-        </w:numPr>
-      </w:pPr>
-      <w:r>
-        <w:t>History replay</w:t>
-      </w:r>
-    </w:p>
-    <w:p>
-      <w:pPr>
-        <w:pStyle w:val="Listenabsatz"/>
-        <w:numPr>
-          <w:ilvl w:val="0"/>
-          <w:numId w:val="2"/>
-        </w:numPr>
-      </w:pPr>
-      <w:r>
-        <w:t>Script</w:t>
-      </w:r>
-    </w:p>
-    <w:p>
-      <w:pPr>
-        <w:pStyle w:val="Listenabsatz"/>
-        <w:numPr>
-          <w:ilvl w:val="0"/>
-          <w:numId w:val="2"/>
-        </w:numPr>
-      </w:pPr>
-      <w:r>
-        <w:t>Radio button group in editor window</w:t>
-      </w:r>
-    </w:p>
-    <w:p>
-      <w:r>
-        <w:t>Views:</w:t>
-      </w:r>
-    </w:p>
-    <w:p>
-      <w:pPr>
-        <w:pStyle w:val="Listenabsatz"/>
-        <w:numPr>
-          <w:ilvl w:val="0"/>
-          <w:numId w:val="1"/>
-        </w:numPr>
-      </w:pPr>
-      <w:r>
         <w:lastRenderedPageBreak/>
-        <w:t>Radio button group in editor window</w:t>
-      </w:r>
-    </w:p>
-    <w:p>
-      <w:pPr>
-        <w:pStyle w:val="berschrift2"/>
-      </w:pPr>
-      <w:r>
         <w:t>Simulation/Edit mode</w:t>
       </w:r>
     </w:p>
@@ -1063,55 +1031,55 @@
         </w:numPr>
       </w:pPr>
       <w:r>
+        <w:t xml:space="preserve">[L6] </w:t>
+      </w:r>
+      <w:r>
+        <w:t>WorkThread:</w:t>
+      </w:r>
+      <w:r>
+        <w:t>dispatch</w:t>
+      </w:r>
+      <w:r>
+        <w:t>Message – THREAD_MSG_SET_xxx</w:t>
+      </w:r>
+    </w:p>
+    <w:p>
+      <w:pPr>
+        <w:pStyle w:val="Listenabsatz"/>
+        <w:numPr>
+          <w:ilvl w:val="0"/>
+          <w:numId w:val="18"/>
+        </w:numPr>
+      </w:pPr>
+      <w:r>
+        <w:t>[L</w:t>
+      </w:r>
+      <w:r>
+        <w:t>6</w:t>
+      </w:r>
+      <w:r>
+        <w:t xml:space="preserve">] </w:t>
+      </w:r>
+      <w:r>
+        <w:t>WorkThread::</w:t>
+      </w:r>
+      <w:r>
+        <w:t>e</w:t>
+      </w:r>
+      <w:r>
+        <w:t>ditorCommand( tEvoCmd::editSetxxx</w:t>
+      </w:r>
+    </w:p>
+    <w:p>
+      <w:pPr>
+        <w:pStyle w:val="Listenabsatz"/>
+        <w:numPr>
+          <w:ilvl w:val="0"/>
+          <w:numId w:val="18"/>
+        </w:numPr>
+      </w:pPr>
+      <w:r>
         <w:lastRenderedPageBreak/>
-        <w:t xml:space="preserve">[L6] </w:t>
-      </w:r>
-      <w:r>
-        <w:t>WorkThread:</w:t>
-      </w:r>
-      <w:r>
-        <w:t>dispatch</w:t>
-      </w:r>
-      <w:r>
-        <w:t>Message – THREAD_MSG_SET_xxx</w:t>
-      </w:r>
-    </w:p>
-    <w:p>
-      <w:pPr>
-        <w:pStyle w:val="Listenabsatz"/>
-        <w:numPr>
-          <w:ilvl w:val="0"/>
-          <w:numId w:val="18"/>
-        </w:numPr>
-      </w:pPr>
-      <w:r>
-        <w:t>[L</w:t>
-      </w:r>
-      <w:r>
-        <w:t>6</w:t>
-      </w:r>
-      <w:r>
-        <w:t xml:space="preserve">] </w:t>
-      </w:r>
-      <w:r>
-        <w:t>WorkThread::</w:t>
-      </w:r>
-      <w:r>
-        <w:t>e</w:t>
-      </w:r>
-      <w:r>
-        <w:t>ditorCommand( tEvoCmd::editSetxxx</w:t>
-      </w:r>
-    </w:p>
-    <w:p>
-      <w:pPr>
-        <w:pStyle w:val="Listenabsatz"/>
-        <w:numPr>
-          <w:ilvl w:val="0"/>
-          <w:numId w:val="18"/>
-        </w:numPr>
-      </w:pPr>
-      <w:r>
         <w:t>[L</w:t>
       </w:r>
       <w:r>
@@ -1815,48 +1783,48 @@
         </w:numPr>
       </w:pPr>
       <w:r>
+        <w:t>[L</w:t>
+      </w:r>
+      <w:r>
+        <w:t>3</w:t>
+      </w:r>
+      <w:r>
+        <w:t>] EvoModelData::OnAppCommand( …</w:t>
+      </w:r>
+    </w:p>
+    <w:p>
+      <w:pPr>
+        <w:pStyle w:val="Listenabsatz"/>
+        <w:numPr>
+          <w:ilvl w:val="0"/>
+          <w:numId w:val="18"/>
+        </w:numPr>
+      </w:pPr>
+      <w:r>
+        <w:t>[L</w:t>
+      </w:r>
+      <w:r>
+        <w:t>2</w:t>
+      </w:r>
+      <w:r>
+        <w:t xml:space="preserve">] </w:t>
+      </w:r>
+      <w:r>
+        <w:t>EvolutionCore</w:t>
+      </w:r>
+      <w:r>
+        <w:t>::</w:t>
+      </w:r>
+      <w:r>
+        <w:t>Compute</w:t>
+      </w:r>
+    </w:p>
+    <w:p>
+      <w:pPr>
+        <w:pStyle w:val="berschrift3"/>
+      </w:pPr>
+      <w:r>
         <w:lastRenderedPageBreak/>
-        <w:t>[L</w:t>
-      </w:r>
-      <w:r>
-        <w:t>3</w:t>
-      </w:r>
-      <w:r>
-        <w:t>] EvoModelData::OnAppCommand( …</w:t>
-      </w:r>
-    </w:p>
-    <w:p>
-      <w:pPr>
-        <w:pStyle w:val="Listenabsatz"/>
-        <w:numPr>
-          <w:ilvl w:val="0"/>
-          <w:numId w:val="18"/>
-        </w:numPr>
-      </w:pPr>
-      <w:r>
-        <w:t>[L</w:t>
-      </w:r>
-      <w:r>
-        <w:t>2</w:t>
-      </w:r>
-      <w:r>
-        <w:t xml:space="preserve">] </w:t>
-      </w:r>
-      <w:r>
-        <w:t>EvolutionCore</w:t>
-      </w:r>
-      <w:r>
-        <w:t>::</w:t>
-      </w:r>
-      <w:r>
-        <w:t>Compute</w:t>
-      </w:r>
-    </w:p>
-    <w:p>
-      <w:pPr>
-        <w:pStyle w:val="berschrift3"/>
-      </w:pPr>
-      <w:r>
         <w:t>Run mode</w:t>
       </w:r>
     </w:p>
@@ -1976,7 +1944,7 @@
           </mc:Choice>
           <mc:Fallback>
             <w:pict>
-              <v:shapetype w14:anchorId="6638CA15" id="_x0000_t34" coordsize="21600,21600" o:spt="34" o:oned="t" adj="10800" path="m,l@0,0@0,21600,21600,21600e" filled="f">
+              <v:shapetype w14:anchorId="45F6DB98" id="_x0000_t34" coordsize="21600,21600" o:spt="34" o:oned="t" adj="10800" path="m,l@0,0@0,21600,21600,21600e" filled="f">
                 <v:stroke joinstyle="miter"/>
                 <v:formulas>
                   <v:f eqn="val #0"/>

</xml_diff>

<commit_message>
Intermediate version. gridPOI amd gridSelection in separate files. Running.
</commit_message>
<xml_diff>
--- a/Evolution_Architecture.docx
+++ b/Evolution_Architecture.docx
@@ -186,26 +186,8 @@
     <w:p>
       <w:pPr>
         <w:pStyle w:val="Listenabsatz"/>
-        <w:numPr>
-          <w:ilvl w:val="0"/>
-          <w:numId w:val="22"/>
-        </w:numPr>
-      </w:pPr>
-      <w:r>
-        <w:t>Open Points:</w:t>
-      </w:r>
-    </w:p>
-    <w:p>
-      <w:pPr>
-        <w:pStyle w:val="Listenabsatz"/>
-        <w:numPr>
-          <w:ilvl w:val="1"/>
-          <w:numId w:val="22"/>
-        </w:numPr>
-      </w:pPr>
-      <w:r>
-        <w:t>POI ?</w:t>
-      </w:r>
+        <w:ind w:left="1440"/>
+      </w:pPr>
       <w:bookmarkStart w:id="0" w:name="_GoBack"/>
       <w:bookmarkEnd w:id="0"/>
     </w:p>
@@ -360,16 +342,114 @@
         </w:numPr>
       </w:pPr>
       <w:r>
+        <w:t>Trackbar in status bar</w:t>
+      </w:r>
+    </w:p>
+    <w:p>
+      <w:pPr>
+        <w:pStyle w:val="berschrift2"/>
+      </w:pPr>
+      <w:r>
         <w:lastRenderedPageBreak/>
+        <w:t>Simulation speed (delay between generations)</w:t>
+      </w:r>
+    </w:p>
+    <w:p>
+      <w:r>
+        <w:t>Model:</w:t>
+      </w:r>
+    </w:p>
+    <w:p>
+      <w:pPr>
+        <w:pStyle w:val="Listenabsatz"/>
+        <w:numPr>
+          <w:ilvl w:val="0"/>
+          <w:numId w:val="4"/>
+        </w:numPr>
+      </w:pPr>
+      <w:r>
+        <w:t>PerformanceWindow.m_dwGeneraitionDelay</w:t>
+      </w:r>
+    </w:p>
+    <w:p>
+      <w:r>
+        <w:t>Sources of action:</w:t>
+      </w:r>
+    </w:p>
+    <w:p>
+      <w:pPr>
+        <w:pStyle w:val="Listenabsatz"/>
+        <w:numPr>
+          <w:ilvl w:val="0"/>
+          <w:numId w:val="2"/>
+        </w:numPr>
+      </w:pPr>
+      <w:r>
+        <w:t>Max</w:t>
+      </w:r>
+      <w:r>
+        <w:t>S</w:t>
+      </w:r>
+      <w:r>
+        <w:t>peed button</w:t>
+      </w:r>
+      <w:r>
+        <w:t xml:space="preserve"> in status bar</w:t>
+      </w:r>
+    </w:p>
+    <w:p>
+      <w:pPr>
+        <w:pStyle w:val="Listenabsatz"/>
+        <w:numPr>
+          <w:ilvl w:val="0"/>
+          <w:numId w:val="2"/>
+        </w:numPr>
+      </w:pPr>
+      <w:r>
         <w:t>Trackbar in status bar</w:t>
       </w:r>
     </w:p>
     <w:p>
+      <w:r>
+        <w:t>Views:</w:t>
+      </w:r>
+    </w:p>
+    <w:p>
+      <w:pPr>
+        <w:pStyle w:val="Listenabsatz"/>
+        <w:numPr>
+          <w:ilvl w:val="0"/>
+          <w:numId w:val="4"/>
+        </w:numPr>
+      </w:pPr>
+      <w:r>
+        <w:t xml:space="preserve">PerformanceWindow </w:t>
+      </w:r>
+    </w:p>
+    <w:p>
+      <w:pPr>
+        <w:pStyle w:val="Listenabsatz"/>
+        <w:numPr>
+          <w:ilvl w:val="0"/>
+          <w:numId w:val="4"/>
+        </w:numPr>
+      </w:pPr>
+      <w:r>
+        <w:t>Trackbar in status bar</w:t>
+      </w:r>
+    </w:p>
+    <w:p>
       <w:pPr>
         <w:pStyle w:val="berschrift2"/>
       </w:pPr>
       <w:r>
-        <w:t>Simulation speed (delay between generations)</w:t>
+        <w:t>Brush size</w:t>
+      </w:r>
+      <w:r>
+        <w:t>/</w:t>
+      </w:r>
+      <w:r>
+        <w:t>intensity</w:t>
       </w:r>
     </w:p>
     <w:p>
@@ -382,11 +462,11 @@
         <w:pStyle w:val="Listenabsatz"/>
         <w:numPr>
           <w:ilvl w:val="0"/>
-          <w:numId w:val="4"/>
-        </w:numPr>
-      </w:pPr>
-      <w:r>
-        <w:t>PerformanceWindow.m_dwGeneraitionDelay</w:t>
+          <w:numId w:val="5"/>
+        </w:numPr>
+      </w:pPr>
+      <w:r>
+        <w:t>Editorstate.m_brushSize</w:t>
       </w:r>
     </w:p>
     <w:p>
@@ -403,16 +483,7 @@
         </w:numPr>
       </w:pPr>
       <w:r>
-        <w:t>Max</w:t>
-      </w:r>
-      <w:r>
-        <w:t>S</w:t>
-      </w:r>
-      <w:r>
-        <w:t>peed button</w:t>
-      </w:r>
-      <w:r>
-        <w:t xml:space="preserve"> in status bar</w:t>
+        <w:t>History replay</w:t>
       </w:r>
     </w:p>
     <w:p>
@@ -424,7 +495,19 @@
         </w:numPr>
       </w:pPr>
       <w:r>
-        <w:t>Trackbar in status bar</w:t>
+        <w:t>Script</w:t>
+      </w:r>
+    </w:p>
+    <w:p>
+      <w:pPr>
+        <w:pStyle w:val="Listenabsatz"/>
+        <w:numPr>
+          <w:ilvl w:val="0"/>
+          <w:numId w:val="2"/>
+        </w:numPr>
+      </w:pPr>
+      <w:r>
+        <w:t>Trackbar in editor window</w:t>
       </w:r>
     </w:p>
     <w:p>
@@ -437,23 +520,11 @@
         <w:pStyle w:val="Listenabsatz"/>
         <w:numPr>
           <w:ilvl w:val="0"/>
-          <w:numId w:val="4"/>
-        </w:numPr>
-      </w:pPr>
-      <w:r>
-        <w:t xml:space="preserve">PerformanceWindow </w:t>
-      </w:r>
-    </w:p>
-    <w:p>
-      <w:pPr>
-        <w:pStyle w:val="Listenabsatz"/>
-        <w:numPr>
-          <w:ilvl w:val="0"/>
-          <w:numId w:val="4"/>
-        </w:numPr>
-      </w:pPr>
-      <w:r>
-        <w:t>Trackbar in status bar</w:t>
+          <w:numId w:val="5"/>
+        </w:numPr>
+      </w:pPr>
+      <w:r>
+        <w:t>Trackbar in editor window</w:t>
       </w:r>
     </w:p>
     <w:p>
@@ -461,7 +532,7 @@
         <w:pStyle w:val="berschrift2"/>
       </w:pPr>
       <w:r>
-        <w:t>Brush size</w:t>
+        <w:t>Brush mode</w:t>
       </w:r>
     </w:p>
     <w:p>
@@ -478,7 +549,7 @@
         </w:numPr>
       </w:pPr>
       <w:r>
-        <w:t>Editorstate.m_brushSize</w:t>
+        <w:t>Editorstate.m_brushMode</w:t>
       </w:r>
     </w:p>
     <w:p>
@@ -519,7 +590,7 @@
         </w:numPr>
       </w:pPr>
       <w:r>
-        <w:t>Trackbar in editor window</w:t>
+        <w:t>Radio button group in editor window</w:t>
       </w:r>
     </w:p>
     <w:p>
@@ -532,36 +603,39 @@
         <w:pStyle w:val="Listenabsatz"/>
         <w:numPr>
           <w:ilvl w:val="0"/>
+          <w:numId w:val="1"/>
+        </w:numPr>
+      </w:pPr>
+      <w:r>
+        <w:t>Radio button group in editor window</w:t>
+      </w:r>
+    </w:p>
+    <w:p>
+      <w:pPr>
+        <w:pStyle w:val="berschrift2"/>
+      </w:pPr>
+      <w:r>
+        <w:t>Simulation/Edit mode</w:t>
+      </w:r>
+    </w:p>
+    <w:p>
+      <w:r>
+        <w:t>Model:</w:t>
+      </w:r>
+    </w:p>
+    <w:p>
+      <w:pPr>
+        <w:pStyle w:val="Listenabsatz"/>
+        <w:numPr>
+          <w:ilvl w:val="0"/>
           <w:numId w:val="5"/>
         </w:numPr>
       </w:pPr>
       <w:r>
-        <w:t>Trackbar in editor window</w:t>
-      </w:r>
-    </w:p>
-    <w:p>
-      <w:pPr>
-        <w:pStyle w:val="berschrift2"/>
-      </w:pPr>
-      <w:r>
-        <w:t>Brush intensity</w:t>
-      </w:r>
-    </w:p>
-    <w:p>
-      <w:r>
-        <w:t>Model:</w:t>
-      </w:r>
-    </w:p>
-    <w:p>
-      <w:pPr>
-        <w:pStyle w:val="Listenabsatz"/>
-        <w:numPr>
-          <w:ilvl w:val="0"/>
-          <w:numId w:val="5"/>
-        </w:numPr>
-      </w:pPr>
-      <w:r>
-        <w:t>Editorstate.m_usBrushIntensity</w:t>
+        <w:t>Editorstate.</w:t>
+      </w:r>
+      <w:r>
+        <w:t>m_bSimulationMode</w:t>
       </w:r>
     </w:p>
     <w:p>
@@ -602,181 +676,12 @@
         </w:numPr>
       </w:pPr>
       <w:r>
-        <w:t>Trackbar in editor window</w:t>
-      </w:r>
-    </w:p>
-    <w:p>
-      <w:r>
-        <w:t>Views:</w:t>
-      </w:r>
-    </w:p>
-    <w:p>
-      <w:pPr>
-        <w:pStyle w:val="Listenabsatz"/>
-        <w:numPr>
-          <w:ilvl w:val="0"/>
-          <w:numId w:val="2"/>
-        </w:numPr>
-      </w:pPr>
-      <w:r>
-        <w:t>Trackbar in editor window</w:t>
-      </w:r>
-    </w:p>
-    <w:p>
-      <w:pPr>
-        <w:pStyle w:val="berschrift2"/>
-      </w:pPr>
-      <w:r>
-        <w:t>Brush mode</w:t>
-      </w:r>
-    </w:p>
-    <w:p>
-      <w:r>
-        <w:t>Model:</w:t>
-      </w:r>
-    </w:p>
-    <w:p>
-      <w:pPr>
-        <w:pStyle w:val="Listenabsatz"/>
-        <w:numPr>
-          <w:ilvl w:val="0"/>
-          <w:numId w:val="5"/>
-        </w:numPr>
-      </w:pPr>
-      <w:r>
-        <w:t>Editorstate.m_brushMode</w:t>
-      </w:r>
-    </w:p>
-    <w:p>
-      <w:r>
-        <w:t>Sources of action:</w:t>
-      </w:r>
-    </w:p>
-    <w:p>
-      <w:pPr>
-        <w:pStyle w:val="Listenabsatz"/>
-        <w:numPr>
-          <w:ilvl w:val="0"/>
-          <w:numId w:val="2"/>
-        </w:numPr>
-      </w:pPr>
+        <w:t>Button in StatusBar</w:t>
+      </w:r>
+    </w:p>
+    <w:p>
       <w:r>
         <w:lastRenderedPageBreak/>
-        <w:t>History replay</w:t>
-      </w:r>
-    </w:p>
-    <w:p>
-      <w:pPr>
-        <w:pStyle w:val="Listenabsatz"/>
-        <w:numPr>
-          <w:ilvl w:val="0"/>
-          <w:numId w:val="2"/>
-        </w:numPr>
-      </w:pPr>
-      <w:r>
-        <w:t>Script</w:t>
-      </w:r>
-    </w:p>
-    <w:p>
-      <w:pPr>
-        <w:pStyle w:val="Listenabsatz"/>
-        <w:numPr>
-          <w:ilvl w:val="0"/>
-          <w:numId w:val="2"/>
-        </w:numPr>
-      </w:pPr>
-      <w:r>
-        <w:t>Radio button group in editor window</w:t>
-      </w:r>
-    </w:p>
-    <w:p>
-      <w:r>
-        <w:t>Views:</w:t>
-      </w:r>
-    </w:p>
-    <w:p>
-      <w:pPr>
-        <w:pStyle w:val="Listenabsatz"/>
-        <w:numPr>
-          <w:ilvl w:val="0"/>
-          <w:numId w:val="1"/>
-        </w:numPr>
-      </w:pPr>
-      <w:r>
-        <w:t>Radio button group in editor window</w:t>
-      </w:r>
-    </w:p>
-    <w:p>
-      <w:pPr>
-        <w:pStyle w:val="berschrift2"/>
-      </w:pPr>
-      <w:r>
-        <w:t>Simulation/Edit mode</w:t>
-      </w:r>
-    </w:p>
-    <w:p>
-      <w:r>
-        <w:t>Model:</w:t>
-      </w:r>
-    </w:p>
-    <w:p>
-      <w:pPr>
-        <w:pStyle w:val="Listenabsatz"/>
-        <w:numPr>
-          <w:ilvl w:val="0"/>
-          <w:numId w:val="5"/>
-        </w:numPr>
-      </w:pPr>
-      <w:r>
-        <w:t>Editorstate.</w:t>
-      </w:r>
-      <w:r>
-        <w:t>m_bSimulationMode</w:t>
-      </w:r>
-    </w:p>
-    <w:p>
-      <w:r>
-        <w:t>Sources of action:</w:t>
-      </w:r>
-    </w:p>
-    <w:p>
-      <w:pPr>
-        <w:pStyle w:val="Listenabsatz"/>
-        <w:numPr>
-          <w:ilvl w:val="0"/>
-          <w:numId w:val="2"/>
-        </w:numPr>
-      </w:pPr>
-      <w:r>
-        <w:t>History replay</w:t>
-      </w:r>
-    </w:p>
-    <w:p>
-      <w:pPr>
-        <w:pStyle w:val="Listenabsatz"/>
-        <w:numPr>
-          <w:ilvl w:val="0"/>
-          <w:numId w:val="2"/>
-        </w:numPr>
-      </w:pPr>
-      <w:r>
-        <w:t>Script</w:t>
-      </w:r>
-    </w:p>
-    <w:p>
-      <w:pPr>
-        <w:pStyle w:val="Listenabsatz"/>
-        <w:numPr>
-          <w:ilvl w:val="0"/>
-          <w:numId w:val="2"/>
-        </w:numPr>
-      </w:pPr>
-      <w:r>
-        <w:t>Button in StatusBar</w:t>
-      </w:r>
-    </w:p>
-    <w:p>
-      <w:r>
         <w:t>Views:</w:t>
       </w:r>
     </w:p>
@@ -1016,7 +921,6 @@
         </w:numPr>
       </w:pPr>
       <w:r>
-        <w:lastRenderedPageBreak/>
         <w:t xml:space="preserve">[L7] </w:t>
       </w:r>
       <w:r>
@@ -1297,6 +1201,7 @@
         </w:numPr>
       </w:pPr>
       <w:r>
+        <w:lastRenderedPageBreak/>
         <w:t xml:space="preserve">[L8] User action: Mouse click in GridWindow </w:t>
       </w:r>
     </w:p>
@@ -1752,150 +1657,150 @@
         </w:numPr>
       </w:pPr>
       <w:r>
+        <w:t>[L6] WorkThread:</w:t>
+      </w:r>
+      <w:r>
+        <w:t>dispatch</w:t>
+      </w:r>
+      <w:r>
+        <w:t>Message – THREAD_MSG_DO_EDIT</w:t>
+      </w:r>
+    </w:p>
+    <w:p>
+      <w:pPr>
+        <w:pStyle w:val="Listenabsatz"/>
+        <w:numPr>
+          <w:ilvl w:val="0"/>
+          <w:numId w:val="18"/>
+        </w:numPr>
+      </w:pPr>
+      <w:r>
+        <w:t>[L</w:t>
+      </w:r>
+      <w:r>
+        <w:t>6</w:t>
+      </w:r>
+      <w:r>
+        <w:t>] WorkThread::</w:t>
+      </w:r>
+      <w:r>
+        <w:t>GenerationStep</w:t>
+      </w:r>
+    </w:p>
+    <w:p>
+      <w:pPr>
+        <w:pStyle w:val="Listenabsatz"/>
+        <w:numPr>
+          <w:ilvl w:val="0"/>
+          <w:numId w:val="18"/>
+        </w:numPr>
+      </w:pPr>
+      <w:r>
+        <w:t>[L</w:t>
+      </w:r>
+      <w:r>
+        <w:t>5</w:t>
+      </w:r>
+      <w:r>
+        <w:t>] EvoHistorySys::EvoCreate</w:t>
+      </w:r>
+      <w:r>
+        <w:t>NextGeneration</w:t>
+      </w:r>
+    </w:p>
+    <w:p>
+      <w:pPr>
+        <w:pStyle w:val="Listenabsatz"/>
+        <w:numPr>
+          <w:ilvl w:val="0"/>
+          <w:numId w:val="18"/>
+        </w:numPr>
+      </w:pPr>
+      <w:r>
+        <w:t>[L</w:t>
+      </w:r>
+      <w:r>
+        <w:t>4</w:t>
+      </w:r>
+      <w:r>
+        <w:t>] HistorySystemImpl::CreateAppCommand(( tEvoCmd::</w:t>
+      </w:r>
+      <w:r>
+        <w:t>nextGen</w:t>
+      </w:r>
+    </w:p>
+    <w:p>
+      <w:pPr>
+        <w:pStyle w:val="Listenabsatz"/>
+        <w:numPr>
+          <w:ilvl w:val="0"/>
+          <w:numId w:val="18"/>
+        </w:numPr>
+      </w:pPr>
+      <w:r>
+        <w:t>[L</w:t>
+      </w:r>
+      <w:r>
+        <w:t>4</w:t>
+      </w:r>
+      <w:r>
+        <w:t>] HistorySystemImpl::step2NextGeneration( tEvoCmd::</w:t>
+      </w:r>
+      <w:r>
+        <w:t>nextGen</w:t>
+      </w:r>
+    </w:p>
+    <w:p>
+      <w:pPr>
+        <w:pStyle w:val="Listenabsatz"/>
+        <w:numPr>
+          <w:ilvl w:val="0"/>
+          <w:numId w:val="18"/>
+        </w:numPr>
+      </w:pPr>
+      <w:r>
+        <w:t>[L</w:t>
+      </w:r>
+      <w:r>
+        <w:t>3</w:t>
+      </w:r>
+      <w:r>
+        <w:t>] EvoModelData::OnAppCommand( …</w:t>
+      </w:r>
+    </w:p>
+    <w:p>
+      <w:pPr>
+        <w:pStyle w:val="Listenabsatz"/>
+        <w:numPr>
+          <w:ilvl w:val="0"/>
+          <w:numId w:val="18"/>
+        </w:numPr>
+      </w:pPr>
+      <w:r>
+        <w:t>[L</w:t>
+      </w:r>
+      <w:r>
+        <w:t>2</w:t>
+      </w:r>
+      <w:r>
+        <w:t xml:space="preserve">] </w:t>
+      </w:r>
+      <w:r>
+        <w:t>EvolutionCore</w:t>
+      </w:r>
+      <w:r>
+        <w:t>::</w:t>
+      </w:r>
+      <w:r>
+        <w:t>Compute</w:t>
+      </w:r>
+    </w:p>
+    <w:p>
+      <w:pPr>
+        <w:pStyle w:val="berschrift3"/>
+      </w:pPr>
+      <w:r>
         <w:lastRenderedPageBreak/>
-        <w:t>[L6] WorkThread:</w:t>
-      </w:r>
-      <w:r>
-        <w:t>dispatch</w:t>
-      </w:r>
-      <w:r>
-        <w:t>Message – THREAD_MSG_DO_EDIT</w:t>
-      </w:r>
-    </w:p>
-    <w:p>
-      <w:pPr>
-        <w:pStyle w:val="Listenabsatz"/>
-        <w:numPr>
-          <w:ilvl w:val="0"/>
-          <w:numId w:val="18"/>
-        </w:numPr>
-      </w:pPr>
-      <w:r>
-        <w:t>[L</w:t>
-      </w:r>
-      <w:r>
-        <w:t>6</w:t>
-      </w:r>
-      <w:r>
-        <w:t>] WorkThread::</w:t>
-      </w:r>
-      <w:r>
-        <w:t>GenerationStep</w:t>
-      </w:r>
-    </w:p>
-    <w:p>
-      <w:pPr>
-        <w:pStyle w:val="Listenabsatz"/>
-        <w:numPr>
-          <w:ilvl w:val="0"/>
-          <w:numId w:val="18"/>
-        </w:numPr>
-      </w:pPr>
-      <w:r>
-        <w:t>[L</w:t>
-      </w:r>
-      <w:r>
-        <w:t>5</w:t>
-      </w:r>
-      <w:r>
-        <w:t>] EvoHistorySys::EvoCreate</w:t>
-      </w:r>
-      <w:r>
-        <w:t>NextGeneration</w:t>
-      </w:r>
-    </w:p>
-    <w:p>
-      <w:pPr>
-        <w:pStyle w:val="Listenabsatz"/>
-        <w:numPr>
-          <w:ilvl w:val="0"/>
-          <w:numId w:val="18"/>
-        </w:numPr>
-      </w:pPr>
-      <w:r>
-        <w:t>[L</w:t>
-      </w:r>
-      <w:r>
-        <w:t>4</w:t>
-      </w:r>
-      <w:r>
-        <w:t>] HistorySystemImpl::CreateAppCommand(( tEvoCmd::</w:t>
-      </w:r>
-      <w:r>
-        <w:t>nextGen</w:t>
-      </w:r>
-    </w:p>
-    <w:p>
-      <w:pPr>
-        <w:pStyle w:val="Listenabsatz"/>
-        <w:numPr>
-          <w:ilvl w:val="0"/>
-          <w:numId w:val="18"/>
-        </w:numPr>
-      </w:pPr>
-      <w:r>
-        <w:t>[L</w:t>
-      </w:r>
-      <w:r>
-        <w:t>4</w:t>
-      </w:r>
-      <w:r>
-        <w:t>] HistorySystemImpl::step2NextGeneration( tEvoCmd::</w:t>
-      </w:r>
-      <w:r>
-        <w:t>nextGen</w:t>
-      </w:r>
-    </w:p>
-    <w:p>
-      <w:pPr>
-        <w:pStyle w:val="Listenabsatz"/>
-        <w:numPr>
-          <w:ilvl w:val="0"/>
-          <w:numId w:val="18"/>
-        </w:numPr>
-      </w:pPr>
-      <w:r>
-        <w:t>[L</w:t>
-      </w:r>
-      <w:r>
-        <w:t>3</w:t>
-      </w:r>
-      <w:r>
-        <w:t>] EvoModelData::OnAppCommand( …</w:t>
-      </w:r>
-    </w:p>
-    <w:p>
-      <w:pPr>
-        <w:pStyle w:val="Listenabsatz"/>
-        <w:numPr>
-          <w:ilvl w:val="0"/>
-          <w:numId w:val="18"/>
-        </w:numPr>
-      </w:pPr>
-      <w:r>
-        <w:t>[L</w:t>
-      </w:r>
-      <w:r>
-        <w:t>2</w:t>
-      </w:r>
-      <w:r>
-        <w:t xml:space="preserve">] </w:t>
-      </w:r>
-      <w:r>
-        <w:t>EvolutionCore</w:t>
-      </w:r>
-      <w:r>
-        <w:t>::</w:t>
-      </w:r>
-      <w:r>
-        <w:t>Compute</w:t>
-      </w:r>
-    </w:p>
-    <w:p>
-      <w:pPr>
-        <w:pStyle w:val="berschrift3"/>
-      </w:pPr>
-      <w:r>
         <w:t>Run mode</w:t>
       </w:r>
     </w:p>
@@ -2015,7 +1920,7 @@
           </mc:Choice>
           <mc:Fallback>
             <w:pict>
-              <v:shapetype w14:anchorId="04C1E9B3" id="_x0000_t34" coordsize="21600,21600" o:spt="34" o:oned="t" adj="10800" path="m,l@0,0@0,21600,21600,21600e" filled="f">
+              <v:shapetype w14:anchorId="5B814662" id="_x0000_t34" coordsize="21600,21600" o:spt="34" o:oned="t" adj="10800" path="m,l@0,0@0,21600,21600,21600e" filled="f">
                 <v:stroke joinstyle="miter"/>
                 <v:formulas>
                   <v:f eqn="val #0"/>

</xml_diff>

<commit_message>
Intermediate version: In the middle of total rework of thread architecture. Single step ok.
</commit_message>
<xml_diff>
--- a/Evolution_Architecture.docx
+++ b/Evolution_Architecture.docx
@@ -149,13 +149,27 @@
       <w:r>
         <w:t>Synchronization</w:t>
       </w:r>
-    </w:p>
-    <w:p>
-      <w:pPr>
-        <w:pStyle w:val="Listenabsatz"/>
-        <w:numPr>
-          <w:ilvl w:val="0"/>
-          <w:numId w:val="22"/>
+      <w:bookmarkStart w:id="0" w:name="_GoBack"/>
+      <w:bookmarkEnd w:id="0"/>
+    </w:p>
+    <w:p>
+      <w:pPr>
+        <w:pStyle w:val="Listenabsatz"/>
+        <w:numPr>
+          <w:ilvl w:val="0"/>
+          <w:numId w:val="23"/>
+        </w:numPr>
+      </w:pPr>
+      <w:r>
+        <w:t>One producer (WorkerThread) many consumers (UI e.g. TextWindows … )</w:t>
+      </w:r>
+    </w:p>
+    <w:p>
+      <w:pPr>
+        <w:pStyle w:val="Listenabsatz"/>
+        <w:numPr>
+          <w:ilvl w:val="0"/>
+          <w:numId w:val="23"/>
         </w:numPr>
       </w:pPr>
       <w:r>
@@ -168,15 +182,18 @@
         <w:t>always</w:t>
       </w:r>
       <w:r>
-        <w:t xml:space="preserve"> from Grid instances in History</w:t>
-      </w:r>
-    </w:p>
-    <w:p>
-      <w:pPr>
-        <w:pStyle w:val="Listenabsatz"/>
-        <w:numPr>
-          <w:ilvl w:val="0"/>
-          <w:numId w:val="22"/>
+        <w:t xml:space="preserve"> from Grid instances in </w:t>
+      </w:r>
+      <w:r>
+        <w:t>ReadBuffer</w:t>
+      </w:r>
+    </w:p>
+    <w:p>
+      <w:pPr>
+        <w:pStyle w:val="Listenabsatz"/>
+        <w:numPr>
+          <w:ilvl w:val="0"/>
+          <w:numId w:val="23"/>
         </w:numPr>
       </w:pPr>
       <w:r>
@@ -186,10 +203,20 @@
     <w:p>
       <w:pPr>
         <w:pStyle w:val="Listenabsatz"/>
+        <w:numPr>
+          <w:ilvl w:val="0"/>
+          <w:numId w:val="23"/>
+        </w:numPr>
+      </w:pPr>
+      <w:r>
+        <w:t>WorkerThread calls ReadBuffer.Notify when new version of model is ready. If acquisition of lock is successful, model is copied into ReadBuffer and consumers are notified.</w:t>
+      </w:r>
+    </w:p>
+    <w:p>
+      <w:pPr>
+        <w:pStyle w:val="Listenabsatz"/>
         <w:ind w:left="1440"/>
       </w:pPr>
-      <w:bookmarkStart w:id="0" w:name="_GoBack"/>
-      <w:bookmarkEnd w:id="0"/>
     </w:p>
     <w:p>
       <w:pPr>
@@ -318,6 +345,7 @@
     </w:p>
     <w:p>
       <w:r>
+        <w:lastRenderedPageBreak/>
         <w:t>Views:</w:t>
       </w:r>
     </w:p>
@@ -350,29 +378,296 @@
         <w:pStyle w:val="berschrift2"/>
       </w:pPr>
       <w:r>
+        <w:t>Simulation speed (delay between generations)</w:t>
+      </w:r>
+    </w:p>
+    <w:p>
+      <w:r>
+        <w:t>Model:</w:t>
+      </w:r>
+    </w:p>
+    <w:p>
+      <w:pPr>
+        <w:pStyle w:val="Listenabsatz"/>
+        <w:numPr>
+          <w:ilvl w:val="0"/>
+          <w:numId w:val="4"/>
+        </w:numPr>
+      </w:pPr>
+      <w:r>
+        <w:t>PerformanceWindow.m_dwGeneraitionDelay</w:t>
+      </w:r>
+    </w:p>
+    <w:p>
+      <w:r>
+        <w:t>Sources of action:</w:t>
+      </w:r>
+    </w:p>
+    <w:p>
+      <w:pPr>
+        <w:pStyle w:val="Listenabsatz"/>
+        <w:numPr>
+          <w:ilvl w:val="0"/>
+          <w:numId w:val="2"/>
+        </w:numPr>
+      </w:pPr>
+      <w:r>
+        <w:t>Max</w:t>
+      </w:r>
+      <w:r>
+        <w:t>S</w:t>
+      </w:r>
+      <w:r>
+        <w:t>peed button</w:t>
+      </w:r>
+      <w:r>
+        <w:t xml:space="preserve"> in status bar</w:t>
+      </w:r>
+    </w:p>
+    <w:p>
+      <w:pPr>
+        <w:pStyle w:val="Listenabsatz"/>
+        <w:numPr>
+          <w:ilvl w:val="0"/>
+          <w:numId w:val="2"/>
+        </w:numPr>
+      </w:pPr>
+      <w:r>
+        <w:t>Trackbar in status bar</w:t>
+      </w:r>
+    </w:p>
+    <w:p>
+      <w:r>
+        <w:t>Views:</w:t>
+      </w:r>
+    </w:p>
+    <w:p>
+      <w:pPr>
+        <w:pStyle w:val="Listenabsatz"/>
+        <w:numPr>
+          <w:ilvl w:val="0"/>
+          <w:numId w:val="4"/>
+        </w:numPr>
+      </w:pPr>
+      <w:r>
+        <w:t xml:space="preserve">PerformanceWindow </w:t>
+      </w:r>
+    </w:p>
+    <w:p>
+      <w:pPr>
+        <w:pStyle w:val="Listenabsatz"/>
+        <w:numPr>
+          <w:ilvl w:val="0"/>
+          <w:numId w:val="4"/>
+        </w:numPr>
+      </w:pPr>
+      <w:r>
+        <w:t>Trackbar in status bar</w:t>
+      </w:r>
+    </w:p>
+    <w:p>
+      <w:pPr>
+        <w:pStyle w:val="berschrift2"/>
+      </w:pPr>
+      <w:r>
+        <w:t>Brush size</w:t>
+      </w:r>
+      <w:r>
+        <w:t>/</w:t>
+      </w:r>
+      <w:r>
+        <w:t>intensity</w:t>
+      </w:r>
+    </w:p>
+    <w:p>
+      <w:r>
+        <w:t>Model:</w:t>
+      </w:r>
+    </w:p>
+    <w:p>
+      <w:pPr>
+        <w:pStyle w:val="Listenabsatz"/>
+        <w:numPr>
+          <w:ilvl w:val="0"/>
+          <w:numId w:val="5"/>
+        </w:numPr>
+      </w:pPr>
+      <w:r>
+        <w:t>Editorstate.m_brushSize</w:t>
+      </w:r>
+    </w:p>
+    <w:p>
+      <w:r>
+        <w:t>Sources of action:</w:t>
+      </w:r>
+    </w:p>
+    <w:p>
+      <w:pPr>
+        <w:pStyle w:val="Listenabsatz"/>
+        <w:numPr>
+          <w:ilvl w:val="0"/>
+          <w:numId w:val="2"/>
+        </w:numPr>
+      </w:pPr>
+      <w:r>
+        <w:t>History replay</w:t>
+      </w:r>
+    </w:p>
+    <w:p>
+      <w:pPr>
+        <w:pStyle w:val="Listenabsatz"/>
+        <w:numPr>
+          <w:ilvl w:val="0"/>
+          <w:numId w:val="2"/>
+        </w:numPr>
+      </w:pPr>
+      <w:r>
+        <w:t>Script</w:t>
+      </w:r>
+    </w:p>
+    <w:p>
+      <w:pPr>
+        <w:pStyle w:val="Listenabsatz"/>
+        <w:numPr>
+          <w:ilvl w:val="0"/>
+          <w:numId w:val="2"/>
+        </w:numPr>
+      </w:pPr>
+      <w:r>
+        <w:t>Trackbar in editor window</w:t>
+      </w:r>
+    </w:p>
+    <w:p>
+      <w:r>
+        <w:t>Views:</w:t>
+      </w:r>
+    </w:p>
+    <w:p>
+      <w:pPr>
+        <w:pStyle w:val="Listenabsatz"/>
+        <w:numPr>
+          <w:ilvl w:val="0"/>
+          <w:numId w:val="5"/>
+        </w:numPr>
+      </w:pPr>
+      <w:r>
+        <w:t>Trackbar in editor window</w:t>
+      </w:r>
+    </w:p>
+    <w:p>
+      <w:pPr>
+        <w:pStyle w:val="berschrift2"/>
+      </w:pPr>
+      <w:r>
+        <w:t>Brush mode</w:t>
+      </w:r>
+    </w:p>
+    <w:p>
+      <w:r>
+        <w:t>Model:</w:t>
+      </w:r>
+    </w:p>
+    <w:p>
+      <w:pPr>
+        <w:pStyle w:val="Listenabsatz"/>
+        <w:numPr>
+          <w:ilvl w:val="0"/>
+          <w:numId w:val="5"/>
+        </w:numPr>
+      </w:pPr>
+      <w:r>
+        <w:t>Editorstate.m_brushMode</w:t>
+      </w:r>
+    </w:p>
+    <w:p>
+      <w:r>
+        <w:t>Sources of action:</w:t>
+      </w:r>
+    </w:p>
+    <w:p>
+      <w:pPr>
+        <w:pStyle w:val="Listenabsatz"/>
+        <w:numPr>
+          <w:ilvl w:val="0"/>
+          <w:numId w:val="2"/>
+        </w:numPr>
+      </w:pPr>
+      <w:r>
+        <w:t>History replay</w:t>
+      </w:r>
+    </w:p>
+    <w:p>
+      <w:pPr>
+        <w:pStyle w:val="Listenabsatz"/>
+        <w:numPr>
+          <w:ilvl w:val="0"/>
+          <w:numId w:val="2"/>
+        </w:numPr>
+      </w:pPr>
+      <w:r>
+        <w:t>Script</w:t>
+      </w:r>
+    </w:p>
+    <w:p>
+      <w:pPr>
+        <w:pStyle w:val="Listenabsatz"/>
+        <w:numPr>
+          <w:ilvl w:val="0"/>
+          <w:numId w:val="2"/>
+        </w:numPr>
+      </w:pPr>
+      <w:r>
+        <w:t>Radio button group in editor window</w:t>
+      </w:r>
+    </w:p>
+    <w:p>
+      <w:r>
+        <w:t>Views:</w:t>
+      </w:r>
+    </w:p>
+    <w:p>
+      <w:pPr>
+        <w:pStyle w:val="Listenabsatz"/>
+        <w:numPr>
+          <w:ilvl w:val="0"/>
+          <w:numId w:val="1"/>
+        </w:numPr>
+      </w:pPr>
+      <w:r>
+        <w:t>Radio button group in editor window</w:t>
+      </w:r>
+    </w:p>
+    <w:p>
+      <w:pPr>
+        <w:pStyle w:val="berschrift2"/>
+      </w:pPr>
+      <w:r>
+        <w:t>Simulation/Edit mode</w:t>
+      </w:r>
+    </w:p>
+    <w:p>
+      <w:r>
+        <w:t>Model:</w:t>
+      </w:r>
+    </w:p>
+    <w:p>
+      <w:pPr>
+        <w:pStyle w:val="Listenabsatz"/>
+        <w:numPr>
+          <w:ilvl w:val="0"/>
+          <w:numId w:val="5"/>
+        </w:numPr>
+      </w:pPr>
+      <w:r>
+        <w:t>Editorstate.</w:t>
+      </w:r>
+      <w:r>
+        <w:t>m_bSimulationMode</w:t>
+      </w:r>
+    </w:p>
+    <w:p>
+      <w:r>
         <w:lastRenderedPageBreak/>
-        <w:t>Simulation speed (delay between generations)</w:t>
-      </w:r>
-    </w:p>
-    <w:p>
-      <w:r>
-        <w:t>Model:</w:t>
-      </w:r>
-    </w:p>
-    <w:p>
-      <w:pPr>
-        <w:pStyle w:val="Listenabsatz"/>
-        <w:numPr>
-          <w:ilvl w:val="0"/>
-          <w:numId w:val="4"/>
-        </w:numPr>
-      </w:pPr>
-      <w:r>
-        <w:t>PerformanceWindow.m_dwGeneraitionDelay</w:t>
-      </w:r>
-    </w:p>
-    <w:p>
-      <w:r>
         <w:t>Sources of action:</w:t>
       </w:r>
     </w:p>
@@ -385,16 +680,7 @@
         </w:numPr>
       </w:pPr>
       <w:r>
-        <w:t>Max</w:t>
-      </w:r>
-      <w:r>
-        <w:t>S</w:t>
-      </w:r>
-      <w:r>
-        <w:t>peed button</w:t>
-      </w:r>
-      <w:r>
-        <w:t xml:space="preserve"> in status bar</w:t>
+        <w:t>History replay</w:t>
       </w:r>
     </w:p>
     <w:p>
@@ -406,72 +692,7 @@
         </w:numPr>
       </w:pPr>
       <w:r>
-        <w:t>Trackbar in status bar</w:t>
-      </w:r>
-    </w:p>
-    <w:p>
-      <w:r>
-        <w:t>Views:</w:t>
-      </w:r>
-    </w:p>
-    <w:p>
-      <w:pPr>
-        <w:pStyle w:val="Listenabsatz"/>
-        <w:numPr>
-          <w:ilvl w:val="0"/>
-          <w:numId w:val="4"/>
-        </w:numPr>
-      </w:pPr>
-      <w:r>
-        <w:t xml:space="preserve">PerformanceWindow </w:t>
-      </w:r>
-    </w:p>
-    <w:p>
-      <w:pPr>
-        <w:pStyle w:val="Listenabsatz"/>
-        <w:numPr>
-          <w:ilvl w:val="0"/>
-          <w:numId w:val="4"/>
-        </w:numPr>
-      </w:pPr>
-      <w:r>
-        <w:t>Trackbar in status bar</w:t>
-      </w:r>
-    </w:p>
-    <w:p>
-      <w:pPr>
-        <w:pStyle w:val="berschrift2"/>
-      </w:pPr>
-      <w:r>
-        <w:t>Brush size</w:t>
-      </w:r>
-      <w:r>
-        <w:t>/</w:t>
-      </w:r>
-      <w:r>
-        <w:t>intensity</w:t>
-      </w:r>
-    </w:p>
-    <w:p>
-      <w:r>
-        <w:t>Model:</w:t>
-      </w:r>
-    </w:p>
-    <w:p>
-      <w:pPr>
-        <w:pStyle w:val="Listenabsatz"/>
-        <w:numPr>
-          <w:ilvl w:val="0"/>
-          <w:numId w:val="5"/>
-        </w:numPr>
-      </w:pPr>
-      <w:r>
-        <w:t>Editorstate.m_brushSize</w:t>
-      </w:r>
-    </w:p>
-    <w:p>
-      <w:r>
-        <w:t>Sources of action:</w:t>
+        <w:t>Script</w:t>
       </w:r>
     </w:p>
     <w:p>
@@ -483,205 +704,11 @@
         </w:numPr>
       </w:pPr>
       <w:r>
-        <w:t>History replay</w:t>
-      </w:r>
-    </w:p>
-    <w:p>
-      <w:pPr>
-        <w:pStyle w:val="Listenabsatz"/>
-        <w:numPr>
-          <w:ilvl w:val="0"/>
-          <w:numId w:val="2"/>
-        </w:numPr>
-      </w:pPr>
-      <w:r>
-        <w:t>Script</w:t>
-      </w:r>
-    </w:p>
-    <w:p>
-      <w:pPr>
-        <w:pStyle w:val="Listenabsatz"/>
-        <w:numPr>
-          <w:ilvl w:val="0"/>
-          <w:numId w:val="2"/>
-        </w:numPr>
-      </w:pPr>
-      <w:r>
-        <w:t>Trackbar in editor window</w:t>
-      </w:r>
-    </w:p>
-    <w:p>
-      <w:r>
-        <w:t>Views:</w:t>
-      </w:r>
-    </w:p>
-    <w:p>
-      <w:pPr>
-        <w:pStyle w:val="Listenabsatz"/>
-        <w:numPr>
-          <w:ilvl w:val="0"/>
-          <w:numId w:val="5"/>
-        </w:numPr>
-      </w:pPr>
-      <w:r>
-        <w:t>Trackbar in editor window</w:t>
-      </w:r>
-    </w:p>
-    <w:p>
-      <w:pPr>
-        <w:pStyle w:val="berschrift2"/>
-      </w:pPr>
-      <w:r>
-        <w:t>Brush mode</w:t>
-      </w:r>
-    </w:p>
-    <w:p>
-      <w:r>
-        <w:t>Model:</w:t>
-      </w:r>
-    </w:p>
-    <w:p>
-      <w:pPr>
-        <w:pStyle w:val="Listenabsatz"/>
-        <w:numPr>
-          <w:ilvl w:val="0"/>
-          <w:numId w:val="5"/>
-        </w:numPr>
-      </w:pPr>
-      <w:r>
-        <w:t>Editorstate.m_brushMode</w:t>
-      </w:r>
-    </w:p>
-    <w:p>
-      <w:r>
-        <w:t>Sources of action:</w:t>
-      </w:r>
-    </w:p>
-    <w:p>
-      <w:pPr>
-        <w:pStyle w:val="Listenabsatz"/>
-        <w:numPr>
-          <w:ilvl w:val="0"/>
-          <w:numId w:val="2"/>
-        </w:numPr>
-      </w:pPr>
-      <w:r>
-        <w:t>History replay</w:t>
-      </w:r>
-    </w:p>
-    <w:p>
-      <w:pPr>
-        <w:pStyle w:val="Listenabsatz"/>
-        <w:numPr>
-          <w:ilvl w:val="0"/>
-          <w:numId w:val="2"/>
-        </w:numPr>
-      </w:pPr>
-      <w:r>
-        <w:t>Script</w:t>
-      </w:r>
-    </w:p>
-    <w:p>
-      <w:pPr>
-        <w:pStyle w:val="Listenabsatz"/>
-        <w:numPr>
-          <w:ilvl w:val="0"/>
-          <w:numId w:val="2"/>
-        </w:numPr>
-      </w:pPr>
-      <w:r>
-        <w:t>Radio button group in editor window</w:t>
-      </w:r>
-    </w:p>
-    <w:p>
-      <w:r>
-        <w:t>Views:</w:t>
-      </w:r>
-    </w:p>
-    <w:p>
-      <w:pPr>
-        <w:pStyle w:val="Listenabsatz"/>
-        <w:numPr>
-          <w:ilvl w:val="0"/>
-          <w:numId w:val="1"/>
-        </w:numPr>
-      </w:pPr>
-      <w:r>
-        <w:t>Radio button group in editor window</w:t>
-      </w:r>
-    </w:p>
-    <w:p>
-      <w:pPr>
-        <w:pStyle w:val="berschrift2"/>
-      </w:pPr>
-      <w:r>
-        <w:t>Simulation/Edit mode</w:t>
-      </w:r>
-    </w:p>
-    <w:p>
-      <w:r>
-        <w:t>Model:</w:t>
-      </w:r>
-    </w:p>
-    <w:p>
-      <w:pPr>
-        <w:pStyle w:val="Listenabsatz"/>
-        <w:numPr>
-          <w:ilvl w:val="0"/>
-          <w:numId w:val="5"/>
-        </w:numPr>
-      </w:pPr>
-      <w:r>
-        <w:t>Editorstate.</w:t>
-      </w:r>
-      <w:r>
-        <w:t>m_bSimulationMode</w:t>
-      </w:r>
-    </w:p>
-    <w:p>
-      <w:r>
-        <w:t>Sources of action:</w:t>
-      </w:r>
-    </w:p>
-    <w:p>
-      <w:pPr>
-        <w:pStyle w:val="Listenabsatz"/>
-        <w:numPr>
-          <w:ilvl w:val="0"/>
-          <w:numId w:val="2"/>
-        </w:numPr>
-      </w:pPr>
-      <w:r>
-        <w:t>History replay</w:t>
-      </w:r>
-    </w:p>
-    <w:p>
-      <w:pPr>
-        <w:pStyle w:val="Listenabsatz"/>
-        <w:numPr>
-          <w:ilvl w:val="0"/>
-          <w:numId w:val="2"/>
-        </w:numPr>
-      </w:pPr>
-      <w:r>
-        <w:t>Script</w:t>
-      </w:r>
-    </w:p>
-    <w:p>
-      <w:pPr>
-        <w:pStyle w:val="Listenabsatz"/>
-        <w:numPr>
-          <w:ilvl w:val="0"/>
-          <w:numId w:val="2"/>
-        </w:numPr>
-      </w:pPr>
-      <w:r>
         <w:t>Button in StatusBar</w:t>
       </w:r>
     </w:p>
     <w:p>
       <w:r>
-        <w:lastRenderedPageBreak/>
         <w:t>Views:</w:t>
       </w:r>
     </w:p>
@@ -1136,6 +1163,7 @@
         </w:rPr>
       </w:pPr>
       <w:r>
+        <w:lastRenderedPageBreak/>
         <w:t>[L</w:t>
       </w:r>
       <w:r>
@@ -1201,7 +1229,6 @@
         </w:numPr>
       </w:pPr>
       <w:r>
-        <w:lastRenderedPageBreak/>
         <w:t xml:space="preserve">[L8] User action: Mouse click in GridWindow </w:t>
       </w:r>
     </w:p>
@@ -1920,7 +1947,7 @@
           </mc:Choice>
           <mc:Fallback>
             <w:pict>
-              <v:shapetype w14:anchorId="5B814662" id="_x0000_t34" coordsize="21600,21600" o:spt="34" o:oned="t" adj="10800" path="m,l@0,0@0,21600,21600,21600e" filled="f">
+              <v:shapetype w14:anchorId="4BB05BE9" id="_x0000_t34" coordsize="21600,21600" o:spt="34" o:oned="t" adj="10800" path="m,l@0,0@0,21600,21600,21600e" filled="f">
                 <v:stroke joinstyle="miter"/>
                 <v:formulas>
                   <v:f eqn="val #0"/>
@@ -3471,6 +3498,98 @@
     </w:lvl>
   </w:abstractNum>
   <w:abstractNum w:abstractNumId="10" w15:restartNumberingAfterBreak="0">
+    <w:nsid w:val="6F6B2937"/>
+    <w:multiLevelType w:val="hybridMultilevel"/>
+    <w:tmpl w:val="B5E23E82"/>
+    <w:lvl w:ilvl="0" w:tplc="04070001">
+      <w:start w:val="1"/>
+      <w:numFmt w:val="bullet"/>
+      <w:lvlText w:val=""/>
+      <w:lvlJc w:val="left"/>
+      <w:pPr>
+        <w:ind w:left="720" w:hanging="360"/>
+      </w:pPr>
+      <w:rPr>
+        <w:rFonts w:ascii="Symbol" w:hAnsi="Symbol" w:hint="default"/>
+      </w:rPr>
+    </w:lvl>
+    <w:lvl w:ilvl="1" w:tplc="04070001">
+      <w:start w:val="1"/>
+      <w:numFmt w:val="bullet"/>
+      <w:lvlText w:val=""/>
+      <w:lvlJc w:val="left"/>
+      <w:pPr>
+        <w:ind w:left="1440" w:hanging="360"/>
+      </w:pPr>
+      <w:rPr>
+        <w:rFonts w:ascii="Symbol" w:hAnsi="Symbol" w:hint="default"/>
+      </w:rPr>
+    </w:lvl>
+    <w:lvl w:ilvl="2" w:tplc="0407001B" w:tentative="1">
+      <w:start w:val="1"/>
+      <w:numFmt w:val="lowerRoman"/>
+      <w:lvlText w:val="%3."/>
+      <w:lvlJc w:val="right"/>
+      <w:pPr>
+        <w:ind w:left="2160" w:hanging="180"/>
+      </w:pPr>
+    </w:lvl>
+    <w:lvl w:ilvl="3" w:tplc="0407000F" w:tentative="1">
+      <w:start w:val="1"/>
+      <w:numFmt w:val="decimal"/>
+      <w:lvlText w:val="%4."/>
+      <w:lvlJc w:val="left"/>
+      <w:pPr>
+        <w:ind w:left="2880" w:hanging="360"/>
+      </w:pPr>
+    </w:lvl>
+    <w:lvl w:ilvl="4" w:tplc="04070019" w:tentative="1">
+      <w:start w:val="1"/>
+      <w:numFmt w:val="lowerLetter"/>
+      <w:lvlText w:val="%5."/>
+      <w:lvlJc w:val="left"/>
+      <w:pPr>
+        <w:ind w:left="3600" w:hanging="360"/>
+      </w:pPr>
+    </w:lvl>
+    <w:lvl w:ilvl="5" w:tplc="0407001B" w:tentative="1">
+      <w:start w:val="1"/>
+      <w:numFmt w:val="lowerRoman"/>
+      <w:lvlText w:val="%6."/>
+      <w:lvlJc w:val="right"/>
+      <w:pPr>
+        <w:ind w:left="4320" w:hanging="180"/>
+      </w:pPr>
+    </w:lvl>
+    <w:lvl w:ilvl="6" w:tplc="0407000F" w:tentative="1">
+      <w:start w:val="1"/>
+      <w:numFmt w:val="decimal"/>
+      <w:lvlText w:val="%7."/>
+      <w:lvlJc w:val="left"/>
+      <w:pPr>
+        <w:ind w:left="5040" w:hanging="360"/>
+      </w:pPr>
+    </w:lvl>
+    <w:lvl w:ilvl="7" w:tplc="04070019" w:tentative="1">
+      <w:start w:val="1"/>
+      <w:numFmt w:val="lowerLetter"/>
+      <w:lvlText w:val="%8."/>
+      <w:lvlJc w:val="left"/>
+      <w:pPr>
+        <w:ind w:left="5760" w:hanging="360"/>
+      </w:pPr>
+    </w:lvl>
+    <w:lvl w:ilvl="8" w:tplc="0407001B" w:tentative="1">
+      <w:start w:val="1"/>
+      <w:numFmt w:val="lowerRoman"/>
+      <w:lvlText w:val="%9."/>
+      <w:lvlJc w:val="right"/>
+      <w:pPr>
+        <w:ind w:left="6480" w:hanging="180"/>
+      </w:pPr>
+    </w:lvl>
+  </w:abstractNum>
+  <w:abstractNum w:abstractNumId="11" w15:restartNumberingAfterBreak="0">
     <w:nsid w:val="77EE3555"/>
     <w:multiLevelType w:val="hybridMultilevel"/>
     <w:tmpl w:val="4E5457B0"/>
@@ -3582,7 +3701,7 @@
       </w:rPr>
     </w:lvl>
   </w:abstractNum>
-  <w:abstractNum w:abstractNumId="11" w15:restartNumberingAfterBreak="0">
+  <w:abstractNum w:abstractNumId="12" w15:restartNumberingAfterBreak="0">
     <w:nsid w:val="7ED5040F"/>
     <w:multiLevelType w:val="hybridMultilevel"/>
     <w:tmpl w:val="B768800A"/>
@@ -3723,16 +3842,19 @@
     <w:abstractNumId w:val="9"/>
   </w:num>
   <w:num w:numId="19">
-    <w:abstractNumId w:val="10"/>
+    <w:abstractNumId w:val="11"/>
   </w:num>
   <w:num w:numId="20">
     <w:abstractNumId w:val="3"/>
   </w:num>
   <w:num w:numId="21">
-    <w:abstractNumId w:val="11"/>
+    <w:abstractNumId w:val="12"/>
   </w:num>
   <w:num w:numId="22">
     <w:abstractNumId w:val="1"/>
+  </w:num>
+  <w:num w:numId="23">
+    <w:abstractNumId w:val="10"/>
   </w:num>
 </w:numbering>
 </file>
@@ -3754,7 +3876,7 @@
       </w:pPr>
     </w:pPrDefault>
   </w:docDefaults>
-  <w:latentStyles w:defLockedState="0" w:defUIPriority="99" w:defSemiHidden="0" w:defUnhideWhenUsed="0" w:defQFormat="0" w:count="375">
+  <w:latentStyles w:defLockedState="0" w:defUIPriority="99" w:defSemiHidden="0" w:defUnhideWhenUsed="0" w:defQFormat="0" w:count="376">
     <w:lsdException w:name="Normal" w:uiPriority="0" w:qFormat="1"/>
     <w:lsdException w:name="heading 1" w:uiPriority="9" w:qFormat="1"/>
     <w:lsdException w:name="heading 2" w:semiHidden="1" w:uiPriority="9" w:unhideWhenUsed="1" w:qFormat="1"/>
@@ -3860,7 +3982,6 @@
     <w:lsdException w:name="HTML Sample" w:semiHidden="1" w:unhideWhenUsed="1"/>
     <w:lsdException w:name="HTML Typewriter" w:semiHidden="1" w:unhideWhenUsed="1"/>
     <w:lsdException w:name="HTML Variable" w:semiHidden="1" w:unhideWhenUsed="1"/>
-    <w:lsdException w:name="Normal Table" w:semiHidden="1" w:unhideWhenUsed="1"/>
     <w:lsdException w:name="annotation subject" w:semiHidden="1" w:unhideWhenUsed="1"/>
     <w:lsdException w:name="No List" w:semiHidden="1" w:unhideWhenUsed="1"/>
     <w:lsdException w:name="Outline List 1" w:semiHidden="1" w:unhideWhenUsed="1"/>
@@ -3907,10 +4028,8 @@
     <w:lsdException w:name="Table Subtle 2" w:semiHidden="1" w:unhideWhenUsed="1"/>
     <w:lsdException w:name="Table Web 1" w:semiHidden="1" w:unhideWhenUsed="1"/>
     <w:lsdException w:name="Table Web 2" w:semiHidden="1" w:unhideWhenUsed="1"/>
-    <w:lsdException w:name="Table Web 3" w:semiHidden="1" w:unhideWhenUsed="1"/>
     <w:lsdException w:name="Balloon Text" w:semiHidden="1" w:unhideWhenUsed="1"/>
     <w:lsdException w:name="Table Grid" w:uiPriority="59"/>
-    <w:lsdException w:name="Table Theme" w:semiHidden="1" w:unhideWhenUsed="1"/>
     <w:lsdException w:name="Placeholder Text" w:semiHidden="1"/>
     <w:lsdException w:name="No Spacing" w:uiPriority="1" w:qFormat="1"/>
     <w:lsdException w:name="Light Shading" w:uiPriority="60"/>
@@ -4130,6 +4249,7 @@
     <w:lsdException w:name="Smart Hyperlink" w:semiHidden="1" w:unhideWhenUsed="1"/>
     <w:lsdException w:name="Hashtag" w:semiHidden="1" w:unhideWhenUsed="1"/>
     <w:lsdException w:name="Unresolved Mention" w:semiHidden="1" w:unhideWhenUsed="1"/>
+    <w:lsdException w:name="Smart Link" w:semiHidden="1" w:unhideWhenUsed="1"/>
   </w:latentStyles>
   <w:style w:type="paragraph" w:default="1" w:styleId="Standard">
     <w:name w:val="Normal"/>

</xml_diff>

<commit_message>
work on thread sync. Running.
</commit_message>
<xml_diff>
--- a/Evolution_Architecture.docx
+++ b/Evolution_Architecture.docx
@@ -149,8 +149,6 @@
       <w:r>
         <w:t>Synchronization</w:t>
       </w:r>
-      <w:bookmarkStart w:id="0" w:name="_GoBack"/>
-      <w:bookmarkEnd w:id="0"/>
     </w:p>
     <w:p>
       <w:pPr>
@@ -215,6 +213,30 @@
     <w:p>
       <w:pPr>
         <w:pStyle w:val="Listenabsatz"/>
+        <w:numPr>
+          <w:ilvl w:val="0"/>
+          <w:numId w:val="23"/>
+        </w:numPr>
+      </w:pPr>
+      <w:r>
+        <w:t>Copy model data to ReadBuffer happens in ReadBuffer::Notify</w:t>
+      </w:r>
+    </w:p>
+    <w:p>
+      <w:pPr>
+        <w:pStyle w:val="Listenabsatz"/>
+        <w:numPr>
+          <w:ilvl w:val="0"/>
+          <w:numId w:val="23"/>
+        </w:numPr>
+      </w:pPr>
+      <w:r>
+        <w:t>Copy model data to history cache happens in HistoryCache::Save2CacheSlot, called from … HistorySystemImpl::CreateAppCommand</w:t>
+      </w:r>
+    </w:p>
+    <w:p>
+      <w:pPr>
+        <w:pStyle w:val="Listenabsatz"/>
         <w:ind w:left="1440"/>
       </w:pPr>
     </w:p>
@@ -325,6 +347,7 @@
         </w:numPr>
       </w:pPr>
       <w:r>
+        <w:lastRenderedPageBreak/>
         <w:t xml:space="preserve">Mouse </w:t>
       </w:r>
       <w:r>
@@ -345,40 +368,304 @@
     </w:p>
     <w:p>
       <w:r>
+        <w:t>Views:</w:t>
+      </w:r>
+    </w:p>
+    <w:p>
+      <w:pPr>
+        <w:pStyle w:val="Listenabsatz"/>
+        <w:numPr>
+          <w:ilvl w:val="0"/>
+          <w:numId w:val="3"/>
+        </w:numPr>
+      </w:pPr>
+      <w:r>
+        <w:t>Main grid window</w:t>
+      </w:r>
+    </w:p>
+    <w:p>
+      <w:pPr>
+        <w:pStyle w:val="Listenabsatz"/>
+        <w:numPr>
+          <w:ilvl w:val="0"/>
+          <w:numId w:val="3"/>
+        </w:numPr>
+      </w:pPr>
+      <w:r>
+        <w:t>Trackbar in status bar</w:t>
+      </w:r>
+    </w:p>
+    <w:p>
+      <w:pPr>
+        <w:pStyle w:val="berschrift2"/>
+      </w:pPr>
+      <w:r>
+        <w:t>Simulation speed (delay between generations)</w:t>
+      </w:r>
+    </w:p>
+    <w:p>
+      <w:r>
+        <w:t>Model:</w:t>
+      </w:r>
+    </w:p>
+    <w:p>
+      <w:pPr>
+        <w:pStyle w:val="Listenabsatz"/>
+        <w:numPr>
+          <w:ilvl w:val="0"/>
+          <w:numId w:val="4"/>
+        </w:numPr>
+      </w:pPr>
+      <w:r>
+        <w:t>PerformanceWindow.m_dwGeneraitionDelay</w:t>
+      </w:r>
+    </w:p>
+    <w:p>
+      <w:r>
+        <w:t>Sources of action:</w:t>
+      </w:r>
+    </w:p>
+    <w:p>
+      <w:pPr>
+        <w:pStyle w:val="Listenabsatz"/>
+        <w:numPr>
+          <w:ilvl w:val="0"/>
+          <w:numId w:val="2"/>
+        </w:numPr>
+      </w:pPr>
+      <w:r>
+        <w:t>Max</w:t>
+      </w:r>
+      <w:r>
+        <w:t>S</w:t>
+      </w:r>
+      <w:r>
+        <w:t>peed button</w:t>
+      </w:r>
+      <w:r>
+        <w:t xml:space="preserve"> in status bar</w:t>
+      </w:r>
+    </w:p>
+    <w:p>
+      <w:pPr>
+        <w:pStyle w:val="Listenabsatz"/>
+        <w:numPr>
+          <w:ilvl w:val="0"/>
+          <w:numId w:val="2"/>
+        </w:numPr>
+      </w:pPr>
+      <w:r>
+        <w:t>Trackbar in status bar</w:t>
+      </w:r>
+    </w:p>
+    <w:p>
+      <w:r>
+        <w:t>Views:</w:t>
+      </w:r>
+    </w:p>
+    <w:p>
+      <w:pPr>
+        <w:pStyle w:val="Listenabsatz"/>
+        <w:numPr>
+          <w:ilvl w:val="0"/>
+          <w:numId w:val="4"/>
+        </w:numPr>
+      </w:pPr>
+      <w:r>
+        <w:t xml:space="preserve">PerformanceWindow </w:t>
+      </w:r>
+    </w:p>
+    <w:p>
+      <w:pPr>
+        <w:pStyle w:val="Listenabsatz"/>
+        <w:numPr>
+          <w:ilvl w:val="0"/>
+          <w:numId w:val="4"/>
+        </w:numPr>
+      </w:pPr>
+      <w:r>
+        <w:t>Trackbar in status bar</w:t>
+      </w:r>
+    </w:p>
+    <w:p>
+      <w:pPr>
+        <w:pStyle w:val="berschrift2"/>
+      </w:pPr>
+      <w:r>
+        <w:t>Brush size</w:t>
+      </w:r>
+      <w:r>
+        <w:t>/</w:t>
+      </w:r>
+      <w:r>
+        <w:t>intensity</w:t>
+      </w:r>
+    </w:p>
+    <w:p>
+      <w:r>
+        <w:t>Model:</w:t>
+      </w:r>
+    </w:p>
+    <w:p>
+      <w:pPr>
+        <w:pStyle w:val="Listenabsatz"/>
+        <w:numPr>
+          <w:ilvl w:val="0"/>
+          <w:numId w:val="5"/>
+        </w:numPr>
+      </w:pPr>
+      <w:r>
+        <w:t>Editorstate.m_brushSize</w:t>
+      </w:r>
+    </w:p>
+    <w:p>
+      <w:r>
+        <w:t>Sources of action:</w:t>
+      </w:r>
+    </w:p>
+    <w:p>
+      <w:pPr>
+        <w:pStyle w:val="Listenabsatz"/>
+        <w:numPr>
+          <w:ilvl w:val="0"/>
+          <w:numId w:val="2"/>
+        </w:numPr>
+      </w:pPr>
+      <w:r>
+        <w:t>History replay</w:t>
+      </w:r>
+    </w:p>
+    <w:p>
+      <w:pPr>
+        <w:pStyle w:val="Listenabsatz"/>
+        <w:numPr>
+          <w:ilvl w:val="0"/>
+          <w:numId w:val="2"/>
+        </w:numPr>
+      </w:pPr>
+      <w:r>
+        <w:t>Script</w:t>
+      </w:r>
+    </w:p>
+    <w:p>
+      <w:pPr>
+        <w:pStyle w:val="Listenabsatz"/>
+        <w:numPr>
+          <w:ilvl w:val="0"/>
+          <w:numId w:val="2"/>
+        </w:numPr>
+      </w:pPr>
+      <w:r>
+        <w:t>Trackbar in editor window</w:t>
+      </w:r>
+    </w:p>
+    <w:p>
+      <w:r>
+        <w:t>Views:</w:t>
+      </w:r>
+    </w:p>
+    <w:p>
+      <w:pPr>
+        <w:pStyle w:val="Listenabsatz"/>
+        <w:numPr>
+          <w:ilvl w:val="0"/>
+          <w:numId w:val="5"/>
+        </w:numPr>
+      </w:pPr>
+      <w:r>
+        <w:t>Trackbar in editor window</w:t>
+      </w:r>
+    </w:p>
+    <w:p>
+      <w:pPr>
+        <w:pStyle w:val="berschrift2"/>
+      </w:pPr>
+      <w:r>
+        <w:t>Brush mode</w:t>
+      </w:r>
+    </w:p>
+    <w:p>
+      <w:r>
+        <w:t>Model:</w:t>
+      </w:r>
+    </w:p>
+    <w:p>
+      <w:pPr>
+        <w:pStyle w:val="Listenabsatz"/>
+        <w:numPr>
+          <w:ilvl w:val="0"/>
+          <w:numId w:val="5"/>
+        </w:numPr>
+      </w:pPr>
+      <w:r>
+        <w:t>Editorstate.m_brushMode</w:t>
+      </w:r>
+    </w:p>
+    <w:p>
+      <w:r>
+        <w:t>Sources of action:</w:t>
+      </w:r>
+    </w:p>
+    <w:p>
+      <w:pPr>
+        <w:pStyle w:val="Listenabsatz"/>
+        <w:numPr>
+          <w:ilvl w:val="0"/>
+          <w:numId w:val="2"/>
+        </w:numPr>
+      </w:pPr>
+      <w:r>
+        <w:t>History replay</w:t>
+      </w:r>
+    </w:p>
+    <w:p>
+      <w:pPr>
+        <w:pStyle w:val="Listenabsatz"/>
+        <w:numPr>
+          <w:ilvl w:val="0"/>
+          <w:numId w:val="2"/>
+        </w:numPr>
+      </w:pPr>
+      <w:r>
+        <w:t>Script</w:t>
+      </w:r>
+    </w:p>
+    <w:p>
+      <w:pPr>
+        <w:pStyle w:val="Listenabsatz"/>
+        <w:numPr>
+          <w:ilvl w:val="0"/>
+          <w:numId w:val="2"/>
+        </w:numPr>
+      </w:pPr>
+      <w:r>
+        <w:t>Radio button group in editor window</w:t>
+      </w:r>
+    </w:p>
+    <w:p>
+      <w:r>
+        <w:t>Views:</w:t>
+      </w:r>
+    </w:p>
+    <w:p>
+      <w:pPr>
+        <w:pStyle w:val="Listenabsatz"/>
+        <w:numPr>
+          <w:ilvl w:val="0"/>
+          <w:numId w:val="1"/>
+        </w:numPr>
+      </w:pPr>
+      <w:r>
+        <w:t>Radio button group in editor window</w:t>
+      </w:r>
+    </w:p>
+    <w:p>
+      <w:pPr>
+        <w:pStyle w:val="berschrift2"/>
+      </w:pPr>
+      <w:r>
         <w:lastRenderedPageBreak/>
-        <w:t>Views:</w:t>
-      </w:r>
-    </w:p>
-    <w:p>
-      <w:pPr>
-        <w:pStyle w:val="Listenabsatz"/>
-        <w:numPr>
-          <w:ilvl w:val="0"/>
-          <w:numId w:val="3"/>
-        </w:numPr>
-      </w:pPr>
-      <w:r>
-        <w:t>Main grid window</w:t>
-      </w:r>
-    </w:p>
-    <w:p>
-      <w:pPr>
-        <w:pStyle w:val="Listenabsatz"/>
-        <w:numPr>
-          <w:ilvl w:val="0"/>
-          <w:numId w:val="3"/>
-        </w:numPr>
-      </w:pPr>
-      <w:r>
-        <w:t>Trackbar in status bar</w:t>
-      </w:r>
-    </w:p>
-    <w:p>
-      <w:pPr>
-        <w:pStyle w:val="berschrift2"/>
-      </w:pPr>
-      <w:r>
-        <w:t>Simulation speed (delay between generations)</w:t>
+        <w:t>Simulation/Edit mode</w:t>
       </w:r>
     </w:p>
     <w:p>
@@ -391,274 +678,10 @@
         <w:pStyle w:val="Listenabsatz"/>
         <w:numPr>
           <w:ilvl w:val="0"/>
-          <w:numId w:val="4"/>
-        </w:numPr>
-      </w:pPr>
-      <w:r>
-        <w:t>PerformanceWindow.m_dwGeneraitionDelay</w:t>
-      </w:r>
-    </w:p>
-    <w:p>
-      <w:r>
-        <w:t>Sources of action:</w:t>
-      </w:r>
-    </w:p>
-    <w:p>
-      <w:pPr>
-        <w:pStyle w:val="Listenabsatz"/>
-        <w:numPr>
-          <w:ilvl w:val="0"/>
-          <w:numId w:val="2"/>
-        </w:numPr>
-      </w:pPr>
-      <w:r>
-        <w:t>Max</w:t>
-      </w:r>
-      <w:r>
-        <w:t>S</w:t>
-      </w:r>
-      <w:r>
-        <w:t>peed button</w:t>
-      </w:r>
-      <w:r>
-        <w:t xml:space="preserve"> in status bar</w:t>
-      </w:r>
-    </w:p>
-    <w:p>
-      <w:pPr>
-        <w:pStyle w:val="Listenabsatz"/>
-        <w:numPr>
-          <w:ilvl w:val="0"/>
-          <w:numId w:val="2"/>
-        </w:numPr>
-      </w:pPr>
-      <w:r>
-        <w:t>Trackbar in status bar</w:t>
-      </w:r>
-    </w:p>
-    <w:p>
-      <w:r>
-        <w:t>Views:</w:t>
-      </w:r>
-    </w:p>
-    <w:p>
-      <w:pPr>
-        <w:pStyle w:val="Listenabsatz"/>
-        <w:numPr>
-          <w:ilvl w:val="0"/>
-          <w:numId w:val="4"/>
-        </w:numPr>
-      </w:pPr>
-      <w:r>
-        <w:t xml:space="preserve">PerformanceWindow </w:t>
-      </w:r>
-    </w:p>
-    <w:p>
-      <w:pPr>
-        <w:pStyle w:val="Listenabsatz"/>
-        <w:numPr>
-          <w:ilvl w:val="0"/>
-          <w:numId w:val="4"/>
-        </w:numPr>
-      </w:pPr>
-      <w:r>
-        <w:t>Trackbar in status bar</w:t>
-      </w:r>
-    </w:p>
-    <w:p>
-      <w:pPr>
-        <w:pStyle w:val="berschrift2"/>
-      </w:pPr>
-      <w:r>
-        <w:t>Brush size</w:t>
-      </w:r>
-      <w:r>
-        <w:t>/</w:t>
-      </w:r>
-      <w:r>
-        <w:t>intensity</w:t>
-      </w:r>
-    </w:p>
-    <w:p>
-      <w:r>
-        <w:t>Model:</w:t>
-      </w:r>
-    </w:p>
-    <w:p>
-      <w:pPr>
-        <w:pStyle w:val="Listenabsatz"/>
-        <w:numPr>
-          <w:ilvl w:val="0"/>
           <w:numId w:val="5"/>
         </w:numPr>
       </w:pPr>
       <w:r>
-        <w:t>Editorstate.m_brushSize</w:t>
-      </w:r>
-    </w:p>
-    <w:p>
-      <w:r>
-        <w:t>Sources of action:</w:t>
-      </w:r>
-    </w:p>
-    <w:p>
-      <w:pPr>
-        <w:pStyle w:val="Listenabsatz"/>
-        <w:numPr>
-          <w:ilvl w:val="0"/>
-          <w:numId w:val="2"/>
-        </w:numPr>
-      </w:pPr>
-      <w:r>
-        <w:t>History replay</w:t>
-      </w:r>
-    </w:p>
-    <w:p>
-      <w:pPr>
-        <w:pStyle w:val="Listenabsatz"/>
-        <w:numPr>
-          <w:ilvl w:val="0"/>
-          <w:numId w:val="2"/>
-        </w:numPr>
-      </w:pPr>
-      <w:r>
-        <w:t>Script</w:t>
-      </w:r>
-    </w:p>
-    <w:p>
-      <w:pPr>
-        <w:pStyle w:val="Listenabsatz"/>
-        <w:numPr>
-          <w:ilvl w:val="0"/>
-          <w:numId w:val="2"/>
-        </w:numPr>
-      </w:pPr>
-      <w:r>
-        <w:t>Trackbar in editor window</w:t>
-      </w:r>
-    </w:p>
-    <w:p>
-      <w:r>
-        <w:t>Views:</w:t>
-      </w:r>
-    </w:p>
-    <w:p>
-      <w:pPr>
-        <w:pStyle w:val="Listenabsatz"/>
-        <w:numPr>
-          <w:ilvl w:val="0"/>
-          <w:numId w:val="5"/>
-        </w:numPr>
-      </w:pPr>
-      <w:r>
-        <w:t>Trackbar in editor window</w:t>
-      </w:r>
-    </w:p>
-    <w:p>
-      <w:pPr>
-        <w:pStyle w:val="berschrift2"/>
-      </w:pPr>
-      <w:r>
-        <w:t>Brush mode</w:t>
-      </w:r>
-    </w:p>
-    <w:p>
-      <w:r>
-        <w:t>Model:</w:t>
-      </w:r>
-    </w:p>
-    <w:p>
-      <w:pPr>
-        <w:pStyle w:val="Listenabsatz"/>
-        <w:numPr>
-          <w:ilvl w:val="0"/>
-          <w:numId w:val="5"/>
-        </w:numPr>
-      </w:pPr>
-      <w:r>
-        <w:t>Editorstate.m_brushMode</w:t>
-      </w:r>
-    </w:p>
-    <w:p>
-      <w:r>
-        <w:t>Sources of action:</w:t>
-      </w:r>
-    </w:p>
-    <w:p>
-      <w:pPr>
-        <w:pStyle w:val="Listenabsatz"/>
-        <w:numPr>
-          <w:ilvl w:val="0"/>
-          <w:numId w:val="2"/>
-        </w:numPr>
-      </w:pPr>
-      <w:r>
-        <w:t>History replay</w:t>
-      </w:r>
-    </w:p>
-    <w:p>
-      <w:pPr>
-        <w:pStyle w:val="Listenabsatz"/>
-        <w:numPr>
-          <w:ilvl w:val="0"/>
-          <w:numId w:val="2"/>
-        </w:numPr>
-      </w:pPr>
-      <w:r>
-        <w:t>Script</w:t>
-      </w:r>
-    </w:p>
-    <w:p>
-      <w:pPr>
-        <w:pStyle w:val="Listenabsatz"/>
-        <w:numPr>
-          <w:ilvl w:val="0"/>
-          <w:numId w:val="2"/>
-        </w:numPr>
-      </w:pPr>
-      <w:r>
-        <w:t>Radio button group in editor window</w:t>
-      </w:r>
-    </w:p>
-    <w:p>
-      <w:r>
-        <w:t>Views:</w:t>
-      </w:r>
-    </w:p>
-    <w:p>
-      <w:pPr>
-        <w:pStyle w:val="Listenabsatz"/>
-        <w:numPr>
-          <w:ilvl w:val="0"/>
-          <w:numId w:val="1"/>
-        </w:numPr>
-      </w:pPr>
-      <w:r>
-        <w:t>Radio button group in editor window</w:t>
-      </w:r>
-    </w:p>
-    <w:p>
-      <w:pPr>
-        <w:pStyle w:val="berschrift2"/>
-      </w:pPr>
-      <w:r>
-        <w:t>Simulation/Edit mode</w:t>
-      </w:r>
-    </w:p>
-    <w:p>
-      <w:r>
-        <w:t>Model:</w:t>
-      </w:r>
-    </w:p>
-    <w:p>
-      <w:pPr>
-        <w:pStyle w:val="Listenabsatz"/>
-        <w:numPr>
-          <w:ilvl w:val="0"/>
-          <w:numId w:val="5"/>
-        </w:numPr>
-      </w:pPr>
-      <w:r>
         <w:t>Editorstate.</w:t>
       </w:r>
       <w:r>
@@ -667,7 +690,6 @@
     </w:p>
     <w:p>
       <w:r>
-        <w:lastRenderedPageBreak/>
         <w:t>Sources of action:</w:t>
       </w:r>
     </w:p>
@@ -981,7 +1003,13 @@
         <w:t>W</w:t>
       </w:r>
       <w:r>
-        <w:t>orkMessage – THREAD_MSG_SET_xxx</w:t>
+        <w:t xml:space="preserve">orkMessage – </w:t>
+      </w:r>
+      <w:r>
+        <w:t>WorkerThreadMessage::Id::</w:t>
+      </w:r>
+      <w:r>
+        <w:t>SET_xxx</w:t>
       </w:r>
     </w:p>
     <w:p>
@@ -999,7 +1027,13 @@
         <w:t>WorkThread</w:t>
       </w:r>
       <w:r>
-        <w:t>:postMessage – THREAD_MSG_SET_xxx</w:t>
+        <w:t xml:space="preserve">:postMessage – </w:t>
+      </w:r>
+      <w:r>
+        <w:t>WorkerThreadMessage::Id::</w:t>
+      </w:r>
+      <w:r>
+        <w:t>SET_xxx</w:t>
       </w:r>
     </w:p>
     <w:p>
@@ -1014,7 +1048,13 @@
         <w:t xml:space="preserve">[L7] </w:t>
       </w:r>
       <w:r>
-        <w:t>PostThreadMessage – THREAD_MSG_SET_xxx</w:t>
+        <w:t xml:space="preserve">PostThreadMessage – </w:t>
+      </w:r>
+      <w:r>
+        <w:t>WorkerThreadMessage::Id::</w:t>
+      </w:r>
+      <w:r>
+        <w:t>SET_xxx</w:t>
       </w:r>
     </w:p>
     <w:p>
@@ -1043,7 +1083,13 @@
         <w:t>dispatch</w:t>
       </w:r>
       <w:r>
-        <w:t>Message – THREAD_MSG_SET_xxx</w:t>
+        <w:t xml:space="preserve">Message – </w:t>
+      </w:r>
+      <w:r>
+        <w:t>WorkerThreadMessage::Id::</w:t>
+      </w:r>
+      <w:r>
+        <w:t>SET_xxx</w:t>
       </w:r>
     </w:p>
     <w:p>
@@ -1082,6 +1128,7 @@
         </w:numPr>
       </w:pPr>
       <w:r>
+        <w:lastRenderedPageBreak/>
         <w:t>[L</w:t>
       </w:r>
       <w:r>
@@ -1163,7 +1210,6 @@
         </w:rPr>
       </w:pPr>
       <w:r>
-        <w:lastRenderedPageBreak/>
         <w:t>[L</w:t>
       </w:r>
       <w:r>
@@ -1357,7 +1403,13 @@
         <w:t>dispatch</w:t>
       </w:r>
       <w:r>
-        <w:t>Message – THREAD_MSG_DO_EDIT</w:t>
+        <w:t xml:space="preserve">Message – </w:t>
+      </w:r>
+      <w:r>
+        <w:t>WorkerThreadMessage::Id::</w:t>
+      </w:r>
+      <w:r>
+        <w:t>DO_EDIT</w:t>
       </w:r>
     </w:p>
     <w:p>
@@ -1690,7 +1742,13 @@
         <w:t>dispatch</w:t>
       </w:r>
       <w:r>
-        <w:t>Message – THREAD_MSG_DO_EDIT</w:t>
+        <w:t xml:space="preserve">Message – </w:t>
+      </w:r>
+      <w:r>
+        <w:t>WorkerThreadMessage::Id::</w:t>
+      </w:r>
+      <w:r>
+        <w:t>DO_EDIT</w:t>
       </w:r>
     </w:p>
     <w:p>
@@ -1947,7 +2005,7 @@
           </mc:Choice>
           <mc:Fallback>
             <w:pict>
-              <v:shapetype w14:anchorId="4BB05BE9" id="_x0000_t34" coordsize="21600,21600" o:spt="34" o:oned="t" adj="10800" path="m,l@0,0@0,21600,21600,21600e" filled="f">
+              <v:shapetype w14:anchorId="0F59C0F1" id="_x0000_t34" coordsize="21600,21600" o:spt="34" o:oned="t" adj="10800" path="m,l@0,0@0,21600,21600,21600e" filled="f">
                 <v:stroke joinstyle="miter"/>
                 <v:formulas>
                   <v:f eqn="val #0"/>
@@ -1980,7 +2038,13 @@
         </w:numPr>
       </w:pPr>
       <w:r>
-        <w:t>[L7] WorkThread:workMessage( THREAD_MSG_GENERATION_RUN</w:t>
+        <w:t xml:space="preserve">[L7] WorkThread:workMessage( </w:t>
+      </w:r>
+      <w:r>
+        <w:t>WorkerThreadMessage::Id::</w:t>
+      </w:r>
+      <w:r>
+        <w:t>GENERATION_RUN</w:t>
       </w:r>
     </w:p>
     <w:p>
@@ -2030,7 +2094,13 @@
         </w:numPr>
       </w:pPr>
       <w:r>
-        <w:t>[L6] WorkThread:dispatchMessage – THREAD_MSG_GENERATION_RUN</w:t>
+        <w:t xml:space="preserve">[L6] WorkThread:dispatchMessage – </w:t>
+      </w:r>
+      <w:r>
+        <w:t>WorkerThreadMessage::Id::</w:t>
+      </w:r>
+      <w:r>
+        <w:t>GENERATION_RUN</w:t>
       </w:r>
     </w:p>
     <w:p>
@@ -2123,6 +2193,8 @@
       <w:r>
         <w:t>[L8] User action: Mouse click in history window</w:t>
       </w:r>
+      <w:bookmarkStart w:id="0" w:name="_GoBack"/>
+      <w:bookmarkEnd w:id="0"/>
     </w:p>
     <w:p>
       <w:pPr>
@@ -2249,7 +2321,10 @@
         <w:t>dispatch</w:t>
       </w:r>
       <w:r>
-        <w:t>Message – THREAD_MSG_</w:t>
+        <w:t xml:space="preserve">Message – </w:t>
+      </w:r>
+      <w:r>
+        <w:t>WorkerThreadMessage::Id::</w:t>
       </w:r>
       <w:r>
         <w:t>GOTO_GENERATION</w:t>
@@ -3982,6 +4057,7 @@
     <w:lsdException w:name="HTML Sample" w:semiHidden="1" w:unhideWhenUsed="1"/>
     <w:lsdException w:name="HTML Typewriter" w:semiHidden="1" w:unhideWhenUsed="1"/>
     <w:lsdException w:name="HTML Variable" w:semiHidden="1" w:unhideWhenUsed="1"/>
+    <w:lsdException w:name="Normal Table" w:semiHidden="1" w:unhideWhenUsed="1"/>
     <w:lsdException w:name="annotation subject" w:semiHidden="1" w:unhideWhenUsed="1"/>
     <w:lsdException w:name="No List" w:semiHidden="1" w:unhideWhenUsed="1"/>
     <w:lsdException w:name="Outline List 1" w:semiHidden="1" w:unhideWhenUsed="1"/>
@@ -4028,8 +4104,10 @@
     <w:lsdException w:name="Table Subtle 2" w:semiHidden="1" w:unhideWhenUsed="1"/>
     <w:lsdException w:name="Table Web 1" w:semiHidden="1" w:unhideWhenUsed="1"/>
     <w:lsdException w:name="Table Web 2" w:semiHidden="1" w:unhideWhenUsed="1"/>
+    <w:lsdException w:name="Table Web 3" w:semiHidden="1" w:unhideWhenUsed="1"/>
     <w:lsdException w:name="Balloon Text" w:semiHidden="1" w:unhideWhenUsed="1"/>
     <w:lsdException w:name="Table Grid" w:uiPriority="59"/>
+    <w:lsdException w:name="Table Theme" w:semiHidden="1" w:unhideWhenUsed="1"/>
     <w:lsdException w:name="Placeholder Text" w:semiHidden="1"/>
     <w:lsdException w:name="No Spacing" w:uiPriority="1" w:qFormat="1"/>
     <w:lsdException w:name="Light Shading" w:uiPriority="60"/>

</xml_diff>